<commit_message>
Criação do Primeiro Caso de Uso, iniciei o Fluxo Principal e Alterativo.
</commit_message>
<xml_diff>
--- a/02. REQUISITOS/[Sistema X]-ECU-ManterEquipamento.docx
+++ b/02. REQUISITOS/[Sistema X]-ECU-ManterEquipamento.docx
@@ -30,14 +30,7 @@
           <w:b/>
           <w:sz w:val="28"/>
         </w:rPr>
-        <w:t xml:space="preserve">Manter </w:t>
-      </w:r>
-      <w:r>
-        <w:rPr>
-          <w:b/>
-          <w:sz w:val="28"/>
-        </w:rPr>
-        <w:t>Equipamento</w:t>
+        <w:t>Manter Equipamento</w:t>
       </w:r>
       <w:r>
         <w:rPr>
@@ -114,10 +107,10 @@
       <w:tblGrid>
         <w:gridCol w:w="1636"/>
         <w:gridCol w:w="936"/>
-        <w:gridCol w:w="2886"/>
+        <w:gridCol w:w="2887"/>
         <w:gridCol w:w="1554"/>
         <w:gridCol w:w="1491"/>
-        <w:gridCol w:w="1586"/>
+        <w:gridCol w:w="1585"/>
       </w:tblGrid>
       <w:tr>
         <w:trPr>
@@ -183,7 +176,7 @@
         </w:tc>
         <w:tc>
           <w:tcPr>
-            <w:tcW w:w="2886" w:type="dxa"/>
+            <w:tcW w:w="2887" w:type="dxa"/>
             <w:tcBorders>
               <w:top w:val="single" w:sz="6" w:space="0" w:color="000000"/>
               <w:left w:val="single" w:sz="6" w:space="0" w:color="000000"/>
@@ -270,7 +263,7 @@
         </w:tc>
         <w:tc>
           <w:tcPr>
-            <w:tcW w:w="1586" w:type="dxa"/>
+            <w:tcW w:w="1585" w:type="dxa"/>
             <w:tcBorders>
               <w:top w:val="single" w:sz="6" w:space="0" w:color="000000"/>
               <w:left w:val="single" w:sz="6" w:space="0" w:color="000000"/>
@@ -360,7 +353,7 @@
         </w:tc>
         <w:tc>
           <w:tcPr>
-            <w:tcW w:w="2886" w:type="dxa"/>
+            <w:tcW w:w="2887" w:type="dxa"/>
             <w:tcBorders>
               <w:top w:val="single" w:sz="6" w:space="0" w:color="000000"/>
               <w:left w:val="single" w:sz="6" w:space="0" w:color="000000"/>
@@ -456,7 +449,7 @@
         </w:tc>
         <w:tc>
           <w:tcPr>
-            <w:tcW w:w="1586" w:type="dxa"/>
+            <w:tcW w:w="1585" w:type="dxa"/>
             <w:tcBorders>
               <w:top w:val="single" w:sz="6" w:space="0" w:color="000000"/>
               <w:left w:val="single" w:sz="6" w:space="0" w:color="000000"/>
@@ -542,7 +535,7 @@
         </w:tc>
         <w:tc>
           <w:tcPr>
-            <w:tcW w:w="2886" w:type="dxa"/>
+            <w:tcW w:w="2887" w:type="dxa"/>
             <w:tcBorders>
               <w:top w:val="single" w:sz="6" w:space="0" w:color="000000"/>
               <w:left w:val="single" w:sz="6" w:space="0" w:color="000000"/>
@@ -634,7 +627,7 @@
         </w:tc>
         <w:tc>
           <w:tcPr>
-            <w:tcW w:w="1586" w:type="dxa"/>
+            <w:tcW w:w="1585" w:type="dxa"/>
             <w:tcBorders>
               <w:top w:val="single" w:sz="6" w:space="0" w:color="000000"/>
               <w:left w:val="single" w:sz="6" w:space="0" w:color="000000"/>
@@ -722,7 +715,7 @@
         </w:tc>
         <w:tc>
           <w:tcPr>
-            <w:tcW w:w="2886" w:type="dxa"/>
+            <w:tcW w:w="2887" w:type="dxa"/>
             <w:tcBorders>
               <w:top w:val="single" w:sz="6" w:space="0" w:color="000000"/>
               <w:left w:val="single" w:sz="6" w:space="0" w:color="000000"/>
@@ -814,7 +807,7 @@
         </w:tc>
         <w:tc>
           <w:tcPr>
-            <w:tcW w:w="1586" w:type="dxa"/>
+            <w:tcW w:w="1585" w:type="dxa"/>
             <w:tcBorders>
               <w:top w:val="single" w:sz="6" w:space="0" w:color="000000"/>
               <w:left w:val="single" w:sz="6" w:space="0" w:color="000000"/>
@@ -900,7 +893,7 @@
         </w:tc>
         <w:tc>
           <w:tcPr>
-            <w:tcW w:w="2886" w:type="dxa"/>
+            <w:tcW w:w="2887" w:type="dxa"/>
             <w:tcBorders>
               <w:top w:val="single" w:sz="6" w:space="0" w:color="000000"/>
               <w:left w:val="single" w:sz="6" w:space="0" w:color="000000"/>
@@ -981,7 +974,7 @@
         </w:tc>
         <w:tc>
           <w:tcPr>
-            <w:tcW w:w="1586" w:type="dxa"/>
+            <w:tcW w:w="1585" w:type="dxa"/>
             <w:tcBorders>
               <w:top w:val="single" w:sz="6" w:space="0" w:color="000000"/>
               <w:left w:val="single" w:sz="6" w:space="0" w:color="000000"/>
@@ -1067,7 +1060,7 @@
         </w:tc>
         <w:tc>
           <w:tcPr>
-            <w:tcW w:w="2886" w:type="dxa"/>
+            <w:tcW w:w="2887" w:type="dxa"/>
             <w:tcBorders>
               <w:top w:val="single" w:sz="6" w:space="0" w:color="000000"/>
               <w:left w:val="single" w:sz="6" w:space="0" w:color="000000"/>
@@ -1148,7 +1141,7 @@
         </w:tc>
         <w:tc>
           <w:tcPr>
-            <w:tcW w:w="1586" w:type="dxa"/>
+            <w:tcW w:w="1585" w:type="dxa"/>
             <w:tcBorders>
               <w:top w:val="single" w:sz="6" w:space="0" w:color="000000"/>
               <w:left w:val="single" w:sz="6" w:space="0" w:color="000000"/>
@@ -1234,7 +1227,7 @@
         </w:tc>
         <w:tc>
           <w:tcPr>
-            <w:tcW w:w="2886" w:type="dxa"/>
+            <w:tcW w:w="2887" w:type="dxa"/>
             <w:tcBorders>
               <w:top w:val="single" w:sz="6" w:space="0" w:color="000000"/>
               <w:left w:val="single" w:sz="6" w:space="0" w:color="000000"/>
@@ -1315,7 +1308,7 @@
         </w:tc>
         <w:tc>
           <w:tcPr>
-            <w:tcW w:w="1586" w:type="dxa"/>
+            <w:tcW w:w="1585" w:type="dxa"/>
             <w:tcBorders>
               <w:top w:val="single" w:sz="6" w:space="0" w:color="000000"/>
               <w:left w:val="single" w:sz="6" w:space="0" w:color="000000"/>
@@ -1401,7 +1394,7 @@
         </w:tc>
         <w:tc>
           <w:tcPr>
-            <w:tcW w:w="2886" w:type="dxa"/>
+            <w:tcW w:w="2887" w:type="dxa"/>
             <w:tcBorders>
               <w:top w:val="single" w:sz="6" w:space="0" w:color="000000"/>
               <w:left w:val="single" w:sz="6" w:space="0" w:color="000000"/>
@@ -1482,7 +1475,7 @@
         </w:tc>
         <w:tc>
           <w:tcPr>
-            <w:tcW w:w="1586" w:type="dxa"/>
+            <w:tcW w:w="1585" w:type="dxa"/>
             <w:tcBorders>
               <w:top w:val="single" w:sz="6" w:space="0" w:color="000000"/>
               <w:left w:val="single" w:sz="6" w:space="0" w:color="000000"/>
@@ -1568,7 +1561,7 @@
         </w:tc>
         <w:tc>
           <w:tcPr>
-            <w:tcW w:w="2886" w:type="dxa"/>
+            <w:tcW w:w="2887" w:type="dxa"/>
             <w:tcBorders>
               <w:top w:val="single" w:sz="6" w:space="0" w:color="000000"/>
               <w:left w:val="single" w:sz="6" w:space="0" w:color="000000"/>
@@ -1649,7 +1642,7 @@
         </w:tc>
         <w:tc>
           <w:tcPr>
-            <w:tcW w:w="1586" w:type="dxa"/>
+            <w:tcW w:w="1585" w:type="dxa"/>
             <w:tcBorders>
               <w:top w:val="single" w:sz="6" w:space="0" w:color="000000"/>
               <w:left w:val="single" w:sz="6" w:space="0" w:color="000000"/>
@@ -1735,7 +1728,7 @@
         </w:tc>
         <w:tc>
           <w:tcPr>
-            <w:tcW w:w="2886" w:type="dxa"/>
+            <w:tcW w:w="2887" w:type="dxa"/>
             <w:tcBorders>
               <w:top w:val="single" w:sz="6" w:space="0" w:color="000000"/>
               <w:left w:val="single" w:sz="6" w:space="0" w:color="000000"/>
@@ -1816,7 +1809,7 @@
         </w:tc>
         <w:tc>
           <w:tcPr>
-            <w:tcW w:w="1586" w:type="dxa"/>
+            <w:tcW w:w="1585" w:type="dxa"/>
             <w:tcBorders>
               <w:top w:val="single" w:sz="6" w:space="0" w:color="000000"/>
               <w:left w:val="single" w:sz="6" w:space="0" w:color="000000"/>
@@ -1960,15 +1953,7 @@
       </w:pPr>
       <w:r>
         <w:rPr/>
-        <w:t xml:space="preserve">Manter </w:t>
-      </w:r>
-      <w:r>
-        <w:rPr/>
-        <w:t>Equipamento</w:t>
-      </w:r>
-      <w:r>
-        <w:rPr/>
-        <w:t xml:space="preserve"> </w:t>
+        <w:t xml:space="preserve">Manter Equipamento </w:t>
       </w:r>
     </w:p>
     <w:p>
@@ -2015,31 +2000,7 @@
       </w:pPr>
       <w:r>
         <w:rPr/>
-        <w:t xml:space="preserve">O objetivo deste caso de uso é permitir </w:t>
-      </w:r>
-      <w:r>
-        <w:rPr/>
-        <w:t>a pesquisa,</w:t>
-      </w:r>
-      <w:r>
-        <w:rPr/>
-        <w:t xml:space="preserve">inclusão, </w:t>
-      </w:r>
-      <w:r>
-        <w:rPr/>
-        <w:t>alteração e inativação</w:t>
-      </w:r>
-      <w:r>
-        <w:rPr/>
-        <w:t xml:space="preserve"> </w:t>
-      </w:r>
-      <w:r>
-        <w:rPr/>
-        <w:t>dos equipamentos cadastrados no sistema pelo Atendente/Administrador</w:t>
-      </w:r>
-      <w:r>
-        <w:rPr/>
-        <w:t xml:space="preserve">. </w:t>
+        <w:t xml:space="preserve">O objetivo deste caso de uso é permitir a pesquisa,inclusão, alteração e inativação dos equipamentos cadastrados no sistema pelo Atendente/Administrador. </w:t>
       </w:r>
     </w:p>
     <w:p>
@@ -2100,16 +2061,8 @@
         <w:t xml:space="preserve">Concreto </w:t>
       </w:r>
       <w:r>
-        <w:rPr>
-          <w:b/>
-          <w:i/>
-          <w:color w:val="002060"/>
-        </w:rPr>
-        <w:t>[Abstrato/Concreto]</w:t>
-      </w:r>
-      <w:r>
-        <w:rPr/>
-        <w:t xml:space="preserve"> </w:t>
+        <w:rPr/>
+        <w:t>e abstrado?</w:t>
       </w:r>
     </w:p>
     <w:p>
@@ -2397,7 +2350,7 @@
             </w:pPr>
             <w:r>
               <w:rPr/>
-              <w:t xml:space="preserve">Funcionário </w:t>
+              <w:t>Administrador</w:t>
             </w:r>
           </w:p>
         </w:tc>
@@ -2456,6 +2409,170 @@
           </w:p>
         </w:tc>
       </w:tr>
+      <w:tr>
+        <w:trPr>
+          <w:trHeight w:val="241" w:hRule="atLeast"/>
+        </w:trPr>
+        <w:tc>
+          <w:tcPr>
+            <w:tcW w:w="4656" w:type="dxa"/>
+            <w:tcBorders>
+              <w:left w:val="single" w:sz="4" w:space="0" w:color="000000"/>
+              <w:bottom w:val="single" w:sz="4" w:space="0" w:color="000000"/>
+              <w:right w:val="single" w:sz="4" w:space="0" w:color="000000"/>
+              <w:insideH w:val="single" w:sz="4" w:space="0" w:color="000000"/>
+              <w:insideV w:val="single" w:sz="4" w:space="0" w:color="000000"/>
+            </w:tcBorders>
+            <w:shd w:fill="auto" w:val="clear"/>
+          </w:tcPr>
+          <w:p>
+            <w:pPr>
+              <w:pStyle w:val="Normal"/>
+              <w:spacing w:lineRule="auto" w:line="259" w:before="0" w:after="0"/>
+              <w:ind w:left="11" w:hanging="0"/>
+              <w:jc w:val="left"/>
+              <w:rPr/>
+            </w:pPr>
+            <w:r>
+              <w:rPr/>
+              <w:t>Atendente</w:t>
+            </w:r>
+          </w:p>
+        </w:tc>
+        <w:tc>
+          <w:tcPr>
+            <w:tcW w:w="1846" w:type="dxa"/>
+            <w:tcBorders>
+              <w:left w:val="single" w:sz="4" w:space="0" w:color="000000"/>
+              <w:bottom w:val="single" w:sz="4" w:space="0" w:color="000000"/>
+              <w:right w:val="single" w:sz="4" w:space="0" w:color="000000"/>
+              <w:insideH w:val="single" w:sz="4" w:space="0" w:color="000000"/>
+              <w:insideV w:val="single" w:sz="4" w:space="0" w:color="000000"/>
+            </w:tcBorders>
+            <w:shd w:fill="auto" w:val="clear"/>
+          </w:tcPr>
+          <w:p>
+            <w:pPr>
+              <w:pStyle w:val="Normal"/>
+              <w:spacing w:lineRule="auto" w:line="259" w:before="0" w:after="0"/>
+              <w:ind w:left="15" w:hanging="0"/>
+              <w:jc w:val="left"/>
+              <w:rPr/>
+            </w:pPr>
+            <w:r>
+              <w:rPr/>
+              <w:t>X</w:t>
+            </w:r>
+          </w:p>
+        </w:tc>
+        <w:tc>
+          <w:tcPr>
+            <w:tcW w:w="2381" w:type="dxa"/>
+            <w:tcBorders>
+              <w:left w:val="single" w:sz="4" w:space="0" w:color="000000"/>
+              <w:bottom w:val="single" w:sz="4" w:space="0" w:color="000000"/>
+              <w:right w:val="single" w:sz="4" w:space="0" w:color="000000"/>
+              <w:insideH w:val="single" w:sz="4" w:space="0" w:color="000000"/>
+              <w:insideV w:val="single" w:sz="4" w:space="0" w:color="000000"/>
+            </w:tcBorders>
+            <w:shd w:fill="auto" w:val="clear"/>
+          </w:tcPr>
+          <w:p>
+            <w:pPr>
+              <w:pStyle w:val="Normal"/>
+              <w:spacing w:lineRule="auto" w:line="259" w:before="0" w:after="0"/>
+              <w:ind w:left="12" w:hanging="0"/>
+              <w:jc w:val="left"/>
+              <w:rPr/>
+            </w:pPr>
+            <w:r>
+              <w:rPr/>
+            </w:r>
+          </w:p>
+        </w:tc>
+      </w:tr>
+      <w:tr>
+        <w:trPr>
+          <w:trHeight w:val="241" w:hRule="atLeast"/>
+        </w:trPr>
+        <w:tc>
+          <w:tcPr>
+            <w:tcW w:w="4656" w:type="dxa"/>
+            <w:tcBorders>
+              <w:left w:val="single" w:sz="4" w:space="0" w:color="000000"/>
+              <w:bottom w:val="single" w:sz="4" w:space="0" w:color="000000"/>
+              <w:right w:val="single" w:sz="4" w:space="0" w:color="000000"/>
+              <w:insideH w:val="single" w:sz="4" w:space="0" w:color="000000"/>
+              <w:insideV w:val="single" w:sz="4" w:space="0" w:color="000000"/>
+            </w:tcBorders>
+            <w:shd w:fill="auto" w:val="clear"/>
+          </w:tcPr>
+          <w:p>
+            <w:pPr>
+              <w:pStyle w:val="Normal"/>
+              <w:spacing w:lineRule="auto" w:line="259" w:before="0" w:after="0"/>
+              <w:ind w:left="11" w:hanging="0"/>
+              <w:jc w:val="left"/>
+              <w:rPr/>
+            </w:pPr>
+            <w:r>
+              <w:rPr/>
+              <w:t>Usuário Comum</w:t>
+            </w:r>
+          </w:p>
+        </w:tc>
+        <w:tc>
+          <w:tcPr>
+            <w:tcW w:w="1846" w:type="dxa"/>
+            <w:tcBorders>
+              <w:left w:val="single" w:sz="4" w:space="0" w:color="000000"/>
+              <w:bottom w:val="single" w:sz="4" w:space="0" w:color="000000"/>
+              <w:right w:val="single" w:sz="4" w:space="0" w:color="000000"/>
+              <w:insideH w:val="single" w:sz="4" w:space="0" w:color="000000"/>
+              <w:insideV w:val="single" w:sz="4" w:space="0" w:color="000000"/>
+            </w:tcBorders>
+            <w:shd w:fill="auto" w:val="clear"/>
+          </w:tcPr>
+          <w:p>
+            <w:pPr>
+              <w:pStyle w:val="Normal"/>
+              <w:spacing w:lineRule="auto" w:line="259" w:before="0" w:after="0"/>
+              <w:ind w:left="15" w:hanging="0"/>
+              <w:jc w:val="left"/>
+              <w:rPr/>
+            </w:pPr>
+            <w:r>
+              <w:rPr/>
+            </w:r>
+          </w:p>
+        </w:tc>
+        <w:tc>
+          <w:tcPr>
+            <w:tcW w:w="2381" w:type="dxa"/>
+            <w:tcBorders>
+              <w:left w:val="single" w:sz="4" w:space="0" w:color="000000"/>
+              <w:bottom w:val="single" w:sz="4" w:space="0" w:color="000000"/>
+              <w:right w:val="single" w:sz="4" w:space="0" w:color="000000"/>
+              <w:insideH w:val="single" w:sz="4" w:space="0" w:color="000000"/>
+              <w:insideV w:val="single" w:sz="4" w:space="0" w:color="000000"/>
+            </w:tcBorders>
+            <w:shd w:fill="auto" w:val="clear"/>
+          </w:tcPr>
+          <w:p>
+            <w:pPr>
+              <w:pStyle w:val="Normal"/>
+              <w:spacing w:lineRule="auto" w:line="259" w:before="0" w:after="0"/>
+              <w:ind w:left="12" w:hanging="0"/>
+              <w:jc w:val="left"/>
+              <w:rPr/>
+            </w:pPr>
+            <w:r>
+              <w:rPr/>
+              <w:t>X</w:t>
+            </w:r>
+          </w:p>
+        </w:tc>
+      </w:tr>
     </w:tbl>
     <w:p>
       <w:pPr>
@@ -2519,7 +2636,11 @@
       </w:pPr>
       <w:r>
         <w:rPr/>
-        <w:t xml:space="preserve">O ator deve ter pesquisado um usuário e acessado sua ficha. </w:t>
+        <w:t xml:space="preserve">O ator deve ter </w:t>
+      </w:r>
+      <w:r>
+        <w:rPr/>
+        <w:t>logado e entrado a aba de emprestimos.</w:t>
       </w:r>
     </w:p>
     <w:p>
@@ -2572,7 +2693,15 @@
       </w:r>
       <w:r>
         <w:rPr/>
-        <w:t xml:space="preserve">O caso de uso é iniciado quando o ator seleciona a opção de Registro de Informações Gerais do devedor escolhido. </w:t>
+        <w:t xml:space="preserve">O caso de uso é iniciado quando o ator seleciona a opção de </w:t>
+      </w:r>
+      <w:r>
+        <w:rPr/>
+        <w:t>emprestimo</w:t>
+      </w:r>
+      <w:r>
+        <w:rPr/>
+        <w:t xml:space="preserve">. </w:t>
       </w:r>
     </w:p>
     <w:p>
@@ -2612,11 +2741,17 @@
         <w:rPr>
           <w:b/>
         </w:rPr>
-        <w:t>Apresentar Informações Gerais</w:t>
-      </w:r>
-      <w:r>
-        <w:rPr/>
-        <w:t xml:space="preserve">  </w:t>
+        <w:t xml:space="preserve">Apresentar </w:t>
+      </w:r>
+      <w:r>
+        <w:rPr>
+          <w:b/>
+        </w:rPr>
+        <w:t>Equipamentos Cadastrados;</w:t>
+      </w:r>
+      <w:r>
+        <w:rPr/>
+        <w:t xml:space="preserve"> </w:t>
       </w:r>
     </w:p>
     <w:p>
@@ -2646,14 +2781,22 @@
       </w:r>
       <w:r>
         <w:rPr/>
-        <w:t xml:space="preserve">O Sistema apresenta a operação de inclusão, considerando que é possível realizar-se esta operação, de acordo com a regra de negócio </w:t>
+        <w:t xml:space="preserve">O Sistema apresenta a operação de </w:t>
+      </w:r>
+      <w:r>
+        <w:rPr/>
+        <w:t>pesquisa</w:t>
+      </w:r>
+      <w:r>
+        <w:rPr/>
+        <w:t xml:space="preserve">, considerando que é possível realizar-se esta operação, de acordo com a regra de negócio </w:t>
       </w:r>
       <w:r>
         <w:rPr>
           <w:b/>
           <w:i/>
         </w:rPr>
-        <w:t>Manter Registros – Regras Gerais</w:t>
+        <w:t>???????</w:t>
       </w:r>
       <w:r>
         <w:rPr/>
@@ -2701,14 +2844,22 @@
       </w:r>
       <w:r>
         <w:rPr/>
-        <w:t xml:space="preserve"> O Sistema exibe a lista das Informações Gerais cadastradas, contendo seus dados e operações possíveis de serem realizadas pelo ator, conforme definido na regra de negócio </w:t>
+        <w:t xml:space="preserve"> O Sistema exibe a lista d</w:t>
+      </w:r>
+      <w:r>
+        <w:rPr/>
+        <w:t>os equipamentos</w:t>
+      </w:r>
+      <w:r>
+        <w:rPr/>
+        <w:t xml:space="preserve">, contendo seus dados e operações possíveis de serem realizadas pelo ator, conforme definido na regra de negócio </w:t>
       </w:r>
       <w:r>
         <w:rPr>
           <w:b/>
           <w:i/>
         </w:rPr>
-        <w:t>Manter Informações Gerais – Regras de Apresentação de Atributos – Regras de Visualização</w:t>
+        <w:t>??????????</w:t>
       </w:r>
       <w:r>
         <w:rPr/>
@@ -2747,6 +2898,39 @@
         <w:rPr>
           <w:b/>
         </w:rPr>
+        <w:t xml:space="preserve">P3. </w:t>
+      </w:r>
+      <w:r>
+        <w:rPr>
+          <w:b w:val="false"/>
+          <w:bCs w:val="false"/>
+          <w:i w:val="false"/>
+          <w:iCs w:val="false"/>
+        </w:rPr>
+        <w:t xml:space="preserve">O Ator digita a informação do equipento para pesquisar, de acordo com e regra de negócio. </w:t>
+      </w:r>
+    </w:p>
+    <w:p>
+      <w:pPr>
+        <w:pStyle w:val="Normal"/>
+        <w:rPr>
+          <w:b/>
+          <w:b/>
+        </w:rPr>
+      </w:pPr>
+      <w:r>
+        <w:rPr/>
+      </w:r>
+    </w:p>
+    <w:p>
+      <w:pPr>
+        <w:pStyle w:val="Normal"/>
+        <w:rPr/>
+      </w:pPr>
+      <w:r>
+        <w:rPr>
+          <w:b/>
+        </w:rPr>
         <w:t>P3</w:t>
       </w:r>
       <w:r>
@@ -2757,7 +2941,19 @@
         <w:rPr>
           <w:i/>
         </w:rPr>
-        <w:t xml:space="preserve">“Novo” </w:t>
+        <w:t>“</w:t>
+      </w:r>
+      <w:r>
+        <w:rPr>
+          <w:i/>
+        </w:rPr>
+        <w:t>Pesquisar</w:t>
+      </w:r>
+      <w:r>
+        <w:rPr>
+          <w:i/>
+        </w:rPr>
+        <w:t xml:space="preserve">” </w:t>
       </w:r>
       <w:r>
         <w:rPr>
@@ -2798,14 +2994,22 @@
       </w:r>
       <w:r>
         <w:rPr/>
-        <w:t xml:space="preserve"> O Sistema apresenta as informações necessárias ao cadastro de uma Informação Geral conforme definido na regra de negócio </w:t>
+        <w:t xml:space="preserve"> O Sistema apresenta as informações necessárias ao cadastro d</w:t>
+      </w:r>
+      <w:r>
+        <w:rPr/>
+        <w:t>o equipamento,</w:t>
+      </w:r>
+      <w:r>
+        <w:rPr/>
+        <w:t xml:space="preserve"> conforme definido na regra de negócio </w:t>
       </w:r>
       <w:r>
         <w:rPr>
           <w:b/>
           <w:i/>
         </w:rPr>
-        <w:t>Manter Informações Gerais – Regras de Apresentação de Atributos – Parâmetros de Inclusão/Alteração</w:t>
+        <w:t>????????</w:t>
       </w:r>
       <w:r>
         <w:rPr>
@@ -2832,6 +3036,73 @@
     <w:p>
       <w:pPr>
         <w:pStyle w:val="Normal"/>
+        <w:ind w:left="642" w:hanging="10"/>
+        <w:rPr/>
+      </w:pPr>
+      <w:r>
+        <w:rPr>
+          <w:b/>
+        </w:rPr>
+        <w:t>P6.</w:t>
+      </w:r>
+      <w:r>
+        <w:rPr/>
+        <w:t xml:space="preserve"> O caso de uso é encerrado. </w:t>
+      </w:r>
+    </w:p>
+    <w:p>
+      <w:pPr>
+        <w:pStyle w:val="Normal"/>
+        <w:spacing w:lineRule="auto" w:line="259" w:before="0" w:after="0"/>
+        <w:ind w:left="1013" w:hanging="0"/>
+        <w:jc w:val="left"/>
+        <w:rPr/>
+      </w:pPr>
+      <w:r>
+        <w:rPr/>
+        <w:t xml:space="preserve"> </w:t>
+      </w:r>
+    </w:p>
+    <w:p>
+      <w:pPr>
+        <w:pStyle w:val="Normal"/>
+        <w:spacing w:lineRule="auto" w:line="259" w:before="0" w:after="60"/>
+        <w:ind w:left="624" w:hanging="0"/>
+        <w:jc w:val="left"/>
+        <w:rPr/>
+      </w:pPr>
+      <w:r>
+        <w:rPr/>
+        <w:t xml:space="preserve"> </w:t>
+      </w:r>
+    </w:p>
+    <w:p>
+      <w:pPr>
+        <w:pStyle w:val="Ttulo1"/>
+        <w:ind w:left="-5" w:hanging="10"/>
+        <w:rPr/>
+      </w:pPr>
+      <w:r>
+        <w:rPr/>
+        <w:t xml:space="preserve">7. Fluxos Alternativos </w:t>
+      </w:r>
+    </w:p>
+    <w:p>
+      <w:pPr>
+        <w:pStyle w:val="Normal"/>
+        <w:spacing w:lineRule="auto" w:line="259" w:before="0" w:after="0"/>
+        <w:ind w:left="624" w:hanging="0"/>
+        <w:jc w:val="left"/>
+        <w:rPr/>
+      </w:pPr>
+      <w:r>
+        <w:rPr/>
+        <w:t xml:space="preserve"> </w:t>
+      </w:r>
+    </w:p>
+    <w:p>
+      <w:pPr>
+        <w:pStyle w:val="Normal"/>
         <w:spacing w:lineRule="auto" w:line="259" w:before="0" w:after="0"/>
         <w:ind w:left="619" w:hanging="10"/>
         <w:jc w:val="left"/>
@@ -2841,7 +3112,29 @@
         <w:rPr>
           <w:b/>
         </w:rPr>
-        <w:t xml:space="preserve">P5. Incluir Informação Geral. </w:t>
+        <w:t>A1.</w:t>
+      </w:r>
+      <w:r>
+        <w:rPr/>
+        <w:t xml:space="preserve"> </w:t>
+      </w:r>
+      <w:r>
+        <w:rPr>
+          <w:b/>
+        </w:rPr>
+        <w:t>Ina</w:t>
+      </w:r>
+      <w:r>
+        <w:rPr>
+          <w:b/>
+        </w:rPr>
+        <w:t>tivar Equipamento</w:t>
+      </w:r>
+      <w:r>
+        <w:rPr>
+          <w:b/>
+        </w:rPr>
+        <w:t xml:space="preserve"> </w:t>
       </w:r>
     </w:p>
     <w:p>
@@ -2853,9 +3146,7 @@
         <w:rPr/>
       </w:pPr>
       <w:r>
-        <w:rPr>
-          <w:b/>
-        </w:rPr>
+        <w:rPr/>
         <w:t xml:space="preserve"> </w:t>
       </w:r>
     </w:p>
@@ -2869,11 +3160,594 @@
         <w:rPr>
           <w:b/>
         </w:rPr>
-        <w:t xml:space="preserve">P5.1. </w:t>
-      </w:r>
-      <w:r>
-        <w:rPr/>
-        <w:t xml:space="preserve">O Ator preenche as informações necessárias ao cadastro de uma Informação Geral. </w:t>
+        <w:t xml:space="preserve">A1.1. </w:t>
+      </w:r>
+      <w:r>
+        <w:rPr/>
+        <w:t xml:space="preserve">O Ator seleciona a opção para excluir uma Informação Geral específica. </w:t>
+      </w:r>
+    </w:p>
+    <w:p>
+      <w:pPr>
+        <w:pStyle w:val="Normal"/>
+        <w:spacing w:lineRule="auto" w:line="259" w:before="0" w:after="0"/>
+        <w:ind w:left="1020" w:hanging="0"/>
+        <w:jc w:val="left"/>
+        <w:rPr/>
+      </w:pPr>
+      <w:r>
+        <w:rPr/>
+        <w:t xml:space="preserve"> </w:t>
+      </w:r>
+    </w:p>
+    <w:p>
+      <w:pPr>
+        <w:pStyle w:val="Normal"/>
+        <w:ind w:left="1030" w:hanging="10"/>
+        <w:rPr/>
+      </w:pPr>
+      <w:r>
+        <w:rPr>
+          <w:b/>
+        </w:rPr>
+        <w:t xml:space="preserve">A1.2. </w:t>
+      </w:r>
+      <w:r>
+        <w:rPr/>
+        <w:t xml:space="preserve">O Sistema solicita a confirmação da exclusão, de acordo com a regra de negócio </w:t>
+      </w:r>
+      <w:r>
+        <w:rPr>
+          <w:b/>
+          <w:i/>
+        </w:rPr>
+        <w:t>Manter Informações Gerais – Regras de Inclusão/Alteração/Exclusão</w:t>
+      </w:r>
+      <w:r>
+        <w:rPr/>
+        <w:t xml:space="preserve">. </w:t>
+      </w:r>
+    </w:p>
+    <w:p>
+      <w:pPr>
+        <w:pStyle w:val="Normal"/>
+        <w:spacing w:lineRule="auto" w:line="259" w:before="0" w:after="0"/>
+        <w:ind w:left="1020" w:hanging="0"/>
+        <w:jc w:val="left"/>
+        <w:rPr/>
+      </w:pPr>
+      <w:r>
+        <w:rPr/>
+        <w:t xml:space="preserve"> </w:t>
+      </w:r>
+    </w:p>
+    <w:p>
+      <w:pPr>
+        <w:pStyle w:val="Normal"/>
+        <w:ind w:left="1030" w:hanging="10"/>
+        <w:rPr/>
+      </w:pPr>
+      <w:r>
+        <w:rPr>
+          <w:b/>
+        </w:rPr>
+        <w:t xml:space="preserve">A1.3. </w:t>
+      </w:r>
+      <w:r>
+        <w:rPr/>
+        <w:t xml:space="preserve">O Ator confirma a exclusão. </w:t>
+      </w:r>
+      <w:r>
+        <w:rPr>
+          <w:b/>
+        </w:rPr>
+        <w:t xml:space="preserve">(A3) </w:t>
+      </w:r>
+    </w:p>
+    <w:p>
+      <w:pPr>
+        <w:pStyle w:val="Normal"/>
+        <w:spacing w:lineRule="auto" w:line="259" w:before="0" w:after="0"/>
+        <w:ind w:left="1020" w:hanging="0"/>
+        <w:jc w:val="left"/>
+        <w:rPr/>
+      </w:pPr>
+      <w:r>
+        <w:rPr>
+          <w:b/>
+        </w:rPr>
+        <w:t xml:space="preserve"> </w:t>
+      </w:r>
+    </w:p>
+    <w:p>
+      <w:pPr>
+        <w:pStyle w:val="Normal"/>
+        <w:ind w:left="1030" w:hanging="10"/>
+        <w:rPr/>
+      </w:pPr>
+      <w:r>
+        <w:rPr>
+          <w:b/>
+        </w:rPr>
+        <w:t xml:space="preserve">A1.4. </w:t>
+      </w:r>
+      <w:r>
+        <w:rPr/>
+        <w:t xml:space="preserve">O Sistema exclui a Informação Geral, de acordo com a regra de negócio </w:t>
+      </w:r>
+      <w:r>
+        <w:rPr>
+          <w:b/>
+          <w:i/>
+        </w:rPr>
+        <w:t>Manter Registro –  Regras de Exclusão</w:t>
+      </w:r>
+      <w:r>
+        <w:rPr>
+          <w:b/>
+        </w:rPr>
+        <w:t xml:space="preserve"> </w:t>
+      </w:r>
+      <w:r>
+        <w:rPr/>
+        <w:t xml:space="preserve">do artefato </w:t>
+      </w:r>
+      <w:r>
+        <w:rPr>
+          <w:b/>
+          <w:i/>
+          <w:color w:val="002060"/>
+        </w:rPr>
+        <w:t>[SISTEMA X]</w:t>
+      </w:r>
+      <w:r>
+        <w:rPr>
+          <w:b/>
+        </w:rPr>
+        <w:t>-ERN-Geral</w:t>
+      </w:r>
+      <w:r>
+        <w:rPr/>
+        <w:t>.</w:t>
+      </w:r>
+      <w:r>
+        <w:rPr>
+          <w:b/>
+          <w:i/>
+        </w:rPr>
+        <w:t xml:space="preserve"> </w:t>
+      </w:r>
+    </w:p>
+    <w:p>
+      <w:pPr>
+        <w:pStyle w:val="Normal"/>
+        <w:spacing w:lineRule="auto" w:line="259" w:before="0" w:after="0"/>
+        <w:ind w:left="1164" w:hanging="0"/>
+        <w:jc w:val="left"/>
+        <w:rPr/>
+      </w:pPr>
+      <w:r>
+        <w:rPr>
+          <w:b/>
+          <w:i/>
+        </w:rPr>
+        <w:t xml:space="preserve"> </w:t>
+      </w:r>
+    </w:p>
+    <w:p>
+      <w:pPr>
+        <w:pStyle w:val="Normal"/>
+        <w:ind w:left="1030" w:hanging="10"/>
+        <w:rPr/>
+      </w:pPr>
+      <w:r>
+        <w:rPr>
+          <w:b/>
+        </w:rPr>
+        <w:t xml:space="preserve">A1.5. </w:t>
+      </w:r>
+      <w:r>
+        <w:rPr/>
+        <w:t xml:space="preserve">O fluxo retorna ao passo </w:t>
+      </w:r>
+      <w:r>
+        <w:rPr>
+          <w:b/>
+        </w:rPr>
+        <w:t>P2</w:t>
+      </w:r>
+      <w:r>
+        <w:rPr/>
+        <w:t xml:space="preserve">. </w:t>
+      </w:r>
+    </w:p>
+    <w:p>
+      <w:pPr>
+        <w:pStyle w:val="Normal"/>
+        <w:spacing w:lineRule="auto" w:line="259" w:before="0" w:after="0"/>
+        <w:ind w:left="624" w:hanging="0"/>
+        <w:jc w:val="left"/>
+        <w:rPr/>
+      </w:pPr>
+      <w:r>
+        <w:rPr>
+          <w:b/>
+        </w:rPr>
+        <w:t xml:space="preserve"> </w:t>
+      </w:r>
+    </w:p>
+    <w:p>
+      <w:pPr>
+        <w:pStyle w:val="Normal"/>
+        <w:spacing w:lineRule="auto" w:line="259" w:before="0" w:after="0"/>
+        <w:ind w:left="619" w:hanging="10"/>
+        <w:jc w:val="left"/>
+        <w:rPr/>
+      </w:pPr>
+      <w:r>
+        <w:rPr>
+          <w:b/>
+        </w:rPr>
+        <w:t xml:space="preserve">A2. Ator somente com </w:t>
+      </w:r>
+      <w:r>
+        <w:rPr>
+          <w:b/>
+        </w:rPr>
+        <w:t>previlegio de atendente.</w:t>
+      </w:r>
+    </w:p>
+    <w:p>
+      <w:pPr>
+        <w:pStyle w:val="Normal"/>
+        <w:spacing w:lineRule="auto" w:line="259" w:before="0" w:after="0"/>
+        <w:ind w:left="624" w:hanging="0"/>
+        <w:jc w:val="left"/>
+        <w:rPr/>
+      </w:pPr>
+      <w:r>
+        <w:rPr>
+          <w:b/>
+        </w:rPr>
+        <w:t xml:space="preserve"> </w:t>
+      </w:r>
+    </w:p>
+    <w:p>
+      <w:pPr>
+        <w:pStyle w:val="Normal"/>
+        <w:ind w:left="1030" w:hanging="10"/>
+        <w:rPr/>
+      </w:pPr>
+      <w:r>
+        <w:rPr>
+          <w:b/>
+        </w:rPr>
+        <w:t>A2.1.</w:t>
+      </w:r>
+      <w:r>
+        <w:rPr/>
+        <w:t xml:space="preserve"> O Sistema exibe a lista d</w:t>
+      </w:r>
+      <w:r>
+        <w:rPr/>
+        <w:t>os equipamentos</w:t>
+      </w:r>
+      <w:r>
+        <w:rPr/>
+        <w:t xml:space="preserve"> cadastradas, contendo suas informações, conforme definido na regra de negócio </w:t>
+      </w:r>
+      <w:r>
+        <w:rPr>
+          <w:b/>
+          <w:i/>
+        </w:rPr>
+        <w:t xml:space="preserve">?????????????????????. </w:t>
+      </w:r>
+    </w:p>
+    <w:p>
+      <w:pPr>
+        <w:pStyle w:val="Normal"/>
+        <w:spacing w:lineRule="auto" w:line="259" w:before="0" w:after="0"/>
+        <w:ind w:left="1172" w:hanging="0"/>
+        <w:jc w:val="left"/>
+        <w:rPr/>
+      </w:pPr>
+      <w:r>
+        <w:rPr>
+          <w:b/>
+          <w:i/>
+        </w:rPr>
+        <w:t xml:space="preserve"> </w:t>
+      </w:r>
+    </w:p>
+    <w:p>
+      <w:pPr>
+        <w:pStyle w:val="Normal"/>
+        <w:ind w:left="1030" w:hanging="10"/>
+        <w:rPr/>
+      </w:pPr>
+      <w:r>
+        <w:rPr>
+          <w:b/>
+        </w:rPr>
+        <w:t>A2.2.</w:t>
+      </w:r>
+      <w:r>
+        <w:rPr/>
+        <w:t xml:space="preserve"> O caso de uso é encerrado. </w:t>
+      </w:r>
+    </w:p>
+    <w:p>
+      <w:pPr>
+        <w:pStyle w:val="Normal"/>
+        <w:spacing w:lineRule="auto" w:line="259" w:before="0" w:after="0"/>
+        <w:ind w:left="624" w:hanging="0"/>
+        <w:jc w:val="left"/>
+        <w:rPr/>
+      </w:pPr>
+      <w:r>
+        <w:rPr>
+          <w:b/>
+        </w:rPr>
+        <w:t xml:space="preserve"> </w:t>
+      </w:r>
+    </w:p>
+    <w:p>
+      <w:pPr>
+        <w:pStyle w:val="Normal"/>
+        <w:spacing w:lineRule="auto" w:line="259" w:before="0" w:after="0"/>
+        <w:ind w:left="619" w:hanging="10"/>
+        <w:jc w:val="left"/>
+        <w:rPr/>
+      </w:pPr>
+      <w:r>
+        <w:rPr>
+          <w:b/>
+        </w:rPr>
+        <w:t xml:space="preserve">A3. </w:t>
+      </w:r>
+      <w:r>
+        <w:rPr>
+          <w:b/>
+        </w:rPr>
+        <w:t>Voltar</w:t>
+      </w:r>
+      <w:r>
+        <w:rPr>
+          <w:b/>
+        </w:rPr>
+        <w:t xml:space="preserve"> Operação </w:t>
+      </w:r>
+    </w:p>
+    <w:p>
+      <w:pPr>
+        <w:pStyle w:val="Normal"/>
+        <w:spacing w:lineRule="auto" w:line="259" w:before="0" w:after="0"/>
+        <w:ind w:left="1013" w:hanging="0"/>
+        <w:jc w:val="left"/>
+        <w:rPr/>
+      </w:pPr>
+      <w:r>
+        <w:rPr/>
+        <w:t xml:space="preserve"> </w:t>
+      </w:r>
+    </w:p>
+    <w:p>
+      <w:pPr>
+        <w:pStyle w:val="Normal"/>
+        <w:ind w:left="1030" w:hanging="10"/>
+        <w:rPr/>
+      </w:pPr>
+      <w:r>
+        <w:rPr>
+          <w:b/>
+        </w:rPr>
+        <w:t>A3.1.</w:t>
+      </w:r>
+      <w:r>
+        <w:rPr/>
+        <w:t xml:space="preserve"> O ator cancela a operação. </w:t>
+      </w:r>
+    </w:p>
+    <w:p>
+      <w:pPr>
+        <w:pStyle w:val="Normal"/>
+        <w:spacing w:lineRule="auto" w:line="259" w:before="0" w:after="0"/>
+        <w:ind w:left="1013" w:hanging="0"/>
+        <w:jc w:val="left"/>
+        <w:rPr/>
+      </w:pPr>
+      <w:r>
+        <w:rPr/>
+        <w:t xml:space="preserve"> </w:t>
+      </w:r>
+    </w:p>
+    <w:p>
+      <w:pPr>
+        <w:pStyle w:val="Normal"/>
+        <w:ind w:left="1030" w:hanging="10"/>
+        <w:rPr/>
+      </w:pPr>
+      <w:r>
+        <w:rPr>
+          <w:b/>
+        </w:rPr>
+        <w:t>A3.2.</w:t>
+      </w:r>
+      <w:r>
+        <w:rPr/>
+        <w:t xml:space="preserve"> O fluxo retorna para o passo </w:t>
+      </w:r>
+      <w:r>
+        <w:rPr>
+          <w:b/>
+        </w:rPr>
+        <w:t>P2</w:t>
+      </w:r>
+      <w:r>
+        <w:rPr/>
+        <w:t xml:space="preserve">. </w:t>
+      </w:r>
+    </w:p>
+    <w:p>
+      <w:pPr>
+        <w:pStyle w:val="Normal"/>
+        <w:spacing w:lineRule="auto" w:line="259" w:before="0" w:after="0"/>
+        <w:ind w:left="1013" w:hanging="0"/>
+        <w:jc w:val="left"/>
+        <w:rPr/>
+      </w:pPr>
+      <w:r>
+        <w:rPr>
+          <w:b/>
+        </w:rPr>
+        <w:t xml:space="preserve"> </w:t>
+      </w:r>
+    </w:p>
+    <w:p>
+      <w:pPr>
+        <w:pStyle w:val="Normal"/>
+        <w:spacing w:lineRule="auto" w:line="259" w:before="0" w:after="0"/>
+        <w:ind w:left="619" w:hanging="10"/>
+        <w:jc w:val="left"/>
+        <w:rPr/>
+      </w:pPr>
+      <w:r>
+        <w:rPr>
+          <w:b/>
+        </w:rPr>
+        <w:t>A4.</w:t>
+      </w:r>
+      <w:r>
+        <w:rPr/>
+        <w:t xml:space="preserve"> </w:t>
+      </w:r>
+      <w:r>
+        <w:rPr>
+          <w:b/>
+        </w:rPr>
+        <w:t xml:space="preserve">Alterar </w:t>
+      </w:r>
+      <w:r>
+        <w:rPr>
+          <w:b/>
+        </w:rPr>
+        <w:t>Equipamento</w:t>
+      </w:r>
+      <w:r>
+        <w:rPr>
+          <w:b/>
+        </w:rPr>
+        <w:t xml:space="preserve"> </w:t>
+      </w:r>
+    </w:p>
+    <w:p>
+      <w:pPr>
+        <w:pStyle w:val="Normal"/>
+        <w:spacing w:lineRule="auto" w:line="259" w:before="0" w:after="0"/>
+        <w:ind w:left="624" w:hanging="0"/>
+        <w:jc w:val="left"/>
+        <w:rPr/>
+      </w:pPr>
+      <w:r>
+        <w:rPr>
+          <w:b/>
+        </w:rPr>
+        <w:t xml:space="preserve"> </w:t>
+      </w:r>
+    </w:p>
+    <w:p>
+      <w:pPr>
+        <w:pStyle w:val="Normal"/>
+        <w:ind w:left="1030" w:hanging="10"/>
+        <w:rPr/>
+      </w:pPr>
+      <w:r>
+        <w:rPr>
+          <w:b/>
+        </w:rPr>
+        <w:t xml:space="preserve">A4.1. </w:t>
+      </w:r>
+      <w:r>
+        <w:rPr/>
+        <w:t xml:space="preserve">O Ator seleciona a opção para alterar uma Informação Geral específica. </w:t>
+      </w:r>
+    </w:p>
+    <w:p>
+      <w:pPr>
+        <w:pStyle w:val="Normal"/>
+        <w:spacing w:lineRule="auto" w:line="259" w:before="0" w:after="0"/>
+        <w:ind w:left="1020" w:hanging="0"/>
+        <w:jc w:val="left"/>
+        <w:rPr/>
+      </w:pPr>
+      <w:r>
+        <w:rPr>
+          <w:b/>
+        </w:rPr>
+        <w:t xml:space="preserve"> </w:t>
+      </w:r>
+    </w:p>
+    <w:p>
+      <w:pPr>
+        <w:pStyle w:val="Normal"/>
+        <w:ind w:left="1030" w:hanging="10"/>
+        <w:rPr/>
+      </w:pPr>
+      <w:r>
+        <w:rPr>
+          <w:b/>
+        </w:rPr>
+        <w:t xml:space="preserve">A4.2. </w:t>
+      </w:r>
+      <w:r>
+        <w:rPr/>
+        <w:t xml:space="preserve">O Sistema apresenta as informações necessárias à alteração do cadastro de uma Informação Geral conforme definido na regra de negócio </w:t>
+      </w:r>
+      <w:r>
+        <w:rPr>
+          <w:b/>
+          <w:i/>
+        </w:rPr>
+        <w:t>Manter Informações Gerais – Regras de Apresentação de Atributos – Parâmetros de Inclusão/Alteração</w:t>
+      </w:r>
+      <w:r>
+        <w:rPr>
+          <w:b/>
+        </w:rPr>
+        <w:t xml:space="preserve">. </w:t>
+      </w:r>
+    </w:p>
+    <w:p>
+      <w:pPr>
+        <w:pStyle w:val="Normal"/>
+        <w:spacing w:lineRule="auto" w:line="259" w:before="0" w:after="0"/>
+        <w:ind w:left="1020" w:hanging="0"/>
+        <w:jc w:val="left"/>
+        <w:rPr/>
+      </w:pPr>
+      <w:r>
+        <w:rPr>
+          <w:b/>
+        </w:rPr>
+        <w:t xml:space="preserve"> </w:t>
+      </w:r>
+    </w:p>
+    <w:p>
+      <w:pPr>
+        <w:pStyle w:val="Normal"/>
+        <w:ind w:left="1030" w:hanging="10"/>
+        <w:rPr/>
+      </w:pPr>
+      <w:r>
+        <w:rPr>
+          <w:b/>
+        </w:rPr>
+        <w:t xml:space="preserve">P4.3. </w:t>
+      </w:r>
+      <w:r>
+        <w:rPr/>
+        <w:t xml:space="preserve">O Ator preenche as informações necessárias à alteração do cadastro de uma Informação Geral. </w:t>
       </w:r>
     </w:p>
     <w:p>
@@ -2901,33 +3775,31 @@
         <w:rPr>
           <w:b/>
         </w:rPr>
-        <w:t>P5.2.</w:t>
-      </w:r>
-      <w:r>
-        <w:rPr/>
-        <w:t xml:space="preserve"> O Ator aciona a inclusão. </w:t>
-      </w:r>
-      <w:r>
-        <w:rPr>
-          <w:b/>
-        </w:rPr>
-        <w:t>(A1) (A3)</w:t>
-      </w:r>
-      <w:r>
-        <w:rPr/>
-        <w:t xml:space="preserve"> </w:t>
+        <w:t>P4.4.</w:t>
+      </w:r>
+      <w:r>
+        <w:rPr/>
+        <w:t xml:space="preserve"> O Ator aciona a alteração. </w:t>
+      </w:r>
+      <w:r>
+        <w:rPr>
+          <w:b/>
+        </w:rPr>
+        <w:t xml:space="preserve">(A3) </w:t>
       </w:r>
     </w:p>
     <w:p>
       <w:pPr>
         <w:pStyle w:val="Normal"/>
         <w:spacing w:lineRule="auto" w:line="259" w:before="0" w:after="0"/>
-        <w:ind w:left="1035" w:hanging="0"/>
-        <w:jc w:val="left"/>
-        <w:rPr/>
-      </w:pPr>
-      <w:r>
-        <w:rPr/>
+        <w:ind w:left="1020" w:hanging="0"/>
+        <w:jc w:val="left"/>
+        <w:rPr/>
+      </w:pPr>
+      <w:r>
+        <w:rPr>
+          <w:b/>
+        </w:rPr>
         <w:t xml:space="preserve"> </w:t>
       </w:r>
     </w:p>
@@ -2943,7 +3815,7 @@
         <w:rPr>
           <w:b/>
         </w:rPr>
-        <w:t>P5.3.</w:t>
+        <w:t>P4.5.</w:t>
       </w:r>
       <w:r>
         <w:rPr/>
@@ -2960,14 +3832,18 @@
         <w:rPr>
           <w:b/>
         </w:rPr>
-        <w:t xml:space="preserve"> (E1) </w:t>
+        <w:t xml:space="preserve"> (E1)</w:t>
+      </w:r>
+      <w:r>
+        <w:rPr/>
+        <w:t xml:space="preserve"> </w:t>
       </w:r>
     </w:p>
     <w:p>
       <w:pPr>
         <w:pStyle w:val="Normal"/>
         <w:spacing w:lineRule="auto" w:line="259" w:before="0" w:after="0"/>
-        <w:ind w:left="1035" w:hanging="0"/>
+        <w:ind w:left="1020" w:hanging="0"/>
         <w:jc w:val="left"/>
         <w:rPr/>
       </w:pPr>
@@ -2986,28 +3862,101 @@
         <w:rPr>
           <w:b/>
         </w:rPr>
-        <w:t xml:space="preserve">P5.4. </w:t>
-      </w:r>
-      <w:r>
-        <w:rPr/>
-        <w:t xml:space="preserve">O Sistema inclui a Informação Geral, de acordo com a regra de negócio </w:t>
+        <w:t xml:space="preserve">A4.6. </w:t>
+      </w:r>
+      <w:r>
+        <w:rPr/>
+        <w:t xml:space="preserve">O Sistema solicita a confirmação da alteração, de acordo com a regra de negócio </w:t>
       </w:r>
       <w:r>
         <w:rPr>
           <w:b/>
           <w:i/>
         </w:rPr>
+        <w:t>Manter Informações Gerais – Regras de Inclusão/Alteração/Exclusão</w:t>
+      </w:r>
+      <w:r>
+        <w:rPr/>
+        <w:t xml:space="preserve">. </w:t>
+      </w:r>
+    </w:p>
+    <w:p>
+      <w:pPr>
+        <w:pStyle w:val="Normal"/>
+        <w:spacing w:lineRule="auto" w:line="259" w:before="0" w:after="0"/>
+        <w:ind w:left="1020" w:hanging="0"/>
+        <w:jc w:val="left"/>
+        <w:rPr/>
+      </w:pPr>
+      <w:r>
+        <w:rPr/>
+        <w:t xml:space="preserve"> </w:t>
+      </w:r>
+    </w:p>
+    <w:p>
+      <w:pPr>
+        <w:pStyle w:val="Normal"/>
+        <w:ind w:left="1030" w:hanging="10"/>
+        <w:rPr/>
+      </w:pPr>
+      <w:r>
+        <w:rPr>
+          <w:b/>
+        </w:rPr>
+        <w:t xml:space="preserve">A4.7. </w:t>
+      </w:r>
+      <w:r>
+        <w:rPr/>
+        <w:t>O Ator confirma a alteração.</w:t>
+      </w:r>
+      <w:r>
+        <w:rPr>
+          <w:b/>
+        </w:rPr>
+        <w:t xml:space="preserve"> </w:t>
+      </w:r>
+    </w:p>
+    <w:p>
+      <w:pPr>
+        <w:pStyle w:val="Normal"/>
+        <w:spacing w:lineRule="auto" w:line="259" w:before="0" w:after="0"/>
+        <w:ind w:left="1020" w:hanging="0"/>
+        <w:jc w:val="left"/>
+        <w:rPr/>
+      </w:pPr>
+      <w:r>
+        <w:rPr>
+          <w:b/>
+        </w:rPr>
+        <w:t xml:space="preserve"> </w:t>
+      </w:r>
+    </w:p>
+    <w:p>
+      <w:pPr>
+        <w:pStyle w:val="Normal"/>
+        <w:ind w:left="1030" w:hanging="10"/>
+        <w:rPr/>
+      </w:pPr>
+      <w:r>
+        <w:rPr>
+          <w:b/>
+        </w:rPr>
+        <w:t xml:space="preserve">A4.8. </w:t>
+      </w:r>
+      <w:r>
+        <w:rPr/>
+        <w:t xml:space="preserve">O Sistema altera a Informação Geral, de acordo com a regra de negócio </w:t>
+      </w:r>
+      <w:r>
+        <w:rPr>
+          <w:b/>
+          <w:i/>
+        </w:rPr>
         <w:t>Manter Registro – Regras de Inclusão/Alteração</w:t>
       </w:r>
       <w:r>
-        <w:rPr>
-          <w:b/>
-        </w:rPr>
-        <w:t xml:space="preserve"> </w:t>
-      </w:r>
-      <w:r>
-        <w:rPr/>
-        <w:t xml:space="preserve">do artefato </w:t>
+        <w:rPr/>
+        <w:t xml:space="preserve"> do artefato </w:t>
       </w:r>
       <w:r>
         <w:rPr>
@@ -3025,6 +3974,56 @@
       </w:r>
       <w:r>
         <w:rPr/>
+        <w:t>.</w:t>
+      </w:r>
+      <w:r>
+        <w:rPr>
+          <w:b/>
+          <w:i/>
+        </w:rPr>
+        <w:t xml:space="preserve"> </w:t>
+      </w:r>
+    </w:p>
+    <w:p>
+      <w:pPr>
+        <w:pStyle w:val="Normal"/>
+        <w:spacing w:lineRule="auto" w:line="259" w:before="0" w:after="0"/>
+        <w:ind w:left="1164" w:hanging="0"/>
+        <w:jc w:val="left"/>
+        <w:rPr/>
+      </w:pPr>
+      <w:r>
+        <w:rPr>
+          <w:b/>
+          <w:i/>
+        </w:rPr>
+        <w:t xml:space="preserve"> </w:t>
+      </w:r>
+    </w:p>
+    <w:p>
+      <w:pPr>
+        <w:pStyle w:val="Normal"/>
+        <w:ind w:left="1030" w:hanging="10"/>
+        <w:rPr/>
+      </w:pPr>
+      <w:r>
+        <w:rPr>
+          <w:b/>
+        </w:rPr>
+        <w:t xml:space="preserve">A4.9. </w:t>
+      </w:r>
+      <w:r>
+        <w:rPr/>
+        <w:t xml:space="preserve">O fluxo retorna ao passo </w:t>
+      </w:r>
+      <w:r>
+        <w:rPr>
+          <w:b/>
+        </w:rPr>
+        <w:t>P2</w:t>
+      </w:r>
+      <w:r>
+        <w:rPr/>
         <w:t xml:space="preserve">. </w:t>
       </w:r>
     </w:p>
@@ -3037,64 +4036,8 @@
         <w:rPr/>
       </w:pPr>
       <w:r>
-        <w:rPr>
-          <w:b/>
-        </w:rPr>
-        <w:t xml:space="preserve"> </w:t>
-      </w:r>
-    </w:p>
-    <w:p>
-      <w:pPr>
-        <w:pStyle w:val="Normal"/>
-        <w:ind w:left="642" w:hanging="10"/>
-        <w:rPr/>
-      </w:pPr>
-      <w:r>
-        <w:rPr>
-          <w:b/>
-        </w:rPr>
-        <w:t>P6.</w:t>
-      </w:r>
-      <w:r>
-        <w:rPr/>
-        <w:t xml:space="preserve"> O caso de uso é encerrado. </w:t>
-      </w:r>
-    </w:p>
-    <w:p>
-      <w:pPr>
-        <w:pStyle w:val="Normal"/>
-        <w:spacing w:lineRule="auto" w:line="259" w:before="0" w:after="0"/>
-        <w:ind w:left="1013" w:hanging="0"/>
-        <w:jc w:val="left"/>
-        <w:rPr/>
-      </w:pPr>
-      <w:r>
-        <w:rPr/>
-        <w:t xml:space="preserve"> </w:t>
-      </w:r>
-    </w:p>
-    <w:p>
-      <w:pPr>
-        <w:pStyle w:val="Normal"/>
-        <w:spacing w:lineRule="auto" w:line="259" w:before="0" w:after="60"/>
-        <w:ind w:left="624" w:hanging="0"/>
-        <w:jc w:val="left"/>
-        <w:rPr/>
-      </w:pPr>
-      <w:r>
-        <w:rPr/>
-        <w:t xml:space="preserve"> </w:t>
-      </w:r>
-    </w:p>
-    <w:p>
-      <w:pPr>
-        <w:pStyle w:val="Ttulo1"/>
-        <w:ind w:left="-5" w:hanging="10"/>
-        <w:rPr/>
-      </w:pPr>
-      <w:r>
-        <w:rPr/>
-        <w:t xml:space="preserve">7. Fluxos Alternativos </w:t>
+        <w:rPr/>
+        <w:t xml:space="preserve"> </w:t>
       </w:r>
     </w:p>
     <w:p>
@@ -3122,910 +4065,13 @@
         <w:rPr>
           <w:b/>
         </w:rPr>
-        <w:t>A1.</w:t>
-      </w:r>
-      <w:r>
-        <w:rPr/>
-        <w:t xml:space="preserve"> </w:t>
-      </w:r>
-      <w:r>
-        <w:rPr>
-          <w:b/>
-        </w:rPr>
-        <w:t xml:space="preserve">Excluir Informação Geral </w:t>
-      </w:r>
-    </w:p>
-    <w:p>
-      <w:pPr>
-        <w:pStyle w:val="Normal"/>
-        <w:spacing w:lineRule="auto" w:line="259" w:before="0" w:after="0"/>
-        <w:ind w:left="624" w:hanging="0"/>
-        <w:jc w:val="left"/>
-        <w:rPr/>
-      </w:pPr>
-      <w:r>
-        <w:rPr/>
-        <w:t xml:space="preserve"> </w:t>
-      </w:r>
-    </w:p>
-    <w:p>
-      <w:pPr>
-        <w:pStyle w:val="Normal"/>
-        <w:ind w:left="1030" w:hanging="10"/>
-        <w:rPr/>
-      </w:pPr>
-      <w:r>
-        <w:rPr>
-          <w:b/>
-        </w:rPr>
-        <w:t xml:space="preserve">A1.1. </w:t>
-      </w:r>
-      <w:r>
-        <w:rPr/>
-        <w:t xml:space="preserve">O Ator seleciona a opção para excluir uma Informação Geral específica. </w:t>
-      </w:r>
-    </w:p>
-    <w:p>
-      <w:pPr>
-        <w:pStyle w:val="Normal"/>
-        <w:spacing w:lineRule="auto" w:line="259" w:before="0" w:after="0"/>
-        <w:ind w:left="1020" w:hanging="0"/>
-        <w:jc w:val="left"/>
-        <w:rPr/>
-      </w:pPr>
-      <w:r>
-        <w:rPr/>
-        <w:t xml:space="preserve"> </w:t>
-      </w:r>
-    </w:p>
-    <w:p>
-      <w:pPr>
-        <w:pStyle w:val="Normal"/>
-        <w:ind w:left="1030" w:hanging="10"/>
-        <w:rPr/>
-      </w:pPr>
-      <w:r>
-        <w:rPr>
-          <w:b/>
-        </w:rPr>
-        <w:t xml:space="preserve">A1.2. </w:t>
-      </w:r>
-      <w:r>
-        <w:rPr/>
-        <w:t xml:space="preserve">O Sistema solicita a confirmação da exclusão, de acordo com a regra de negócio </w:t>
-      </w:r>
-      <w:r>
-        <w:rPr>
-          <w:b/>
-          <w:i/>
-        </w:rPr>
-        <w:t>Manter Informações Gerais – Regras de Inclusão/Alteração/Exclusão</w:t>
-      </w:r>
-      <w:r>
-        <w:rPr/>
-        <w:t xml:space="preserve">. </w:t>
-      </w:r>
-    </w:p>
-    <w:p>
-      <w:pPr>
-        <w:pStyle w:val="Normal"/>
-        <w:spacing w:lineRule="auto" w:line="259" w:before="0" w:after="0"/>
-        <w:ind w:left="1020" w:hanging="0"/>
-        <w:jc w:val="left"/>
-        <w:rPr/>
-      </w:pPr>
-      <w:r>
-        <w:rPr/>
-        <w:t xml:space="preserve"> </w:t>
-      </w:r>
-    </w:p>
-    <w:p>
-      <w:pPr>
-        <w:pStyle w:val="Normal"/>
-        <w:ind w:left="1030" w:hanging="10"/>
-        <w:rPr/>
-      </w:pPr>
-      <w:r>
-        <w:rPr>
-          <w:b/>
-        </w:rPr>
-        <w:t xml:space="preserve">A1.3. </w:t>
-      </w:r>
-      <w:r>
-        <w:rPr/>
-        <w:t xml:space="preserve">O Ator confirma a exclusão. </w:t>
-      </w:r>
-      <w:r>
-        <w:rPr>
-          <w:b/>
-        </w:rPr>
-        <w:t xml:space="preserve">(A3) </w:t>
-      </w:r>
-    </w:p>
-    <w:p>
-      <w:pPr>
-        <w:pStyle w:val="Normal"/>
-        <w:spacing w:lineRule="auto" w:line="259" w:before="0" w:after="0"/>
-        <w:ind w:left="1020" w:hanging="0"/>
-        <w:jc w:val="left"/>
-        <w:rPr/>
-      </w:pPr>
-      <w:r>
-        <w:rPr>
-          <w:b/>
-        </w:rPr>
-        <w:t xml:space="preserve"> </w:t>
-      </w:r>
-    </w:p>
-    <w:p>
-      <w:pPr>
-        <w:pStyle w:val="Normal"/>
-        <w:ind w:left="1030" w:hanging="10"/>
-        <w:rPr/>
-      </w:pPr>
-      <w:r>
-        <w:rPr>
-          <w:b/>
-        </w:rPr>
-        <w:t xml:space="preserve">A1.4. </w:t>
-      </w:r>
-      <w:r>
-        <w:rPr/>
-        <w:t xml:space="preserve">O Sistema exclui a Informação Geral, de acordo com a regra de negócio </w:t>
-      </w:r>
-      <w:r>
-        <w:rPr>
-          <w:b/>
-          <w:i/>
-        </w:rPr>
-        <w:t>Manter Registro –  Regras de Exclusão</w:t>
-      </w:r>
-      <w:r>
-        <w:rPr>
-          <w:b/>
-        </w:rPr>
-        <w:t xml:space="preserve"> </w:t>
-      </w:r>
-      <w:r>
-        <w:rPr/>
-        <w:t xml:space="preserve">do artefato </w:t>
-      </w:r>
-      <w:r>
-        <w:rPr>
-          <w:b/>
-          <w:i/>
-          <w:color w:val="002060"/>
-        </w:rPr>
-        <w:t>[SISTEMA X]</w:t>
-      </w:r>
-      <w:r>
-        <w:rPr>
-          <w:b/>
-        </w:rPr>
-        <w:t>-ERN-Geral</w:t>
-      </w:r>
-      <w:r>
-        <w:rPr/>
-        <w:t>.</w:t>
-      </w:r>
-      <w:r>
-        <w:rPr>
-          <w:b/>
-          <w:i/>
-        </w:rPr>
-        <w:t xml:space="preserve"> </w:t>
-      </w:r>
-    </w:p>
-    <w:p>
-      <w:pPr>
-        <w:pStyle w:val="Normal"/>
-        <w:spacing w:lineRule="auto" w:line="259" w:before="0" w:after="0"/>
-        <w:ind w:left="1164" w:hanging="0"/>
-        <w:jc w:val="left"/>
-        <w:rPr/>
-      </w:pPr>
-      <w:r>
-        <w:rPr>
-          <w:b/>
-          <w:i/>
-        </w:rPr>
-        <w:t xml:space="preserve"> </w:t>
-      </w:r>
-    </w:p>
-    <w:p>
-      <w:pPr>
-        <w:pStyle w:val="Normal"/>
-        <w:ind w:left="1030" w:hanging="10"/>
-        <w:rPr/>
-      </w:pPr>
-      <w:r>
-        <w:rPr>
-          <w:b/>
-        </w:rPr>
-        <w:t xml:space="preserve">A1.5. </w:t>
-      </w:r>
-      <w:r>
-        <w:rPr/>
-        <w:t xml:space="preserve">O fluxo retorna ao passo </w:t>
-      </w:r>
-      <w:r>
-        <w:rPr>
-          <w:b/>
-        </w:rPr>
-        <w:t>P2</w:t>
-      </w:r>
-      <w:r>
-        <w:rPr/>
-        <w:t xml:space="preserve">. </w:t>
-      </w:r>
-    </w:p>
-    <w:p>
-      <w:pPr>
-        <w:pStyle w:val="Normal"/>
-        <w:spacing w:lineRule="auto" w:line="259" w:before="0" w:after="0"/>
-        <w:ind w:left="624" w:hanging="0"/>
-        <w:jc w:val="left"/>
-        <w:rPr/>
-      </w:pPr>
-      <w:r>
-        <w:rPr>
-          <w:b/>
-        </w:rPr>
-        <w:t xml:space="preserve"> </w:t>
-      </w:r>
-    </w:p>
-    <w:p>
-      <w:pPr>
-        <w:pStyle w:val="Normal"/>
-        <w:spacing w:lineRule="auto" w:line="259" w:before="0" w:after="0"/>
-        <w:ind w:left="619" w:hanging="10"/>
-        <w:jc w:val="left"/>
-        <w:rPr/>
-      </w:pPr>
-      <w:r>
-        <w:rPr>
-          <w:b/>
-        </w:rPr>
-        <w:t xml:space="preserve">A2. Ator somente com permissão de visualizar </w:t>
-      </w:r>
-    </w:p>
-    <w:p>
-      <w:pPr>
-        <w:pStyle w:val="Normal"/>
-        <w:spacing w:lineRule="auto" w:line="259" w:before="0" w:after="0"/>
-        <w:ind w:left="624" w:hanging="0"/>
-        <w:jc w:val="left"/>
-        <w:rPr/>
-      </w:pPr>
-      <w:r>
-        <w:rPr>
-          <w:b/>
-        </w:rPr>
-        <w:t xml:space="preserve"> </w:t>
-      </w:r>
-    </w:p>
-    <w:p>
-      <w:pPr>
-        <w:pStyle w:val="Normal"/>
-        <w:ind w:left="1030" w:hanging="10"/>
-        <w:rPr/>
-      </w:pPr>
-      <w:r>
-        <w:rPr>
-          <w:b/>
-        </w:rPr>
-        <w:t>A2.1.</w:t>
-      </w:r>
-      <w:r>
-        <w:rPr/>
-        <w:t xml:space="preserve"> O Sistema exibe a lista das Informações Gerais cadastradas, contendo suas informações, conforme definido na regra de negócio </w:t>
-      </w:r>
-      <w:r>
-        <w:rPr>
-          <w:b/>
-          <w:i/>
-        </w:rPr>
-        <w:t xml:space="preserve">Manter Informações Gerais – Regras de Apresentação de Atributos – Regras de Visualização. </w:t>
-      </w:r>
-    </w:p>
-    <w:p>
-      <w:pPr>
-        <w:pStyle w:val="Normal"/>
-        <w:spacing w:lineRule="auto" w:line="259" w:before="0" w:after="0"/>
-        <w:ind w:left="1172" w:hanging="0"/>
-        <w:jc w:val="left"/>
-        <w:rPr/>
-      </w:pPr>
-      <w:r>
-        <w:rPr>
-          <w:b/>
-          <w:i/>
-        </w:rPr>
-        <w:t xml:space="preserve"> </w:t>
-      </w:r>
-    </w:p>
-    <w:p>
-      <w:pPr>
-        <w:pStyle w:val="Normal"/>
-        <w:ind w:left="1030" w:hanging="10"/>
-        <w:rPr/>
-      </w:pPr>
-      <w:r>
-        <w:rPr>
-          <w:b/>
-        </w:rPr>
-        <w:t>A2.2.</w:t>
-      </w:r>
-      <w:r>
-        <w:rPr/>
-        <w:t xml:space="preserve"> O caso de uso é encerrado. </w:t>
-      </w:r>
-    </w:p>
-    <w:p>
-      <w:pPr>
-        <w:pStyle w:val="Normal"/>
-        <w:spacing w:lineRule="auto" w:line="259" w:before="0" w:after="0"/>
-        <w:ind w:left="624" w:hanging="0"/>
-        <w:jc w:val="left"/>
-        <w:rPr/>
-      </w:pPr>
-      <w:r>
-        <w:rPr>
-          <w:b/>
-        </w:rPr>
-        <w:t xml:space="preserve"> </w:t>
-      </w:r>
-    </w:p>
-    <w:p>
-      <w:pPr>
-        <w:pStyle w:val="Normal"/>
-        <w:spacing w:lineRule="auto" w:line="259" w:before="0" w:after="0"/>
-        <w:ind w:left="619" w:hanging="10"/>
-        <w:jc w:val="left"/>
-        <w:rPr/>
-      </w:pPr>
-      <w:r>
-        <w:rPr>
-          <w:b/>
-        </w:rPr>
-        <w:t xml:space="preserve">A3. Cancelar Operação </w:t>
-      </w:r>
-    </w:p>
-    <w:p>
-      <w:pPr>
-        <w:pStyle w:val="Normal"/>
-        <w:spacing w:lineRule="auto" w:line="259" w:before="0" w:after="0"/>
-        <w:ind w:left="1013" w:hanging="0"/>
-        <w:jc w:val="left"/>
-        <w:rPr/>
-      </w:pPr>
-      <w:r>
-        <w:rPr/>
-        <w:t xml:space="preserve"> </w:t>
-      </w:r>
-    </w:p>
-    <w:p>
-      <w:pPr>
-        <w:pStyle w:val="Normal"/>
-        <w:ind w:left="1030" w:hanging="10"/>
-        <w:rPr/>
-      </w:pPr>
-      <w:r>
-        <w:rPr>
-          <w:b/>
-        </w:rPr>
-        <w:t>A3.1.</w:t>
-      </w:r>
-      <w:r>
-        <w:rPr/>
-        <w:t xml:space="preserve"> O ator cancela a operação. </w:t>
-      </w:r>
-    </w:p>
-    <w:p>
-      <w:pPr>
-        <w:pStyle w:val="Normal"/>
-        <w:spacing w:lineRule="auto" w:line="259" w:before="0" w:after="0"/>
-        <w:ind w:left="1013" w:hanging="0"/>
-        <w:jc w:val="left"/>
-        <w:rPr/>
-      </w:pPr>
-      <w:r>
-        <w:rPr/>
-        <w:t xml:space="preserve"> </w:t>
-      </w:r>
-    </w:p>
-    <w:p>
-      <w:pPr>
-        <w:pStyle w:val="Normal"/>
-        <w:ind w:left="1030" w:hanging="10"/>
-        <w:rPr/>
-      </w:pPr>
-      <w:r>
-        <w:rPr>
-          <w:b/>
-        </w:rPr>
-        <w:t>A3.2.</w:t>
-      </w:r>
-      <w:r>
-        <w:rPr/>
-        <w:t xml:space="preserve"> O fluxo retorna para o passo </w:t>
-      </w:r>
-      <w:r>
-        <w:rPr>
-          <w:b/>
-        </w:rPr>
-        <w:t>P2</w:t>
-      </w:r>
-      <w:r>
-        <w:rPr/>
-        <w:t xml:space="preserve">. </w:t>
-      </w:r>
-    </w:p>
-    <w:p>
-      <w:pPr>
-        <w:pStyle w:val="Normal"/>
-        <w:spacing w:lineRule="auto" w:line="259" w:before="0" w:after="0"/>
-        <w:ind w:left="1013" w:hanging="0"/>
-        <w:jc w:val="left"/>
-        <w:rPr/>
-      </w:pPr>
-      <w:r>
-        <w:rPr>
-          <w:b/>
-        </w:rPr>
-        <w:t xml:space="preserve"> </w:t>
-      </w:r>
-    </w:p>
-    <w:p>
-      <w:pPr>
-        <w:pStyle w:val="Normal"/>
-        <w:spacing w:lineRule="auto" w:line="259" w:before="0" w:after="0"/>
-        <w:ind w:left="619" w:hanging="10"/>
-        <w:jc w:val="left"/>
-        <w:rPr/>
-      </w:pPr>
-      <w:r>
-        <w:rPr>
-          <w:b/>
-        </w:rPr>
-        <w:t>A4.</w:t>
-      </w:r>
-      <w:r>
-        <w:rPr/>
-        <w:t xml:space="preserve"> </w:t>
-      </w:r>
-      <w:r>
-        <w:rPr>
-          <w:b/>
-        </w:rPr>
-        <w:t xml:space="preserve">Alterar Informação Geral </w:t>
-      </w:r>
-    </w:p>
-    <w:p>
-      <w:pPr>
-        <w:pStyle w:val="Normal"/>
-        <w:spacing w:lineRule="auto" w:line="259" w:before="0" w:after="0"/>
-        <w:ind w:left="624" w:hanging="0"/>
-        <w:jc w:val="left"/>
-        <w:rPr/>
-      </w:pPr>
-      <w:r>
-        <w:rPr>
-          <w:b/>
-        </w:rPr>
-        <w:t xml:space="preserve"> </w:t>
-      </w:r>
-    </w:p>
-    <w:p>
-      <w:pPr>
-        <w:pStyle w:val="Normal"/>
-        <w:ind w:left="1030" w:hanging="10"/>
-        <w:rPr/>
-      </w:pPr>
-      <w:r>
-        <w:rPr>
-          <w:b/>
-        </w:rPr>
-        <w:t xml:space="preserve">A4.1. </w:t>
-      </w:r>
-      <w:r>
-        <w:rPr/>
-        <w:t xml:space="preserve">O Ator seleciona a opção para alterar uma Informação Geral específica. </w:t>
-      </w:r>
-    </w:p>
-    <w:p>
-      <w:pPr>
-        <w:pStyle w:val="Normal"/>
-        <w:spacing w:lineRule="auto" w:line="259" w:before="0" w:after="0"/>
-        <w:ind w:left="1020" w:hanging="0"/>
-        <w:jc w:val="left"/>
-        <w:rPr/>
-      </w:pPr>
-      <w:r>
-        <w:rPr>
-          <w:b/>
-        </w:rPr>
-        <w:t xml:space="preserve"> </w:t>
-      </w:r>
-    </w:p>
-    <w:p>
-      <w:pPr>
-        <w:pStyle w:val="Normal"/>
-        <w:ind w:left="1030" w:hanging="10"/>
-        <w:rPr/>
-      </w:pPr>
-      <w:r>
-        <w:rPr>
-          <w:b/>
-        </w:rPr>
-        <w:t xml:space="preserve">A4.2. </w:t>
-      </w:r>
-      <w:r>
-        <w:rPr/>
-        <w:t xml:space="preserve">O Sistema apresenta as informações necessárias à alteração do cadastro de uma Informação Geral conforme definido na regra de negócio </w:t>
-      </w:r>
-      <w:r>
-        <w:rPr>
-          <w:b/>
-          <w:i/>
-        </w:rPr>
-        <w:t>Manter Informações Gerais – Regras de Apresentação de Atributos – Parâmetros de Inclusão/Alteração</w:t>
-      </w:r>
-      <w:r>
-        <w:rPr>
-          <w:b/>
-        </w:rPr>
-        <w:t xml:space="preserve">. </w:t>
-      </w:r>
-    </w:p>
-    <w:p>
-      <w:pPr>
-        <w:pStyle w:val="Normal"/>
-        <w:spacing w:lineRule="auto" w:line="259" w:before="0" w:after="0"/>
-        <w:ind w:left="1020" w:hanging="0"/>
-        <w:jc w:val="left"/>
-        <w:rPr/>
-      </w:pPr>
-      <w:r>
-        <w:rPr>
-          <w:b/>
-        </w:rPr>
-        <w:t xml:space="preserve"> </w:t>
-      </w:r>
-    </w:p>
-    <w:p>
-      <w:pPr>
-        <w:pStyle w:val="Normal"/>
-        <w:ind w:left="1030" w:hanging="10"/>
-        <w:rPr/>
-      </w:pPr>
-      <w:r>
-        <w:rPr>
-          <w:b/>
-        </w:rPr>
-        <w:t xml:space="preserve">P4.3. </w:t>
-      </w:r>
-      <w:r>
-        <w:rPr/>
-        <w:t xml:space="preserve">O Ator preenche as informações necessárias à alteração do cadastro de uma Informação Geral. </w:t>
-      </w:r>
-    </w:p>
-    <w:p>
-      <w:pPr>
-        <w:pStyle w:val="Normal"/>
-        <w:spacing w:lineRule="auto" w:line="259" w:before="0" w:after="0"/>
-        <w:ind w:left="1035" w:hanging="0"/>
-        <w:jc w:val="left"/>
-        <w:rPr/>
-      </w:pPr>
-      <w:r>
-        <w:rPr>
-          <w:b/>
-        </w:rPr>
-        <w:t xml:space="preserve"> </w:t>
-      </w:r>
-    </w:p>
-    <w:p>
-      <w:pPr>
-        <w:pStyle w:val="Normal"/>
-        <w:ind w:left="1030" w:hanging="10"/>
-        <w:rPr/>
-      </w:pPr>
-      <w:r>
-        <w:rPr>
-          <w:b/>
-        </w:rPr>
-        <w:t>P4.4.</w:t>
-      </w:r>
-      <w:r>
-        <w:rPr/>
-        <w:t xml:space="preserve"> O Ator aciona a alteração. </w:t>
-      </w:r>
-      <w:r>
-        <w:rPr>
-          <w:b/>
-        </w:rPr>
-        <w:t xml:space="preserve">(A3) </w:t>
-      </w:r>
-    </w:p>
-    <w:p>
-      <w:pPr>
-        <w:pStyle w:val="Normal"/>
-        <w:spacing w:lineRule="auto" w:line="259" w:before="0" w:after="0"/>
-        <w:ind w:left="1020" w:hanging="0"/>
-        <w:jc w:val="left"/>
-        <w:rPr/>
-      </w:pPr>
-      <w:r>
-        <w:rPr>
-          <w:b/>
-        </w:rPr>
-        <w:t xml:space="preserve"> </w:t>
-      </w:r>
-    </w:p>
-    <w:p>
-      <w:pPr>
-        <w:pStyle w:val="Normal"/>
-        <w:spacing w:lineRule="auto" w:line="240" w:before="0" w:after="2"/>
-        <w:ind w:left="1030" w:right="-13" w:hanging="10"/>
-        <w:jc w:val="left"/>
-        <w:rPr/>
-      </w:pPr>
-      <w:r>
-        <w:rPr>
-          <w:b/>
-        </w:rPr>
-        <w:t>P4.5.</w:t>
-      </w:r>
-      <w:r>
-        <w:rPr/>
-        <w:t xml:space="preserve"> O Sistema valida as informações, seguindo a regra de negócio </w:t>
-      </w:r>
-      <w:r>
-        <w:rPr>
-          <w:b/>
-          <w:i/>
-        </w:rPr>
-        <w:t>Manter Informações Gerais – Regra de Validação dos Atributos – Parâmetros de Inclusão/Alteração.</w:t>
-      </w:r>
-      <w:r>
-        <w:rPr>
-          <w:b/>
-        </w:rPr>
-        <w:t xml:space="preserve"> (E1)</w:t>
-      </w:r>
-      <w:r>
-        <w:rPr/>
-        <w:t xml:space="preserve"> </w:t>
-      </w:r>
-    </w:p>
-    <w:p>
-      <w:pPr>
-        <w:pStyle w:val="Normal"/>
-        <w:spacing w:lineRule="auto" w:line="259" w:before="0" w:after="0"/>
-        <w:ind w:left="1020" w:hanging="0"/>
-        <w:jc w:val="left"/>
-        <w:rPr/>
-      </w:pPr>
-      <w:r>
-        <w:rPr/>
-        <w:t xml:space="preserve"> </w:t>
-      </w:r>
-    </w:p>
-    <w:p>
-      <w:pPr>
-        <w:pStyle w:val="Normal"/>
-        <w:ind w:left="1030" w:hanging="10"/>
-        <w:rPr/>
-      </w:pPr>
-      <w:r>
-        <w:rPr>
-          <w:b/>
-        </w:rPr>
-        <w:t xml:space="preserve">A4.6. </w:t>
-      </w:r>
-      <w:r>
-        <w:rPr/>
-        <w:t xml:space="preserve">O Sistema solicita a confirmação da alteração, de acordo com a regra de negócio </w:t>
-      </w:r>
-      <w:r>
-        <w:rPr>
-          <w:b/>
-          <w:i/>
-        </w:rPr>
-        <w:t>Manter Informações Gerais – Regras de Inclusão/Alteração/Exclusão</w:t>
-      </w:r>
-      <w:r>
-        <w:rPr/>
-        <w:t xml:space="preserve">. </w:t>
-      </w:r>
-    </w:p>
-    <w:p>
-      <w:pPr>
-        <w:pStyle w:val="Normal"/>
-        <w:spacing w:lineRule="auto" w:line="259" w:before="0" w:after="0"/>
-        <w:ind w:left="1020" w:hanging="0"/>
-        <w:jc w:val="left"/>
-        <w:rPr/>
-      </w:pPr>
-      <w:r>
-        <w:rPr/>
-        <w:t xml:space="preserve"> </w:t>
-      </w:r>
-    </w:p>
-    <w:p>
-      <w:pPr>
-        <w:pStyle w:val="Normal"/>
-        <w:ind w:left="1030" w:hanging="10"/>
-        <w:rPr/>
-      </w:pPr>
-      <w:r>
-        <w:rPr>
-          <w:b/>
-        </w:rPr>
-        <w:t xml:space="preserve">A4.7. </w:t>
-      </w:r>
-      <w:r>
-        <w:rPr/>
-        <w:t>O Ator confirma a alteração.</w:t>
-      </w:r>
-      <w:r>
-        <w:rPr>
-          <w:b/>
-        </w:rPr>
-        <w:t xml:space="preserve"> </w:t>
-      </w:r>
-    </w:p>
-    <w:p>
-      <w:pPr>
-        <w:pStyle w:val="Normal"/>
-        <w:spacing w:lineRule="auto" w:line="259" w:before="0" w:after="0"/>
-        <w:ind w:left="1020" w:hanging="0"/>
-        <w:jc w:val="left"/>
-        <w:rPr/>
-      </w:pPr>
-      <w:r>
-        <w:rPr>
-          <w:b/>
-        </w:rPr>
-        <w:t xml:space="preserve"> </w:t>
-      </w:r>
-    </w:p>
-    <w:p>
-      <w:pPr>
-        <w:pStyle w:val="Normal"/>
-        <w:ind w:left="1030" w:hanging="10"/>
-        <w:rPr/>
-      </w:pPr>
-      <w:r>
-        <w:rPr>
-          <w:b/>
-        </w:rPr>
-        <w:t xml:space="preserve">A4.8. </w:t>
-      </w:r>
-      <w:r>
-        <w:rPr/>
-        <w:t xml:space="preserve">O Sistema altera a Informação Geral, de acordo com a regra de negócio </w:t>
-      </w:r>
-      <w:r>
-        <w:rPr>
-          <w:b/>
-          <w:i/>
-        </w:rPr>
-        <w:t>Manter Registro – Regras de Inclusão/Alteração</w:t>
-      </w:r>
-      <w:r>
-        <w:rPr/>
-        <w:t xml:space="preserve"> do artefato </w:t>
-      </w:r>
-      <w:r>
-        <w:rPr>
-          <w:b/>
-          <w:i/>
-          <w:color w:val="002060"/>
-        </w:rPr>
-        <w:t>[SISTEMA X]</w:t>
-      </w:r>
-      <w:r>
-        <w:rPr>
-          <w:b/>
-        </w:rPr>
-        <w:t>-ERN-Geral</w:t>
-      </w:r>
-      <w:r>
-        <w:rPr/>
-        <w:t>.</w:t>
-      </w:r>
-      <w:r>
-        <w:rPr>
-          <w:b/>
-          <w:i/>
-        </w:rPr>
-        <w:t xml:space="preserve"> </w:t>
-      </w:r>
-    </w:p>
-    <w:p>
-      <w:pPr>
-        <w:pStyle w:val="Normal"/>
-        <w:spacing w:lineRule="auto" w:line="259" w:before="0" w:after="0"/>
-        <w:ind w:left="1164" w:hanging="0"/>
-        <w:jc w:val="left"/>
-        <w:rPr/>
-      </w:pPr>
-      <w:r>
-        <w:rPr>
-          <w:b/>
-          <w:i/>
-        </w:rPr>
-        <w:t xml:space="preserve"> </w:t>
-      </w:r>
-    </w:p>
-    <w:p>
-      <w:pPr>
-        <w:pStyle w:val="Normal"/>
-        <w:ind w:left="1030" w:hanging="10"/>
-        <w:rPr/>
-      </w:pPr>
-      <w:r>
-        <w:rPr>
-          <w:b/>
-        </w:rPr>
-        <w:t xml:space="preserve">A4.9. </w:t>
-      </w:r>
-      <w:r>
-        <w:rPr/>
-        <w:t xml:space="preserve">O fluxo retorna ao passo </w:t>
-      </w:r>
-      <w:r>
-        <w:rPr>
-          <w:b/>
-        </w:rPr>
-        <w:t>P2</w:t>
-      </w:r>
-      <w:r>
-        <w:rPr/>
-        <w:t xml:space="preserve">. </w:t>
-      </w:r>
-    </w:p>
-    <w:p>
-      <w:pPr>
-        <w:pStyle w:val="Normal"/>
-        <w:spacing w:lineRule="auto" w:line="259" w:before="0" w:after="0"/>
-        <w:ind w:left="624" w:hanging="0"/>
-        <w:jc w:val="left"/>
-        <w:rPr/>
-      </w:pPr>
-      <w:r>
-        <w:rPr/>
-        <w:t xml:space="preserve"> </w:t>
-      </w:r>
-    </w:p>
-    <w:p>
-      <w:pPr>
-        <w:pStyle w:val="Normal"/>
-        <w:spacing w:lineRule="auto" w:line="259" w:before="0" w:after="0"/>
-        <w:ind w:left="624" w:hanging="0"/>
-        <w:jc w:val="left"/>
-        <w:rPr/>
-      </w:pPr>
-      <w:r>
-        <w:rPr/>
-        <w:t xml:space="preserve"> </w:t>
-      </w:r>
-    </w:p>
-    <w:p>
-      <w:pPr>
-        <w:pStyle w:val="Normal"/>
-        <w:spacing w:lineRule="auto" w:line="259" w:before="0" w:after="0"/>
-        <w:ind w:left="619" w:hanging="10"/>
-        <w:jc w:val="left"/>
-        <w:rPr/>
-      </w:pPr>
-      <w:r>
-        <w:rPr>
-          <w:b/>
-        </w:rPr>
-        <w:t xml:space="preserve">A5. Visualizar o Documento Anexo </w:t>
+        <w:t xml:space="preserve">A5. </w:t>
+      </w:r>
+      <w:r>
+        <w:rPr>
+          <w:b/>
+        </w:rPr>
+        <w:t>Inserir Novo Equipamento</w:t>
       </w:r>
     </w:p>
     <w:p>
@@ -4469,8 +4515,8 @@
       <w:tblGrid>
         <w:gridCol w:w="4240"/>
         <w:gridCol w:w="1102"/>
-        <w:gridCol w:w="1359"/>
-        <w:gridCol w:w="3636"/>
+        <w:gridCol w:w="1360"/>
+        <w:gridCol w:w="3635"/>
       </w:tblGrid>
       <w:tr>
         <w:trPr>
@@ -4536,7 +4582,7 @@
         </w:tc>
         <w:tc>
           <w:tcPr>
-            <w:tcW w:w="1359" w:type="dxa"/>
+            <w:tcW w:w="1360" w:type="dxa"/>
             <w:tcBorders>
               <w:top w:val="single" w:sz="4" w:space="0" w:color="000000"/>
               <w:left w:val="single" w:sz="4" w:space="0" w:color="000000"/>
@@ -4562,7 +4608,7 @@
         </w:tc>
         <w:tc>
           <w:tcPr>
-            <w:tcW w:w="3636" w:type="dxa"/>
+            <w:tcW w:w="3635" w:type="dxa"/>
             <w:tcBorders>
               <w:top w:val="single" w:sz="4" w:space="0" w:color="000000"/>
               <w:left w:val="single" w:sz="4" w:space="0" w:color="000000"/>
@@ -4650,7 +4696,7 @@
         </w:tc>
         <w:tc>
           <w:tcPr>
-            <w:tcW w:w="1359" w:type="dxa"/>
+            <w:tcW w:w="1360" w:type="dxa"/>
             <w:tcBorders>
               <w:top w:val="single" w:sz="4" w:space="0" w:color="000000"/>
               <w:left w:val="single" w:sz="4" w:space="0" w:color="000000"/>
@@ -4677,7 +4723,7 @@
         </w:tc>
         <w:tc>
           <w:tcPr>
-            <w:tcW w:w="3636" w:type="dxa"/>
+            <w:tcW w:w="3635" w:type="dxa"/>
             <w:tcBorders>
               <w:top w:val="single" w:sz="4" w:space="0" w:color="000000"/>
               <w:left w:val="single" w:sz="4" w:space="0" w:color="000000"/>
@@ -4734,7 +4780,7 @@
         </w:tc>
         <w:tc>
           <w:tcPr>
-            <w:tcW w:w="2461" w:type="dxa"/>
+            <w:tcW w:w="2462" w:type="dxa"/>
             <w:gridSpan w:val="2"/>
             <w:tcBorders>
               <w:top w:val="single" w:sz="4" w:space="0" w:color="000000"/>
@@ -4761,7 +4807,7 @@
         </w:tc>
         <w:tc>
           <w:tcPr>
-            <w:tcW w:w="3636" w:type="dxa"/>
+            <w:tcW w:w="3635" w:type="dxa"/>
             <w:tcBorders>
               <w:top w:val="single" w:sz="4" w:space="0" w:color="000000"/>
               <w:left w:val="single" w:sz="4" w:space="0" w:color="000000"/>
@@ -4820,7 +4866,7 @@
         </w:tc>
         <w:tc>
           <w:tcPr>
-            <w:tcW w:w="2461" w:type="dxa"/>
+            <w:tcW w:w="2462" w:type="dxa"/>
             <w:gridSpan w:val="2"/>
             <w:tcBorders>
               <w:top w:val="single" w:sz="4" w:space="0" w:color="000000"/>
@@ -4848,7 +4894,7 @@
         </w:tc>
         <w:tc>
           <w:tcPr>
-            <w:tcW w:w="3636" w:type="dxa"/>
+            <w:tcW w:w="3635" w:type="dxa"/>
             <w:tcBorders>
               <w:top w:val="single" w:sz="4" w:space="0" w:color="000000"/>
               <w:left w:val="single" w:sz="4" w:space="0" w:color="000000"/>
@@ -4907,7 +4953,7 @@
         </w:tc>
         <w:tc>
           <w:tcPr>
-            <w:tcW w:w="2461" w:type="dxa"/>
+            <w:tcW w:w="2462" w:type="dxa"/>
             <w:gridSpan w:val="2"/>
             <w:tcBorders>
               <w:top w:val="single" w:sz="4" w:space="0" w:color="000000"/>
@@ -4959,7 +5005,7 @@
         </w:tc>
         <w:tc>
           <w:tcPr>
-            <w:tcW w:w="3636" w:type="dxa"/>
+            <w:tcW w:w="3635" w:type="dxa"/>
             <w:tcBorders>
               <w:top w:val="single" w:sz="4" w:space="0" w:color="000000"/>
               <w:left w:val="single" w:sz="4" w:space="0" w:color="000000"/>
@@ -5018,7 +5064,7 @@
         </w:tc>
         <w:tc>
           <w:tcPr>
-            <w:tcW w:w="2461" w:type="dxa"/>
+            <w:tcW w:w="2462" w:type="dxa"/>
             <w:gridSpan w:val="2"/>
             <w:tcBorders>
               <w:top w:val="single" w:sz="4" w:space="0" w:color="000000"/>
@@ -5046,7 +5092,7 @@
         </w:tc>
         <w:tc>
           <w:tcPr>
-            <w:tcW w:w="3636" w:type="dxa"/>
+            <w:tcW w:w="3635" w:type="dxa"/>
             <w:tcBorders>
               <w:top w:val="single" w:sz="4" w:space="0" w:color="000000"/>
               <w:left w:val="single" w:sz="4" w:space="0" w:color="000000"/>
@@ -5104,7 +5150,7 @@
         </w:tc>
         <w:tc>
           <w:tcPr>
-            <w:tcW w:w="2461" w:type="dxa"/>
+            <w:tcW w:w="2462" w:type="dxa"/>
             <w:gridSpan w:val="2"/>
             <w:tcBorders>
               <w:top w:val="single" w:sz="4" w:space="0" w:color="000000"/>
@@ -5131,7 +5177,7 @@
         </w:tc>
         <w:tc>
           <w:tcPr>
-            <w:tcW w:w="3636" w:type="dxa"/>
+            <w:tcW w:w="3635" w:type="dxa"/>
             <w:tcBorders>
               <w:top w:val="single" w:sz="4" w:space="0" w:color="000000"/>
               <w:left w:val="single" w:sz="4" w:space="0" w:color="000000"/>
@@ -5190,7 +5236,7 @@
         </w:tc>
         <w:tc>
           <w:tcPr>
-            <w:tcW w:w="2461" w:type="dxa"/>
+            <w:tcW w:w="2462" w:type="dxa"/>
             <w:gridSpan w:val="2"/>
             <w:tcBorders>
               <w:top w:val="single" w:sz="4" w:space="0" w:color="000000"/>
@@ -5218,7 +5264,7 @@
         </w:tc>
         <w:tc>
           <w:tcPr>
-            <w:tcW w:w="3636" w:type="dxa"/>
+            <w:tcW w:w="3635" w:type="dxa"/>
             <w:tcBorders>
               <w:top w:val="single" w:sz="4" w:space="0" w:color="000000"/>
               <w:left w:val="single" w:sz="4" w:space="0" w:color="000000"/>
@@ -5276,7 +5322,7 @@
         </w:tc>
         <w:tc>
           <w:tcPr>
-            <w:tcW w:w="2461" w:type="dxa"/>
+            <w:tcW w:w="2462" w:type="dxa"/>
             <w:gridSpan w:val="2"/>
             <w:tcBorders>
               <w:top w:val="single" w:sz="4" w:space="0" w:color="000000"/>
@@ -5304,7 +5350,7 @@
         </w:tc>
         <w:tc>
           <w:tcPr>
-            <w:tcW w:w="3636" w:type="dxa"/>
+            <w:tcW w:w="3635" w:type="dxa"/>
             <w:tcBorders>
               <w:top w:val="single" w:sz="4" w:space="0" w:color="000000"/>
               <w:left w:val="single" w:sz="4" w:space="0" w:color="000000"/>
@@ -5688,7 +5734,7 @@
               <wp:positionV relativeFrom="page">
                 <wp:posOffset>9297670</wp:posOffset>
               </wp:positionV>
-              <wp:extent cx="6503670" cy="7620"/>
+              <wp:extent cx="6504305" cy="8255"/>
               <wp:effectExtent l="0" t="0" r="0" b="0"/>
               <wp:wrapSquare wrapText="bothSides"/>
               <wp:docPr id="1" name="Group 12824"/>
@@ -5699,7 +5745,7 @@
                     <wpg:grpSpPr>
                       <a:xfrm>
                         <a:off x="0" y="0"/>
-                        <a:ext cx="6503040" cy="6840"/>
+                        <a:ext cx="6503760" cy="7560"/>
                       </a:xfrm>
                     </wpg:grpSpPr>
                     <wps:wsp>
@@ -5707,7 +5753,7 @@
                       <wps:spPr>
                         <a:xfrm>
                           <a:off x="0" y="0"/>
-                          <a:ext cx="2167200" cy="6840"/>
+                          <a:ext cx="2167200" cy="7560"/>
                         </a:xfrm>
                         <a:custGeom>
                           <a:avLst/>
@@ -5753,8 +5799,8 @@
                       <wps:cNvSpPr/>
                       <wps:spPr>
                         <a:xfrm>
-                          <a:off x="2168640" y="0"/>
-                          <a:ext cx="7560" cy="6840"/>
+                          <a:off x="2169000" y="0"/>
+                          <a:ext cx="6840" cy="7560"/>
                         </a:xfrm>
                         <a:custGeom>
                           <a:avLst/>
@@ -5800,8 +5846,8 @@
                       <wps:cNvSpPr/>
                       <wps:spPr>
                         <a:xfrm>
-                          <a:off x="2174400" y="0"/>
-                          <a:ext cx="2160360" cy="6840"/>
+                          <a:off x="2174760" y="0"/>
+                          <a:ext cx="2159640" cy="7560"/>
                         </a:xfrm>
                         <a:custGeom>
                           <a:avLst/>
@@ -5847,8 +5893,8 @@
                       <wps:cNvSpPr/>
                       <wps:spPr>
                         <a:xfrm>
-                          <a:off x="4335840" y="0"/>
-                          <a:ext cx="7560" cy="6840"/>
+                          <a:off x="4336560" y="0"/>
+                          <a:ext cx="6840" cy="7560"/>
                         </a:xfrm>
                         <a:custGeom>
                           <a:avLst/>
@@ -5894,8 +5940,8 @@
                       <wps:cNvSpPr/>
                       <wps:spPr>
                         <a:xfrm>
-                          <a:off x="4341960" y="0"/>
-                          <a:ext cx="2161080" cy="6840"/>
+                          <a:off x="4342680" y="0"/>
+                          <a:ext cx="2161080" cy="7560"/>
                         </a:xfrm>
                         <a:custGeom>
                           <a:avLst/>
@@ -5945,7 +5991,7 @@
         </mc:Choice>
         <mc:Fallback>
           <w:pict>
-            <v:group id="shape_0" alt="Group 12824" style="position:absolute;margin-left:53.15pt;margin-top:732.1pt;width:512.05pt;height:0.55pt" coordorigin="1063,14642" coordsize="10241,11"/>
+            <v:group id="shape_0" alt="Group 12824" style="position:absolute;margin-left:53.15pt;margin-top:732.1pt;width:512.1pt;height:0.6pt" coordorigin="1063,14642" coordsize="10242,12"/>
           </w:pict>
         </mc:Fallback>
       </mc:AlternateContent>
@@ -5975,34 +6021,13 @@
         <w:color w:val="1F4E79"/>
         <w:sz w:val="16"/>
       </w:rPr>
-      <w:t xml:space="preserve">Sistema </w:t>
-    </w:r>
-    <w:r>
-      <w:rPr>
-        <w:b/>
-        <w:i/>
-        <w:color w:val="1F4E79"/>
-        <w:sz w:val="16"/>
-      </w:rPr>
-      <w:t>Cotoli</w:t>
+      <w:t>Sistema Cotoli</w:t>
     </w:r>
     <w:r>
       <w:rPr>
         <w:sz w:val="16"/>
       </w:rPr>
-      <w:t>]-ECU-Manter</w:t>
-    </w:r>
-    <w:r>
-      <w:rPr>
-        <w:sz w:val="16"/>
-      </w:rPr>
-      <w:t>Equipamento</w:t>
-    </w:r>
-    <w:r>
-      <w:rPr>
-        <w:sz w:val="16"/>
-      </w:rPr>
-      <w:t xml:space="preserve"> </w:t>
+      <w:t xml:space="preserve">]-ECU-ManterEquipamento </w:t>
     </w:r>
   </w:p>
   <w:p>
@@ -7863,6 +7888,348 @@
       <w:vertAlign w:val="baseline"/>
     </w:rPr>
   </w:style>
+  <w:style w:type="character" w:styleId="ListLabel37">
+    <w:name w:val="ListLabel 37"/>
+    <w:qFormat/>
+    <w:rPr>
+      <w:rFonts w:eastAsia="Arial" w:cs="Arial"/>
+      <w:b/>
+      <w:bCs/>
+      <w:i w:val="false"/>
+      <w:strike w:val="false"/>
+      <w:dstrike w:val="false"/>
+      <w:color w:val="000000"/>
+      <w:position w:val="0"/>
+      <w:sz w:val="24"/>
+      <w:sz w:val="24"/>
+      <w:szCs w:val="24"/>
+      <w:u w:val="none" w:color="000000"/>
+      <w:vertAlign w:val="baseline"/>
+    </w:rPr>
+  </w:style>
+  <w:style w:type="character" w:styleId="ListLabel38">
+    <w:name w:val="ListLabel 38"/>
+    <w:qFormat/>
+    <w:rPr>
+      <w:rFonts w:eastAsia="Arial" w:cs="Arial"/>
+      <w:b/>
+      <w:bCs/>
+      <w:i w:val="false"/>
+      <w:strike w:val="false"/>
+      <w:dstrike w:val="false"/>
+      <w:color w:val="000000"/>
+      <w:position w:val="0"/>
+      <w:sz w:val="24"/>
+      <w:sz w:val="24"/>
+      <w:szCs w:val="24"/>
+      <w:u w:val="none" w:color="000000"/>
+      <w:vertAlign w:val="baseline"/>
+    </w:rPr>
+  </w:style>
+  <w:style w:type="character" w:styleId="ListLabel39">
+    <w:name w:val="ListLabel 39"/>
+    <w:qFormat/>
+    <w:rPr>
+      <w:rFonts w:eastAsia="Arial" w:cs="Arial"/>
+      <w:b/>
+      <w:bCs/>
+      <w:i w:val="false"/>
+      <w:strike w:val="false"/>
+      <w:dstrike w:val="false"/>
+      <w:color w:val="000000"/>
+      <w:position w:val="0"/>
+      <w:sz w:val="24"/>
+      <w:sz w:val="24"/>
+      <w:szCs w:val="24"/>
+      <w:u w:val="none" w:color="000000"/>
+      <w:vertAlign w:val="baseline"/>
+    </w:rPr>
+  </w:style>
+  <w:style w:type="character" w:styleId="ListLabel40">
+    <w:name w:val="ListLabel 40"/>
+    <w:qFormat/>
+    <w:rPr>
+      <w:rFonts w:eastAsia="Arial" w:cs="Arial"/>
+      <w:b/>
+      <w:bCs/>
+      <w:i w:val="false"/>
+      <w:strike w:val="false"/>
+      <w:dstrike w:val="false"/>
+      <w:color w:val="000000"/>
+      <w:position w:val="0"/>
+      <w:sz w:val="24"/>
+      <w:sz w:val="24"/>
+      <w:szCs w:val="24"/>
+      <w:u w:val="none" w:color="000000"/>
+      <w:vertAlign w:val="baseline"/>
+    </w:rPr>
+  </w:style>
+  <w:style w:type="character" w:styleId="ListLabel41">
+    <w:name w:val="ListLabel 41"/>
+    <w:qFormat/>
+    <w:rPr>
+      <w:rFonts w:eastAsia="Arial" w:cs="Arial"/>
+      <w:b/>
+      <w:bCs/>
+      <w:i w:val="false"/>
+      <w:strike w:val="false"/>
+      <w:dstrike w:val="false"/>
+      <w:color w:val="000000"/>
+      <w:position w:val="0"/>
+      <w:sz w:val="24"/>
+      <w:sz w:val="24"/>
+      <w:szCs w:val="24"/>
+      <w:u w:val="none" w:color="000000"/>
+      <w:vertAlign w:val="baseline"/>
+    </w:rPr>
+  </w:style>
+  <w:style w:type="character" w:styleId="ListLabel42">
+    <w:name w:val="ListLabel 42"/>
+    <w:qFormat/>
+    <w:rPr>
+      <w:rFonts w:eastAsia="Arial" w:cs="Arial"/>
+      <w:b/>
+      <w:bCs/>
+      <w:i w:val="false"/>
+      <w:strike w:val="false"/>
+      <w:dstrike w:val="false"/>
+      <w:color w:val="000000"/>
+      <w:position w:val="0"/>
+      <w:sz w:val="24"/>
+      <w:sz w:val="24"/>
+      <w:szCs w:val="24"/>
+      <w:u w:val="none" w:color="000000"/>
+      <w:vertAlign w:val="baseline"/>
+    </w:rPr>
+  </w:style>
+  <w:style w:type="character" w:styleId="ListLabel43">
+    <w:name w:val="ListLabel 43"/>
+    <w:qFormat/>
+    <w:rPr>
+      <w:rFonts w:eastAsia="Arial" w:cs="Arial"/>
+      <w:b/>
+      <w:bCs/>
+      <w:i w:val="false"/>
+      <w:strike w:val="false"/>
+      <w:dstrike w:val="false"/>
+      <w:color w:val="000000"/>
+      <w:position w:val="0"/>
+      <w:sz w:val="24"/>
+      <w:sz w:val="24"/>
+      <w:szCs w:val="24"/>
+      <w:u w:val="none" w:color="000000"/>
+      <w:vertAlign w:val="baseline"/>
+    </w:rPr>
+  </w:style>
+  <w:style w:type="character" w:styleId="ListLabel44">
+    <w:name w:val="ListLabel 44"/>
+    <w:qFormat/>
+    <w:rPr>
+      <w:rFonts w:eastAsia="Arial" w:cs="Arial"/>
+      <w:b/>
+      <w:bCs/>
+      <w:i w:val="false"/>
+      <w:strike w:val="false"/>
+      <w:dstrike w:val="false"/>
+      <w:color w:val="000000"/>
+      <w:position w:val="0"/>
+      <w:sz w:val="24"/>
+      <w:sz w:val="24"/>
+      <w:szCs w:val="24"/>
+      <w:u w:val="none" w:color="000000"/>
+      <w:vertAlign w:val="baseline"/>
+    </w:rPr>
+  </w:style>
+  <w:style w:type="character" w:styleId="ListLabel45">
+    <w:name w:val="ListLabel 45"/>
+    <w:qFormat/>
+    <w:rPr>
+      <w:rFonts w:eastAsia="Arial" w:cs="Arial"/>
+      <w:b/>
+      <w:bCs/>
+      <w:i w:val="false"/>
+      <w:strike w:val="false"/>
+      <w:dstrike w:val="false"/>
+      <w:color w:val="000000"/>
+      <w:position w:val="0"/>
+      <w:sz w:val="24"/>
+      <w:sz w:val="24"/>
+      <w:szCs w:val="24"/>
+      <w:u w:val="none" w:color="000000"/>
+      <w:vertAlign w:val="baseline"/>
+    </w:rPr>
+  </w:style>
+  <w:style w:type="character" w:styleId="ListLabel46">
+    <w:name w:val="ListLabel 46"/>
+    <w:qFormat/>
+    <w:rPr>
+      <w:rFonts w:eastAsia="Arial" w:cs="Arial"/>
+      <w:b/>
+      <w:bCs/>
+      <w:i w:val="false"/>
+      <w:strike w:val="false"/>
+      <w:dstrike w:val="false"/>
+      <w:color w:val="000000"/>
+      <w:position w:val="0"/>
+      <w:sz w:val="24"/>
+      <w:sz w:val="24"/>
+      <w:szCs w:val="24"/>
+      <w:u w:val="none" w:color="000000"/>
+      <w:vertAlign w:val="baseline"/>
+    </w:rPr>
+  </w:style>
+  <w:style w:type="character" w:styleId="ListLabel47">
+    <w:name w:val="ListLabel 47"/>
+    <w:qFormat/>
+    <w:rPr>
+      <w:rFonts w:eastAsia="Arial" w:cs="Arial"/>
+      <w:b/>
+      <w:bCs/>
+      <w:i w:val="false"/>
+      <w:strike w:val="false"/>
+      <w:dstrike w:val="false"/>
+      <w:color w:val="000000"/>
+      <w:position w:val="0"/>
+      <w:sz w:val="24"/>
+      <w:sz w:val="24"/>
+      <w:szCs w:val="24"/>
+      <w:u w:val="none" w:color="000000"/>
+      <w:vertAlign w:val="baseline"/>
+    </w:rPr>
+  </w:style>
+  <w:style w:type="character" w:styleId="ListLabel48">
+    <w:name w:val="ListLabel 48"/>
+    <w:qFormat/>
+    <w:rPr>
+      <w:rFonts w:eastAsia="Arial" w:cs="Arial"/>
+      <w:b/>
+      <w:bCs/>
+      <w:i w:val="false"/>
+      <w:strike w:val="false"/>
+      <w:dstrike w:val="false"/>
+      <w:color w:val="000000"/>
+      <w:position w:val="0"/>
+      <w:sz w:val="24"/>
+      <w:sz w:val="24"/>
+      <w:szCs w:val="24"/>
+      <w:u w:val="none" w:color="000000"/>
+      <w:vertAlign w:val="baseline"/>
+    </w:rPr>
+  </w:style>
+  <w:style w:type="character" w:styleId="ListLabel49">
+    <w:name w:val="ListLabel 49"/>
+    <w:qFormat/>
+    <w:rPr>
+      <w:rFonts w:eastAsia="Arial" w:cs="Arial"/>
+      <w:b/>
+      <w:bCs/>
+      <w:i w:val="false"/>
+      <w:strike w:val="false"/>
+      <w:dstrike w:val="false"/>
+      <w:color w:val="000000"/>
+      <w:position w:val="0"/>
+      <w:sz w:val="24"/>
+      <w:sz w:val="24"/>
+      <w:szCs w:val="24"/>
+      <w:u w:val="none" w:color="000000"/>
+      <w:vertAlign w:val="baseline"/>
+    </w:rPr>
+  </w:style>
+  <w:style w:type="character" w:styleId="ListLabel50">
+    <w:name w:val="ListLabel 50"/>
+    <w:qFormat/>
+    <w:rPr>
+      <w:rFonts w:eastAsia="Arial" w:cs="Arial"/>
+      <w:b/>
+      <w:bCs/>
+      <w:i w:val="false"/>
+      <w:strike w:val="false"/>
+      <w:dstrike w:val="false"/>
+      <w:color w:val="000000"/>
+      <w:position w:val="0"/>
+      <w:sz w:val="24"/>
+      <w:sz w:val="24"/>
+      <w:szCs w:val="24"/>
+      <w:u w:val="none" w:color="000000"/>
+      <w:vertAlign w:val="baseline"/>
+    </w:rPr>
+  </w:style>
+  <w:style w:type="character" w:styleId="ListLabel51">
+    <w:name w:val="ListLabel 51"/>
+    <w:qFormat/>
+    <w:rPr>
+      <w:rFonts w:eastAsia="Arial" w:cs="Arial"/>
+      <w:b/>
+      <w:bCs/>
+      <w:i w:val="false"/>
+      <w:strike w:val="false"/>
+      <w:dstrike w:val="false"/>
+      <w:color w:val="000000"/>
+      <w:position w:val="0"/>
+      <w:sz w:val="24"/>
+      <w:sz w:val="24"/>
+      <w:szCs w:val="24"/>
+      <w:u w:val="none" w:color="000000"/>
+      <w:vertAlign w:val="baseline"/>
+    </w:rPr>
+  </w:style>
+  <w:style w:type="character" w:styleId="ListLabel52">
+    <w:name w:val="ListLabel 52"/>
+    <w:qFormat/>
+    <w:rPr>
+      <w:rFonts w:eastAsia="Arial" w:cs="Arial"/>
+      <w:b/>
+      <w:bCs/>
+      <w:i w:val="false"/>
+      <w:strike w:val="false"/>
+      <w:dstrike w:val="false"/>
+      <w:color w:val="000000"/>
+      <w:position w:val="0"/>
+      <w:sz w:val="24"/>
+      <w:sz w:val="24"/>
+      <w:szCs w:val="24"/>
+      <w:u w:val="none" w:color="000000"/>
+      <w:vertAlign w:val="baseline"/>
+    </w:rPr>
+  </w:style>
+  <w:style w:type="character" w:styleId="ListLabel53">
+    <w:name w:val="ListLabel 53"/>
+    <w:qFormat/>
+    <w:rPr>
+      <w:rFonts w:eastAsia="Arial" w:cs="Arial"/>
+      <w:b/>
+      <w:bCs/>
+      <w:i w:val="false"/>
+      <w:strike w:val="false"/>
+      <w:dstrike w:val="false"/>
+      <w:color w:val="000000"/>
+      <w:position w:val="0"/>
+      <w:sz w:val="24"/>
+      <w:sz w:val="24"/>
+      <w:szCs w:val="24"/>
+      <w:u w:val="none" w:color="000000"/>
+      <w:vertAlign w:val="baseline"/>
+    </w:rPr>
+  </w:style>
+  <w:style w:type="character" w:styleId="ListLabel54">
+    <w:name w:val="ListLabel 54"/>
+    <w:qFormat/>
+    <w:rPr>
+      <w:rFonts w:eastAsia="Arial" w:cs="Arial"/>
+      <w:b/>
+      <w:bCs/>
+      <w:i w:val="false"/>
+      <w:strike w:val="false"/>
+      <w:dstrike w:val="false"/>
+      <w:color w:val="000000"/>
+      <w:position w:val="0"/>
+      <w:sz w:val="24"/>
+      <w:sz w:val="24"/>
+      <w:szCs w:val="24"/>
+      <w:u w:val="none" w:color="000000"/>
+      <w:vertAlign w:val="baseline"/>
+    </w:rPr>
+  </w:style>
   <w:style w:type="paragraph" w:styleId="Ttulo">
     <w:name w:val="Título"/>
     <w:basedOn w:val="Normal"/>

</xml_diff>

<commit_message>
primeiro caso de uso
</commit_message>
<xml_diff>
--- a/02. REQUISITOS/[Sistema X]-ECU-ManterEquipamento.docx
+++ b/02. REQUISITOS/[Sistema X]-ECU-ManterEquipamento.docx
@@ -1610,6 +1610,14 @@
       <w:r>
         <w:t xml:space="preserve"> </w:t>
       </w:r>
+      <w:r>
+        <w:t xml:space="preserve">Explicação </w:t>
+      </w:r>
+      <w:proofErr w:type="spellStart"/>
+      <w:r>
+        <w:t>basica</w:t>
+      </w:r>
+      <w:proofErr w:type="spellEnd"/>
     </w:p>
     <w:p>
       <w:pPr>
@@ -1639,7 +1647,13 @@
         <w:t>pesquisa, inclusão</w:t>
       </w:r>
       <w:r>
-        <w:t xml:space="preserve">, alteração e inativação dos equipamentos cadastrados no sistema pelo Atendente/Administrador. </w:t>
+        <w:t>, alteração e inativação dos equipamentos cadast</w:t>
+      </w:r>
+      <w:r>
+        <w:t xml:space="preserve">rados no sistema pelo </w:t>
+      </w:r>
+      <w:r>
+        <w:t xml:space="preserve">Administrador. </w:t>
       </w:r>
     </w:p>
     <w:p>
@@ -1687,10 +1701,7 @@
         <w:jc w:val="left"/>
       </w:pPr>
       <w:r>
-        <w:t>Concreto e abstrat</w:t>
-      </w:r>
-      <w:r>
-        <w:t>o?</w:t>
+        <w:t>Concreto</w:t>
       </w:r>
     </w:p>
     <w:p>
@@ -2045,71 +2056,6 @@
           </w:p>
         </w:tc>
       </w:tr>
-      <w:tr>
-        <w:trPr>
-          <w:trHeight w:val="241"/>
-        </w:trPr>
-        <w:tc>
-          <w:tcPr>
-            <w:tcW w:w="4656" w:type="dxa"/>
-            <w:tcBorders>
-              <w:left w:val="single" w:sz="4" w:space="0" w:color="000000"/>
-              <w:bottom w:val="single" w:sz="4" w:space="0" w:color="000000"/>
-              <w:right w:val="single" w:sz="4" w:space="0" w:color="000000"/>
-            </w:tcBorders>
-            <w:shd w:val="clear" w:color="auto" w:fill="auto"/>
-          </w:tcPr>
-          <w:p>
-            <w:pPr>
-              <w:spacing w:after="0" w:line="259" w:lineRule="auto"/>
-              <w:ind w:left="11" w:firstLine="0"/>
-              <w:jc w:val="left"/>
-            </w:pPr>
-            <w:r>
-              <w:t>Usuário Comum</w:t>
-            </w:r>
-          </w:p>
-        </w:tc>
-        <w:tc>
-          <w:tcPr>
-            <w:tcW w:w="1846" w:type="dxa"/>
-            <w:tcBorders>
-              <w:left w:val="single" w:sz="4" w:space="0" w:color="000000"/>
-              <w:bottom w:val="single" w:sz="4" w:space="0" w:color="000000"/>
-              <w:right w:val="single" w:sz="4" w:space="0" w:color="000000"/>
-            </w:tcBorders>
-            <w:shd w:val="clear" w:color="auto" w:fill="auto"/>
-          </w:tcPr>
-          <w:p>
-            <w:pPr>
-              <w:spacing w:after="0" w:line="259" w:lineRule="auto"/>
-              <w:ind w:left="15" w:firstLine="0"/>
-              <w:jc w:val="left"/>
-            </w:pPr>
-          </w:p>
-        </w:tc>
-        <w:tc>
-          <w:tcPr>
-            <w:tcW w:w="2381" w:type="dxa"/>
-            <w:tcBorders>
-              <w:left w:val="single" w:sz="4" w:space="0" w:color="000000"/>
-              <w:bottom w:val="single" w:sz="4" w:space="0" w:color="000000"/>
-              <w:right w:val="single" w:sz="4" w:space="0" w:color="000000"/>
-            </w:tcBorders>
-            <w:shd w:val="clear" w:color="auto" w:fill="auto"/>
-          </w:tcPr>
-          <w:p>
-            <w:pPr>
-              <w:spacing w:after="0" w:line="259" w:lineRule="auto"/>
-              <w:ind w:left="12" w:firstLine="0"/>
-              <w:jc w:val="left"/>
-            </w:pPr>
-            <w:r>
-              <w:t>X</w:t>
-            </w:r>
-          </w:p>
-        </w:tc>
-      </w:tr>
     </w:tbl>
     <w:p>
       <w:pPr>
@@ -2169,10 +2115,7 @@
         <w:t>n</w:t>
       </w:r>
       <w:r>
-        <w:t>a</w:t>
-      </w:r>
-      <w:r>
-        <w:t xml:space="preserve"> aba de </w:t>
+        <w:t xml:space="preserve">a aba de </w:t>
       </w:r>
       <w:r>
         <w:t>empréstimo</w:t>
@@ -2312,6 +2255,26 @@
         </w:rPr>
         <w:t xml:space="preserve">-ERN-Geral. (A2) </w:t>
       </w:r>
+      <w:r>
+        <w:rPr>
+          <w:b/>
+        </w:rPr>
+        <w:t xml:space="preserve">//quem vai pesquisar </w:t>
+      </w:r>
+      <w:proofErr w:type="spellStart"/>
+      <w:r>
+        <w:rPr>
+          <w:b/>
+        </w:rPr>
+        <w:t>adm</w:t>
+      </w:r>
+      <w:proofErr w:type="spellEnd"/>
+      <w:r>
+        <w:rPr>
+          <w:b/>
+        </w:rPr>
+        <w:t>/atendente.</w:t>
+      </w:r>
     </w:p>
     <w:p>
       <w:pPr>
@@ -2334,17 +2297,26 @@
         <w:t>P2.2.</w:t>
       </w:r>
       <w:r>
-        <w:t xml:space="preserve"> O Sistema exibe a li</w:t>
-      </w:r>
-      <w:r>
-        <w:t xml:space="preserve">sta dos equipamentos, contendo seus dados e operações possíveis de serem realizadas pelo ator, conforme definido na regra de negócio </w:t>
+        <w:t xml:space="preserve"> O Sistema exibe a lista dos equipamentos, contendo seus dados e operações possíveis de serem realizadas pelo ator, conforme definido na regra de </w:t>
+      </w:r>
+      <w:proofErr w:type="gramStart"/>
+      <w:r>
+        <w:t xml:space="preserve">negócio </w:t>
       </w:r>
       <w:r>
         <w:rPr>
           <w:b/>
           <w:i/>
         </w:rPr>
-        <w:t>??????????</w:t>
+        <w:t>?</w:t>
+      </w:r>
+      <w:proofErr w:type="gramEnd"/>
+      <w:r>
+        <w:rPr>
+          <w:b/>
+          <w:i/>
+        </w:rPr>
+        <w:t>?????????</w:t>
       </w:r>
       <w:r>
         <w:t>.</w:t>
@@ -2356,6 +2328,13 @@
         </w:rPr>
         <w:t xml:space="preserve"> </w:t>
       </w:r>
+      <w:r>
+        <w:rPr>
+          <w:b/>
+          <w:i/>
+        </w:rPr>
+        <w:t>//descrição do equipamento, campos e botões</w:t>
+      </w:r>
     </w:p>
     <w:p>
       <w:pPr>
@@ -2385,7 +2364,13 @@
         <w:t>am</w:t>
       </w:r>
       <w:r>
-        <w:t xml:space="preserve">ento para pesquisar, de acordo com e regra de negócio. </w:t>
+        <w:t>ento para pesquisar</w:t>
+      </w:r>
+      <w:r>
+        <w:t xml:space="preserve"> no campo de busca com etiqueta/descrição</w:t>
+      </w:r>
+      <w:r>
+        <w:t xml:space="preserve">, de acordo com e regra de negócio. </w:t>
       </w:r>
     </w:p>
     <w:p>
@@ -2415,10 +2400,90 @@
         <w:rPr>
           <w:b/>
         </w:rPr>
-        <w:t>(A1) (A4) (A5)</w:t>
-      </w:r>
-      <w:r>
-        <w:t xml:space="preserve">   </w:t>
+        <w:t>(A1)</w:t>
+      </w:r>
+      <w:r>
+        <w:rPr>
+          <w:b/>
+        </w:rPr>
+        <w:t xml:space="preserve"> </w:t>
+      </w:r>
+      <w:r>
+        <w:rPr>
+          <w:b/>
+        </w:rPr>
+        <w:t>nova (A</w:t>
+      </w:r>
+      <w:proofErr w:type="gramStart"/>
+      <w:r>
+        <w:rPr>
+          <w:b/>
+        </w:rPr>
+        <w:t>2</w:t>
+      </w:r>
+      <w:r>
+        <w:rPr>
+          <w:b/>
+        </w:rPr>
+        <w:t>)</w:t>
+      </w:r>
+      <w:r>
+        <w:rPr>
+          <w:b/>
+        </w:rPr>
+        <w:t>editar</w:t>
+      </w:r>
+      <w:proofErr w:type="gramEnd"/>
+      <w:r>
+        <w:rPr>
+          <w:b/>
+        </w:rPr>
+        <w:t xml:space="preserve"> (A3</w:t>
+      </w:r>
+      <w:r>
+        <w:rPr>
+          <w:b/>
+        </w:rPr>
+        <w:t>)</w:t>
+      </w:r>
+      <w:r>
+        <w:rPr>
+          <w:b/>
+        </w:rPr>
+        <w:t>in</w:t>
+      </w:r>
+      <w:r>
+        <w:rPr>
+          <w:b/>
+        </w:rPr>
+        <w:t>a</w:t>
+      </w:r>
+      <w:r>
+        <w:rPr>
+          <w:b/>
+        </w:rPr>
+        <w:t>tivar</w:t>
+      </w:r>
+      <w:r>
+        <w:rPr>
+          <w:b/>
+        </w:rPr>
+        <w:t>/ativar</w:t>
+      </w:r>
+      <w:r>
+        <w:rPr>
+          <w:b/>
+        </w:rPr>
+        <w:t xml:space="preserve"> (A4)</w:t>
+      </w:r>
+      <w:r>
+        <w:rPr>
+          <w:b/>
+        </w:rPr>
+        <w:t>emprestar/devolver (A5)voltar</w:t>
+      </w:r>
+      <w:r>
+        <w:t xml:space="preserve"> </w:t>
       </w:r>
     </w:p>
     <w:p>
@@ -2426,13 +2491,45 @@
         <w:spacing w:after="0" w:line="259" w:lineRule="auto"/>
         <w:ind w:left="624" w:firstLine="0"/>
         <w:jc w:val="left"/>
-      </w:pPr>
-      <w:r>
-        <w:rPr>
-          <w:b/>
-        </w:rPr>
-        <w:t xml:space="preserve"> </w:t>
-      </w:r>
+        <w:rPr>
+          <w:b/>
+        </w:rPr>
+      </w:pPr>
+      <w:r>
+        <w:rPr>
+          <w:b/>
+        </w:rPr>
+        <w:t xml:space="preserve"> </w:t>
+      </w:r>
+    </w:p>
+    <w:p>
+      <w:pPr>
+        <w:spacing w:after="0" w:line="259" w:lineRule="auto"/>
+        <w:ind w:left="624" w:firstLine="0"/>
+        <w:jc w:val="left"/>
+      </w:pPr>
+      <w:r>
+        <w:rPr>
+          <w:b/>
+        </w:rPr>
+        <w:t>P4</w:t>
+      </w:r>
+      <w:r>
+        <w:rPr>
+          <w:b/>
+        </w:rPr>
+        <w:t>.</w:t>
+      </w:r>
+      <w:r>
+        <w:t xml:space="preserve"> O caso de uso é encerrado.</w:t>
+      </w:r>
+    </w:p>
+    <w:p>
+      <w:pPr>
+        <w:spacing w:after="0" w:line="259" w:lineRule="auto"/>
+        <w:ind w:left="624" w:firstLine="0"/>
+        <w:jc w:val="left"/>
+      </w:pPr>
     </w:p>
     <w:p>
       <w:r>
@@ -2442,14 +2539,26 @@
         <w:t>P4.</w:t>
       </w:r>
       <w:r>
-        <w:t xml:space="preserve"> O Sistema apresenta as informações necessárias ao cadastro do equipamento, conforme definido na regra de negócio </w:t>
+        <w:t xml:space="preserve"> O Sistema apresenta as informações necessárias ao cadastro do equipamento, conforme definido na regra de </w:t>
+      </w:r>
+      <w:proofErr w:type="gramStart"/>
+      <w:r>
+        <w:t xml:space="preserve">negócio </w:t>
       </w:r>
       <w:r>
         <w:rPr>
           <w:b/>
           <w:i/>
         </w:rPr>
-        <w:t>????????</w:t>
+        <w:t>?</w:t>
+      </w:r>
+      <w:proofErr w:type="gramEnd"/>
+      <w:r>
+        <w:rPr>
+          <w:b/>
+          <w:i/>
+        </w:rPr>
+        <w:t>???????</w:t>
       </w:r>
       <w:r>
         <w:rPr>
@@ -2457,6 +2566,12 @@
         </w:rPr>
         <w:t xml:space="preserve">. </w:t>
       </w:r>
+      <w:r>
+        <w:rPr>
+          <w:b/>
+        </w:rPr>
+        <w:t>P4 deve ficar em (A1) (A2)</w:t>
+      </w:r>
     </w:p>
     <w:p>
       <w:pPr>
@@ -2475,15 +2590,6 @@
       <w:pPr>
         <w:ind w:left="642"/>
       </w:pPr>
-      <w:r>
-        <w:rPr>
-          <w:b/>
-        </w:rPr>
-        <w:t>P6.</w:t>
-      </w:r>
-      <w:r>
-        <w:t xml:space="preserve"> O caso de uso é encerrado. </w:t>
-      </w:r>
     </w:p>
     <w:p>
       <w:pPr>
@@ -2511,6 +2617,7 @@
         <w:ind w:left="-5"/>
       </w:pPr>
       <w:r>
+        <w:lastRenderedPageBreak/>
         <w:t xml:space="preserve">7. Fluxos Alternativos </w:t>
       </w:r>
     </w:p>
@@ -2543,13 +2650,7 @@
         <w:rPr>
           <w:b/>
         </w:rPr>
-        <w:t>I</w:t>
-      </w:r>
-      <w:r>
-        <w:rPr>
-          <w:b/>
-        </w:rPr>
-        <w:t xml:space="preserve">nativar Equipamento </w:t>
+        <w:t xml:space="preserve">Inativar Equipamento </w:t>
       </w:r>
     </w:p>
     <w:p>
@@ -2570,11 +2671,16 @@
         <w:rPr>
           <w:b/>
         </w:rPr>
-        <w:lastRenderedPageBreak/>
         <w:t xml:space="preserve">A1.1. </w:t>
       </w:r>
       <w:r>
-        <w:t xml:space="preserve">O Ator seleciona a opção para excluir uma Informação Geral específica. </w:t>
+        <w:t>O Ator seleciona a opção</w:t>
+      </w:r>
+      <w:r>
+        <w:t xml:space="preserve"> para inativa</w:t>
+      </w:r>
+      <w:r>
+        <w:t xml:space="preserve">r uma Informação Geral específica. </w:t>
       </w:r>
     </w:p>
     <w:p>
@@ -2819,14 +2925,26 @@
         <w:t>sta dos equipamentos cadastrados</w:t>
       </w:r>
       <w:r>
-        <w:t xml:space="preserve">, contendo suas informações, conforme definido na regra de negócio </w:t>
+        <w:t xml:space="preserve">, contendo suas informações, conforme definido na regra de </w:t>
+      </w:r>
+      <w:proofErr w:type="gramStart"/>
+      <w:r>
+        <w:t xml:space="preserve">negócio </w:t>
       </w:r>
       <w:r>
         <w:rPr>
           <w:b/>
           <w:i/>
         </w:rPr>
-        <w:t xml:space="preserve">?????????????????????. </w:t>
+        <w:t>?</w:t>
+      </w:r>
+      <w:proofErr w:type="gramEnd"/>
+      <w:r>
+        <w:rPr>
+          <w:b/>
+          <w:i/>
+        </w:rPr>
+        <w:t xml:space="preserve">????????????????????. </w:t>
       </w:r>
     </w:p>
     <w:p>
@@ -3026,10 +3144,7 @@
         <w:t xml:space="preserve">A4.2. </w:t>
       </w:r>
       <w:r>
-        <w:t>O Sistema apresenta as informações necessárias à alteração do cadastro</w:t>
-      </w:r>
-      <w:r>
-        <w:t xml:space="preserve"> de uma Informação Geral conforme definido na regra de negócio </w:t>
+        <w:t xml:space="preserve">O Sistema apresenta as informações necessárias à alteração do cadastro de uma Informação Geral conforme definido na regra de negócio </w:t>
       </w:r>
       <w:r>
         <w:rPr>
@@ -3069,10 +3184,7 @@
         <w:t xml:space="preserve">P4.3. </w:t>
       </w:r>
       <w:r>
-        <w:t>O Ator preenche as informações necessárias à alteração do cadastro de uma Informação</w:t>
-      </w:r>
-      <w:r>
-        <w:t xml:space="preserve"> Geral. </w:t>
+        <w:t xml:space="preserve">O Ator preenche as informações necessárias à alteração do cadastro de uma Informação Geral. </w:t>
       </w:r>
     </w:p>
     <w:p>
@@ -3241,10 +3353,7 @@
         <w:t xml:space="preserve">A4.8. </w:t>
       </w:r>
       <w:r>
-        <w:t xml:space="preserve">O Sistema altera a Informação Geral, de acordo com a regra de </w:t>
-      </w:r>
-      <w:r>
-        <w:t xml:space="preserve">negócio </w:t>
+        <w:t xml:space="preserve">O Sistema altera a Informação Geral, de acordo com a regra de negócio </w:t>
       </w:r>
       <w:r>
         <w:rPr>
@@ -3325,6 +3434,7 @@
         <w:jc w:val="left"/>
       </w:pPr>
       <w:r>
+        <w:lastRenderedPageBreak/>
         <w:t xml:space="preserve"> </w:t>
       </w:r>
     </w:p>
@@ -3369,7 +3479,6 @@
         <w:rPr>
           <w:b/>
         </w:rPr>
-        <w:lastRenderedPageBreak/>
         <w:t>A5.1.</w:t>
       </w:r>
       <w:r>
@@ -3379,10 +3488,7 @@
         <w:t>ara incluir o equipamento</w:t>
       </w:r>
       <w:r>
-        <w:t>, caso isso seja possível co</w:t>
-      </w:r>
-      <w:r>
-        <w:t xml:space="preserve">nforme a regra de negócio </w:t>
+        <w:t xml:space="preserve">, caso isso seja possível conforme a regra de negócio </w:t>
       </w:r>
       <w:r>
         <w:rPr>
@@ -3449,19 +3555,13 @@
         <w:t xml:space="preserve"> </w:t>
       </w:r>
       <w:r>
-        <w:t xml:space="preserve"> </w:t>
-      </w:r>
-      <w:r>
-        <w:t>O</w:t>
+        <w:t xml:space="preserve"> O</w:t>
       </w:r>
       <w:r>
         <w:t xml:space="preserve"> usuário com permissão </w:t>
       </w:r>
       <w:r>
-        <w:t xml:space="preserve">realiza o cadastro, </w:t>
-      </w:r>
-      <w:r>
-        <w:t xml:space="preserve">de acordo com a regra de negócio </w:t>
+        <w:t xml:space="preserve">realiza o cadastro, de acordo com a regra de negócio </w:t>
       </w:r>
       <w:r>
         <w:rPr>
@@ -3504,13 +3604,7 @@
         <w:rPr>
           <w:b/>
         </w:rPr>
-        <w:t>A5.4</w:t>
-      </w:r>
-      <w:r>
-        <w:rPr>
-          <w:b/>
-        </w:rPr>
-        <w:t>.</w:t>
+        <w:t>A5.4.</w:t>
       </w:r>
       <w:r>
         <w:t xml:space="preserve"> </w:t>
@@ -3598,10 +3692,7 @@
         <w:ind w:left="1030"/>
       </w:pPr>
       <w:r>
-        <w:t>Encontradas situações de erro nas regras de validação das Informações Gerais, o sistema deve apresentar a mensagem correspondente à regra infringida, de acordo com as mensagens def</w:t>
-      </w:r>
-      <w:r>
-        <w:t xml:space="preserve">inidas na regra de negócio </w:t>
+        <w:t xml:space="preserve">Encontradas situações de erro nas regras de validação das Informações Gerais, o sistema deve apresentar a mensagem correspondente à regra infringida, de acordo com as mensagens definidas na regra de negócio </w:t>
       </w:r>
       <w:r>
         <w:rPr>
@@ -3697,10 +3788,7 @@
     </w:p>
     <w:p>
       <w:r>
-        <w:t>Nenhum requisito não funcional identificado.</w:t>
-      </w:r>
-      <w:r>
-        <w:t xml:space="preserve"> </w:t>
+        <w:t xml:space="preserve">Nenhum requisito não funcional identificado. </w:t>
       </w:r>
     </w:p>
     <w:p>
@@ -3920,10 +4008,7 @@
               <w:jc w:val="center"/>
             </w:pPr>
             <w:r>
-              <w:t>Fluxo Princ</w:t>
-            </w:r>
-            <w:r>
-              <w:t xml:space="preserve">ipal – incluir Informação Geral </w:t>
+              <w:t xml:space="preserve">Fluxo Principal – incluir Informação Geral </w:t>
             </w:r>
           </w:p>
         </w:tc>
@@ -4116,8 +4201,13 @@
               <w:ind w:left="0" w:right="14" w:firstLine="0"/>
               <w:jc w:val="center"/>
             </w:pPr>
-            <w:r>
-              <w:t xml:space="preserve">FP(1-5.2) - FA.3 </w:t>
+            <w:proofErr w:type="gramStart"/>
+            <w:r>
+              <w:t>FP(</w:t>
+            </w:r>
+            <w:proofErr w:type="gramEnd"/>
+            <w:r>
+              <w:t xml:space="preserve">1-5.2) - FA.3 </w:t>
             </w:r>
           </w:p>
           <w:p>
@@ -4125,8 +4215,13 @@
               <w:spacing w:after="0" w:line="259" w:lineRule="auto"/>
               <w:ind w:left="72" w:firstLine="0"/>
             </w:pPr>
-            <w:r>
-              <w:t xml:space="preserve">FP(1-3) - FA(1-1.3) - FA.3 </w:t>
+            <w:proofErr w:type="gramStart"/>
+            <w:r>
+              <w:t>FP(</w:t>
+            </w:r>
+            <w:proofErr w:type="gramEnd"/>
+            <w:r>
+              <w:t xml:space="preserve">1-3) - FA(1-1.3) - FA.3 </w:t>
             </w:r>
           </w:p>
           <w:p>
@@ -4234,7 +4329,11 @@
               <w:t>gerais de um determinado equipamento</w:t>
             </w:r>
             <w:r>
-              <w:t>, mas não há a opção de incluir, alterar ou excluir uma informação</w:t>
+              <w:t xml:space="preserve">, mas não há a opção de incluir, alterar ou excluir </w:t>
+            </w:r>
+            <w:r>
+              <w:lastRenderedPageBreak/>
+              <w:t>uma informação</w:t>
             </w:r>
             <w:r>
               <w:t xml:space="preserve"> se o usuário não tiver permissão</w:t>
@@ -4267,6 +4366,7 @@
               <w:jc w:val="center"/>
             </w:pPr>
             <w:r>
+              <w:lastRenderedPageBreak/>
               <w:t xml:space="preserve">Fluxo de Erro </w:t>
             </w:r>
           </w:p>
@@ -4311,12 +4411,7 @@
               <w:jc w:val="left"/>
             </w:pPr>
             <w:r>
-              <w:t>O sistema</w:t>
-            </w:r>
-            <w:bookmarkStart w:id="0" w:name="_GoBack"/>
-            <w:bookmarkEnd w:id="0"/>
-            <w:r>
-              <w:t xml:space="preserve"> exibe a mensagem de erro na validação. </w:t>
+              <w:t xml:space="preserve">O sistema exibe a mensagem de erro na validação. </w:t>
             </w:r>
           </w:p>
         </w:tc>
@@ -4343,7 +4438,6 @@
               <w:jc w:val="center"/>
             </w:pPr>
             <w:r>
-              <w:lastRenderedPageBreak/>
               <w:t xml:space="preserve">Fluxo de Alteração </w:t>
             </w:r>
           </w:p>
@@ -4680,10 +4774,17 @@
         <w:t>[SISTEMA X]</w:t>
       </w:r>
       <w:r>
-        <w:t xml:space="preserve">–ERN-Geral </w:t>
-      </w:r>
-    </w:p>
-    <w:p>
+        <w:t>–ERN-Geral</w:t>
+      </w:r>
+    </w:p>
+    <w:p>
+      <w:pPr>
+        <w:spacing w:after="0" w:line="259" w:lineRule="auto"/>
+        <w:ind w:left="619"/>
+        <w:jc w:val="left"/>
+      </w:pPr>
+      <w:bookmarkStart w:id="0" w:name="_GoBack"/>
+      <w:bookmarkEnd w:id="0"/>
       <w:r>
         <w:rPr>
           <w:b/>
@@ -4693,7 +4794,15 @@
         <w:t>[SISTEMA X]</w:t>
       </w:r>
       <w:r>
-        <w:t xml:space="preserve">-ERN-ManterInformaçõesGerais </w:t>
+        <w:t>-ERN-</w:t>
+      </w:r>
+      <w:proofErr w:type="spellStart"/>
+      <w:r>
+        <w:t>ManterInformaçõesGerais</w:t>
+      </w:r>
+      <w:proofErr w:type="spellEnd"/>
+      <w:r>
+        <w:t xml:space="preserve"> </w:t>
       </w:r>
     </w:p>
     <w:p>
@@ -5114,13 +5223,38 @@
         <w:color w:val="1F4E79"/>
         <w:sz w:val="16"/>
       </w:rPr>
-      <w:t>Sistema Cotoli</w:t>
+      <w:t xml:space="preserve">Sistema </w:t>
     </w:r>
+    <w:proofErr w:type="spellStart"/>
+    <w:r>
+      <w:rPr>
+        <w:b/>
+        <w:i/>
+        <w:color w:val="1F4E79"/>
+        <w:sz w:val="16"/>
+      </w:rPr>
+      <w:t>Cotoli</w:t>
+    </w:r>
+    <w:proofErr w:type="spellEnd"/>
     <w:r>
       <w:rPr>
         <w:sz w:val="16"/>
       </w:rPr>
-      <w:t xml:space="preserve">]-ECU-ManterEquipamento </w:t>
+      <w:t>]-ECU-</w:t>
+    </w:r>
+    <w:proofErr w:type="spellStart"/>
+    <w:r>
+      <w:rPr>
+        <w:sz w:val="16"/>
+      </w:rPr>
+      <w:t>ManterEquipamento</w:t>
+    </w:r>
+    <w:proofErr w:type="spellEnd"/>
+    <w:r>
+      <w:rPr>
+        <w:sz w:val="16"/>
+      </w:rPr>
+      <w:t xml:space="preserve"> </w:t>
     </w:r>
   </w:p>
   <w:p>

</xml_diff>

<commit_message>
Alterações do caso de uso Manter Equipamento
</commit_message>
<xml_diff>
--- a/02. REQUISITOS/[Sistema X]-ECU-ManterEquipamento.docx
+++ b/02. REQUISITOS/[Sistema X]-ECU-ManterEquipamento.docx
@@ -4,13 +4,12 @@
   <w:body>
     <w:p>
       <w:pPr>
-        <w:spacing w:after="438" w:line="259" w:lineRule="auto"/>
+        <w:spacing w:after="200" w:line="259" w:lineRule="auto"/>
         <w:ind w:left="0" w:firstLine="0"/>
         <w:jc w:val="left"/>
       </w:pPr>
-      <w:r>
-        <w:t xml:space="preserve"> </w:t>
-      </w:r>
+      <w:bookmarkStart w:id="0" w:name="_GoBack"/>
+      <w:bookmarkEnd w:id="0"/>
     </w:p>
     <w:p>
       <w:pPr>
@@ -1530,16 +1529,6 @@
     </w:p>
     <w:p>
       <w:pPr>
-        <w:spacing w:after="449" w:line="259" w:lineRule="auto"/>
-        <w:ind w:left="0" w:firstLine="0"/>
-        <w:jc w:val="left"/>
-      </w:pPr>
-      <w:r>
-        <w:t xml:space="preserve"> </w:t>
-      </w:r>
-    </w:p>
-    <w:p>
-      <w:pPr>
         <w:spacing w:after="0" w:line="259" w:lineRule="auto"/>
         <w:ind w:left="-5"/>
         <w:jc w:val="left"/>
@@ -1593,12 +1582,59 @@
         <w:jc w:val="left"/>
       </w:pPr>
       <w:r>
+        <w:t>O caso de uso Manter Equipamento tem como principal objeto pesquisar, criar novo, editar, inativar/ativar e emprestar/devolver os equipamentos que estarão disponíveis para estas operações.</w:t>
+      </w:r>
+      <w:r>
         <w:t xml:space="preserve"> </w:t>
       </w:r>
     </w:p>
     <w:p>
-      <w:r>
-        <w:t xml:space="preserve">Manter Equipamento </w:t>
+      <w:pPr>
+        <w:spacing w:after="0" w:line="259" w:lineRule="auto"/>
+        <w:ind w:left="624" w:firstLine="0"/>
+        <w:jc w:val="left"/>
+      </w:pPr>
+    </w:p>
+    <w:p>
+      <w:pPr>
+        <w:pStyle w:val="Ttulo1"/>
+        <w:ind w:left="-5"/>
+      </w:pPr>
+      <w:r>
+        <w:t xml:space="preserve">2. Objetivo </w:t>
+      </w:r>
+    </w:p>
+    <w:p>
+      <w:pPr>
+        <w:spacing w:after="0" w:line="259" w:lineRule="auto"/>
+        <w:ind w:left="624" w:firstLine="0"/>
+        <w:jc w:val="left"/>
+      </w:pPr>
+      <w:r>
+        <w:t xml:space="preserve"> </w:t>
+      </w:r>
+    </w:p>
+    <w:p>
+      <w:r>
+        <w:t xml:space="preserve">O objetivo deste caso de uso é permitir a </w:t>
+      </w:r>
+      <w:r>
+        <w:t>pesquisa, inclusão</w:t>
+      </w:r>
+      <w:r>
+        <w:t>, alteração e inativação</w:t>
+      </w:r>
+      <w:r>
+        <w:t>/ativação</w:t>
+      </w:r>
+      <w:r>
+        <w:t xml:space="preserve"> dos equipamentos cadast</w:t>
+      </w:r>
+      <w:r>
+        <w:t xml:space="preserve">rados no sistema pelo </w:t>
+      </w:r>
+      <w:r>
+        <w:t xml:space="preserve">Administrador. </w:t>
       </w:r>
     </w:p>
     <w:p>
@@ -1608,25 +1644,46 @@
         <w:jc w:val="left"/>
       </w:pPr>
       <w:r>
+        <w:lastRenderedPageBreak/>
         <w:t xml:space="preserve"> </w:t>
       </w:r>
-      <w:r>
-        <w:t xml:space="preserve">Explicação </w:t>
-      </w:r>
-      <w:proofErr w:type="spellStart"/>
-      <w:r>
-        <w:t>basica</w:t>
-      </w:r>
-      <w:proofErr w:type="spellEnd"/>
-    </w:p>
-    <w:p>
-      <w:pPr>
-        <w:pStyle w:val="Ttulo1"/>
+    </w:p>
+    <w:p>
+      <w:pPr>
+        <w:spacing w:after="60" w:line="259" w:lineRule="auto"/>
         <w:ind w:left="-5"/>
-      </w:pPr>
-      <w:r>
-        <w:lastRenderedPageBreak/>
-        <w:t xml:space="preserve">2. Objetivo </w:t>
+        <w:jc w:val="left"/>
+      </w:pPr>
+      <w:r>
+        <w:rPr>
+          <w:b/>
+          <w:sz w:val="24"/>
+        </w:rPr>
+        <w:t xml:space="preserve">3. Tipo de Caso de Uso </w:t>
+      </w:r>
+    </w:p>
+    <w:p>
+      <w:pPr>
+        <w:spacing w:after="0" w:line="259" w:lineRule="auto"/>
+        <w:ind w:left="0" w:firstLine="0"/>
+        <w:jc w:val="left"/>
+      </w:pPr>
+      <w:r>
+        <w:rPr>
+          <w:b/>
+          <w:sz w:val="24"/>
+        </w:rPr>
+        <w:t xml:space="preserve"> </w:t>
+      </w:r>
+    </w:p>
+    <w:p>
+      <w:pPr>
+        <w:spacing w:after="0" w:line="259" w:lineRule="auto"/>
+        <w:ind w:left="619"/>
+        <w:jc w:val="left"/>
+      </w:pPr>
+      <w:r>
+        <w:t>O caso de uso Manter Equipamento é do tipo concreto.</w:t>
       </w:r>
     </w:p>
     <w:p>
@@ -1636,92 +1693,7 @@
         <w:jc w:val="left"/>
       </w:pPr>
       <w:r>
-        <w:t xml:space="preserve"> </w:t>
-      </w:r>
-    </w:p>
-    <w:p>
-      <w:r>
-        <w:t xml:space="preserve">O objetivo deste caso de uso é permitir a </w:t>
-      </w:r>
-      <w:r>
-        <w:t>pesquisa, inclusão</w:t>
-      </w:r>
-      <w:r>
-        <w:t>, alteração e inativação dos equipamentos cadast</w:t>
-      </w:r>
-      <w:r>
-        <w:t xml:space="preserve">rados no sistema pelo </w:t>
-      </w:r>
-      <w:r>
-        <w:t xml:space="preserve">Administrador. </w:t>
-      </w:r>
-    </w:p>
-    <w:p>
-      <w:pPr>
-        <w:spacing w:after="60" w:line="259" w:lineRule="auto"/>
-        <w:ind w:left="624" w:firstLine="0"/>
-        <w:jc w:val="left"/>
-      </w:pPr>
-      <w:r>
-        <w:t xml:space="preserve"> </w:t>
-      </w:r>
-    </w:p>
-    <w:p>
-      <w:pPr>
-        <w:spacing w:after="60" w:line="259" w:lineRule="auto"/>
-        <w:ind w:left="-5"/>
-        <w:jc w:val="left"/>
-      </w:pPr>
-      <w:r>
-        <w:rPr>
-          <w:b/>
-          <w:sz w:val="24"/>
-        </w:rPr>
-        <w:t xml:space="preserve">3. Tipo de Caso de Uso </w:t>
-      </w:r>
-    </w:p>
-    <w:p>
-      <w:pPr>
-        <w:spacing w:after="0" w:line="259" w:lineRule="auto"/>
-        <w:ind w:left="0" w:firstLine="0"/>
-        <w:jc w:val="left"/>
-      </w:pPr>
-      <w:r>
-        <w:rPr>
-          <w:b/>
-          <w:sz w:val="24"/>
-        </w:rPr>
-        <w:t xml:space="preserve"> </w:t>
-      </w:r>
-    </w:p>
-    <w:p>
-      <w:pPr>
-        <w:spacing w:after="0" w:line="259" w:lineRule="auto"/>
-        <w:ind w:left="619"/>
-        <w:jc w:val="left"/>
-      </w:pPr>
-      <w:r>
-        <w:t>Concreto</w:t>
-      </w:r>
-    </w:p>
-    <w:p>
-      <w:pPr>
-        <w:spacing w:after="0" w:line="259" w:lineRule="auto"/>
-        <w:ind w:left="624" w:firstLine="0"/>
-        <w:jc w:val="left"/>
-      </w:pPr>
-      <w:r>
-        <w:t xml:space="preserve"> </w:t>
-      </w:r>
-    </w:p>
-    <w:p>
-      <w:pPr>
-        <w:spacing w:after="57" w:line="259" w:lineRule="auto"/>
-        <w:ind w:left="624" w:firstLine="0"/>
-        <w:jc w:val="left"/>
-      </w:pPr>
-      <w:r>
-        <w:t xml:space="preserve"> </w:t>
+        <w:t xml:space="preserve">  </w:t>
       </w:r>
     </w:p>
     <w:p>
@@ -2069,13 +2041,10 @@
     </w:p>
     <w:p>
       <w:pPr>
-        <w:spacing w:after="60" w:line="259" w:lineRule="auto"/>
+        <w:spacing w:after="0" w:line="259" w:lineRule="auto"/>
         <w:ind w:left="624" w:firstLine="0"/>
         <w:jc w:val="left"/>
       </w:pPr>
-      <w:r>
-        <w:t xml:space="preserve"> </w:t>
-      </w:r>
     </w:p>
     <w:p>
       <w:pPr>
@@ -2234,12 +2203,15 @@
       <w:r>
         <w:rPr>
           <w:b/>
+          <w:bCs/>
           <w:i/>
-        </w:rPr>
-        <w:t>???????</w:t>
-      </w:r>
-      <w:r>
-        <w:t xml:space="preserve">, do artefato </w:t>
+          <w:iCs/>
+          <w:szCs w:val="20"/>
+        </w:rPr>
+        <w:t>Manter Registros – Regras Gerais</w:t>
+      </w:r>
+      <w:r>
+        <w:t xml:space="preserve"> do artefato </w:t>
       </w:r>
       <w:r>
         <w:rPr>
@@ -2297,26 +2269,24 @@
         <w:t>P2.2.</w:t>
       </w:r>
       <w:r>
-        <w:t xml:space="preserve"> O Sistema exibe a lista dos equipamentos, contendo seus dados e operações possíveis de serem realizadas pelo ator, conforme definido na regra de </w:t>
-      </w:r>
-      <w:proofErr w:type="gramStart"/>
-      <w:r>
-        <w:t xml:space="preserve">negócio </w:t>
+        <w:t xml:space="preserve"> O Sistema exibe a lista dos equipamentos, contendo seus dados e operações possíveis de serem realizadas pelo ator, conforme definido na regra de negócio</w:t>
       </w:r>
       <w:r>
         <w:rPr>
           <w:b/>
           <w:i/>
         </w:rPr>
-        <w:t>?</w:t>
-      </w:r>
-      <w:proofErr w:type="gramEnd"/>
-      <w:r>
-        <w:rPr>
-          <w:b/>
+        <w:t xml:space="preserve"> </w:t>
+      </w:r>
+      <w:r>
+        <w:rPr>
+          <w:b/>
+          <w:bCs/>
           <w:i/>
-        </w:rPr>
-        <w:t>?????????</w:t>
+          <w:iCs/>
+          <w:szCs w:val="20"/>
+        </w:rPr>
+        <w:t>Manter Informações Gerais – Regras de Apresentação de Atributos – Regras de Visualização</w:t>
       </w:r>
       <w:r>
         <w:t>.</w:t>
@@ -2385,7 +2355,7 @@
         <w:rPr>
           <w:b/>
         </w:rPr>
-        <w:t>P3</w:t>
+        <w:t>P4</w:t>
       </w:r>
       <w:r>
         <w:t xml:space="preserve">. O ator seleciona a opção </w:t>
@@ -2412,14 +2382,7 @@
         <w:rPr>
           <w:b/>
         </w:rPr>
-        <w:t>nova (A</w:t>
-      </w:r>
-      <w:proofErr w:type="gramStart"/>
-      <w:r>
-        <w:rPr>
-          <w:b/>
-        </w:rPr>
-        <w:t>2</w:t>
+        <w:t>nova (A2</w:t>
       </w:r>
       <w:r>
         <w:rPr>
@@ -2431,14 +2394,13 @@
         <w:rPr>
           <w:b/>
         </w:rPr>
-        <w:t>editar</w:t>
-      </w:r>
-      <w:proofErr w:type="gramEnd"/>
-      <w:r>
-        <w:rPr>
-          <w:b/>
-        </w:rPr>
-        <w:t xml:space="preserve"> (A3</w:t>
+        <w:t xml:space="preserve"> </w:t>
+      </w:r>
+      <w:r>
+        <w:rPr>
+          <w:b/>
+        </w:rPr>
+        <w:t>editar (A3</w:t>
       </w:r>
       <w:r>
         <w:rPr>
@@ -2450,6 +2412,12 @@
         <w:rPr>
           <w:b/>
         </w:rPr>
+        <w:t xml:space="preserve"> </w:t>
+      </w:r>
+      <w:r>
+        <w:rPr>
+          <w:b/>
+        </w:rPr>
         <w:t>in</w:t>
       </w:r>
       <w:r>
@@ -2480,10 +2448,19 @@
         <w:rPr>
           <w:b/>
         </w:rPr>
-        <w:t>emprestar/devolver (A5)voltar</w:t>
-      </w:r>
-      <w:r>
         <w:t xml:space="preserve"> </w:t>
+      </w:r>
+      <w:r>
+        <w:rPr>
+          <w:b/>
+        </w:rPr>
+        <w:t>emprestar/devolver (A</w:t>
+      </w:r>
+      <w:r>
+        <w:rPr>
+          <w:b/>
+        </w:rPr>
+        <w:t>5) voltar</w:t>
       </w:r>
     </w:p>
     <w:p>
@@ -2512,7 +2489,7 @@
         <w:rPr>
           <w:b/>
         </w:rPr>
-        <w:t>P4</w:t>
+        <w:t>P5</w:t>
       </w:r>
       <w:r>
         <w:rPr>
@@ -2532,46 +2509,308 @@
       </w:pPr>
     </w:p>
     <w:p>
-      <w:r>
-        <w:rPr>
-          <w:b/>
-        </w:rPr>
-        <w:t>P4.</w:t>
-      </w:r>
-      <w:r>
-        <w:t xml:space="preserve"> O Sistema apresenta as informações necessárias ao cadastro do equipamento, conforme definido na regra de </w:t>
-      </w:r>
-      <w:proofErr w:type="gramStart"/>
-      <w:r>
-        <w:t xml:space="preserve">negócio </w:t>
-      </w:r>
-      <w:r>
-        <w:rPr>
-          <w:b/>
+      <w:pPr>
+        <w:pStyle w:val="Ttulo1"/>
+        <w:ind w:left="-5"/>
+      </w:pPr>
+      <w:r>
+        <w:t>7. Fluxos Alternativos</w:t>
+      </w:r>
+    </w:p>
+    <w:p>
+      <w:pPr>
+        <w:pStyle w:val="Ttulo1"/>
+        <w:ind w:left="-5"/>
+      </w:pPr>
+      <w:r>
+        <w:t xml:space="preserve"> </w:t>
+      </w:r>
+    </w:p>
+    <w:p>
+      <w:pPr>
+        <w:rPr>
+          <w:b/>
+        </w:rPr>
+      </w:pPr>
+      <w:r>
+        <w:rPr>
+          <w:b/>
+        </w:rPr>
+        <w:t>A1. Novo</w:t>
+      </w:r>
+      <w:r>
+        <w:rPr>
+          <w:b/>
+        </w:rPr>
+        <w:t xml:space="preserve"> Equipamento</w:t>
+      </w:r>
+    </w:p>
+    <w:p>
+      <w:pPr>
+        <w:spacing w:after="0" w:line="259" w:lineRule="auto"/>
+        <w:ind w:left="993" w:firstLine="0"/>
+        <w:jc w:val="left"/>
+        <w:rPr>
+          <w:b/>
+        </w:rPr>
+      </w:pPr>
+    </w:p>
+    <w:p>
+      <w:pPr>
+        <w:spacing w:after="0" w:line="259" w:lineRule="auto"/>
+        <w:ind w:left="993" w:firstLine="0"/>
+        <w:jc w:val="left"/>
+        <w:rPr>
+          <w:b/>
+          <w:bCs/>
           <w:i/>
-        </w:rPr>
-        <w:t>?</w:t>
-      </w:r>
-      <w:proofErr w:type="gramEnd"/>
-      <w:r>
-        <w:rPr>
-          <w:b/>
+          <w:iCs/>
+          <w:szCs w:val="20"/>
+        </w:rPr>
+      </w:pPr>
+      <w:r>
+        <w:rPr>
+          <w:b/>
+        </w:rPr>
+        <w:t xml:space="preserve"> A1.1</w:t>
+      </w:r>
+      <w:r>
+        <w:rPr>
+          <w:b/>
+        </w:rPr>
+        <w:t>.</w:t>
+      </w:r>
+      <w:r>
+        <w:t xml:space="preserve"> </w:t>
+      </w:r>
+      <w:r>
+        <w:t xml:space="preserve">O </w:t>
+      </w:r>
+      <w:r>
+        <w:t>autor</w:t>
+      </w:r>
+      <w:r>
+        <w:t xml:space="preserve"> seleciona a opção para criar novo equipamento e o sistema</w:t>
+      </w:r>
+      <w:r>
+        <w:t xml:space="preserve"> aprese</w:t>
+      </w:r>
+      <w:r>
+        <w:t>nta as informações necessárias d</w:t>
+      </w:r>
+      <w:r>
+        <w:t xml:space="preserve">o cadastro do equipamento, conforme </w:t>
+      </w:r>
+      <w:r>
+        <w:rPr>
+          <w:szCs w:val="20"/>
+        </w:rPr>
+        <w:t xml:space="preserve">de acordo com a regra de negócio </w:t>
+      </w:r>
+      <w:r>
+        <w:rPr>
+          <w:b/>
+          <w:bCs/>
           <w:i/>
-        </w:rPr>
-        <w:t>???????</w:t>
-      </w:r>
-      <w:r>
-        <w:rPr>
-          <w:b/>
-        </w:rPr>
+          <w:iCs/>
+          <w:szCs w:val="20"/>
+        </w:rPr>
+        <w:t>Manter Informações Gerais – Regras de Inclusão/Alteração/Exclusão</w:t>
+      </w:r>
+    </w:p>
+    <w:p>
+      <w:pPr>
+        <w:spacing w:after="0" w:line="259" w:lineRule="auto"/>
+        <w:ind w:left="993" w:firstLine="0"/>
+        <w:jc w:val="left"/>
+      </w:pPr>
+    </w:p>
+    <w:p>
+      <w:pPr>
+        <w:spacing w:after="0" w:line="259" w:lineRule="auto"/>
+        <w:ind w:left="993" w:firstLine="0"/>
+        <w:jc w:val="left"/>
+      </w:pPr>
+      <w:r>
+        <w:rPr>
+          <w:b/>
+        </w:rPr>
+        <w:lastRenderedPageBreak/>
+        <w:t>A1.2.</w:t>
+      </w:r>
+      <w:r>
+        <w:rPr>
+          <w:b/>
+        </w:rPr>
+        <w:t xml:space="preserve"> </w:t>
+      </w:r>
+      <w:r>
+        <w:t xml:space="preserve">O Sistema solicita o preenchimento dos campos para confirmar a criação de um novo equipamento, </w:t>
+      </w:r>
+      <w:r>
+        <w:t xml:space="preserve">de acordo com a regra de negócio </w:t>
+      </w:r>
+      <w:r>
+        <w:rPr>
+          <w:b/>
+          <w:i/>
+        </w:rPr>
+        <w:t>Manter Informações Gerais – Regras de Inclusão/Alteração/Exclusão</w:t>
+      </w:r>
+      <w:r>
+        <w:t>.</w:t>
+      </w:r>
+    </w:p>
+    <w:p>
+      <w:pPr>
+        <w:spacing w:after="0" w:line="259" w:lineRule="auto"/>
+        <w:ind w:left="993" w:firstLine="0"/>
+        <w:jc w:val="left"/>
+      </w:pPr>
+    </w:p>
+    <w:p>
+      <w:pPr>
+        <w:spacing w:after="0" w:line="259" w:lineRule="auto"/>
+        <w:ind w:left="993" w:firstLine="0"/>
+        <w:jc w:val="left"/>
+      </w:pPr>
+      <w:r>
+        <w:rPr>
+          <w:b/>
+        </w:rPr>
+        <w:t>A1.3</w:t>
+      </w:r>
+      <w:r>
+        <w:rPr>
+          <w:b/>
+        </w:rPr>
+        <w:t xml:space="preserve"> </w:t>
+      </w:r>
+      <w:r>
+        <w:t>O Ator confirma</w:t>
+      </w:r>
+      <w:r>
+        <w:t>r/cancelar</w:t>
+      </w:r>
+      <w:r>
+        <w:t xml:space="preserve"> a criação de um novo equipamento.</w:t>
+      </w:r>
+    </w:p>
+    <w:p>
+      <w:pPr>
+        <w:spacing w:after="0" w:line="259" w:lineRule="auto"/>
+        <w:ind w:left="993" w:firstLine="0"/>
+        <w:jc w:val="left"/>
+      </w:pPr>
+    </w:p>
+    <w:p>
+      <w:pPr>
+        <w:ind w:left="1030"/>
+        <w:rPr>
+          <w:b/>
+          <w:i/>
+        </w:rPr>
+      </w:pPr>
+      <w:r>
+        <w:rPr>
+          <w:b/>
+        </w:rPr>
+        <w:t xml:space="preserve">A1.4. </w:t>
+      </w:r>
+      <w:r>
+        <w:t>O Sistema inclui</w:t>
+      </w:r>
+      <w:r>
+        <w:t xml:space="preserve"> a Informação Geral, de acordo com a regra de negócio </w:t>
+      </w:r>
+      <w:r>
+        <w:rPr>
+          <w:b/>
+          <w:i/>
+        </w:rPr>
+        <w:t>Manter Registro –  Regras de In</w:t>
+      </w:r>
+      <w:r>
+        <w:rPr>
+          <w:b/>
+          <w:i/>
+        </w:rPr>
+        <w:t>clusão</w:t>
+      </w:r>
+      <w:r>
+        <w:rPr>
+          <w:b/>
+        </w:rPr>
+        <w:t xml:space="preserve"> </w:t>
+      </w:r>
+      <w:r>
+        <w:t xml:space="preserve">do artefato </w:t>
+      </w:r>
+      <w:r>
+        <w:rPr>
+          <w:b/>
+          <w:i/>
+          <w:color w:val="002060"/>
+        </w:rPr>
+        <w:t>[SISTEMA X]</w:t>
+      </w:r>
+      <w:r>
+        <w:rPr>
+          <w:b/>
+        </w:rPr>
+        <w:t>-ERN-Geral</w:t>
+      </w:r>
+      <w:r>
+        <w:t>.</w:t>
+      </w:r>
+      <w:r>
+        <w:rPr>
+          <w:b/>
+          <w:i/>
+        </w:rPr>
+        <w:t xml:space="preserve"> </w:t>
+      </w:r>
+    </w:p>
+    <w:p>
+      <w:pPr>
+        <w:ind w:left="1030"/>
+        <w:rPr>
+          <w:b/>
+          <w:i/>
+        </w:rPr>
+      </w:pPr>
+    </w:p>
+    <w:p>
+      <w:pPr>
+        <w:ind w:left="1030"/>
+      </w:pPr>
+      <w:r>
+        <w:rPr>
+          <w:b/>
+        </w:rPr>
+        <w:t xml:space="preserve">A1.5. </w:t>
+      </w:r>
+      <w:r>
+        <w:t xml:space="preserve">O fluxo retorna ao passo </w:t>
+      </w:r>
+      <w:r>
+        <w:rPr>
+          <w:b/>
+        </w:rPr>
+        <w:t>P2</w:t>
+      </w:r>
+      <w:r>
         <w:t xml:space="preserve">. </w:t>
       </w:r>
-      <w:r>
-        <w:rPr>
-          <w:b/>
-        </w:rPr>
-        <w:t>P4 deve ficar em (A1) (A2)</w:t>
-      </w:r>
+    </w:p>
+    <w:p>
+      <w:pPr>
+        <w:ind w:left="1030"/>
+        <w:rPr>
+          <w:b/>
+          <w:i/>
+        </w:rPr>
+      </w:pPr>
     </w:p>
     <w:p>
       <w:pPr>
@@ -2580,16 +2819,897 @@
         <w:jc w:val="left"/>
       </w:pPr>
       <w:r>
-        <w:rPr>
-          <w:b/>
-        </w:rPr>
         <w:t xml:space="preserve"> </w:t>
       </w:r>
     </w:p>
     <w:p>
       <w:pPr>
-        <w:ind w:left="642"/>
-      </w:pPr>
+        <w:spacing w:after="0" w:line="259" w:lineRule="auto"/>
+        <w:ind w:left="619"/>
+        <w:jc w:val="left"/>
+      </w:pPr>
+      <w:r>
+        <w:rPr>
+          <w:b/>
+        </w:rPr>
+        <w:t>A2</w:t>
+      </w:r>
+      <w:r>
+        <w:rPr>
+          <w:b/>
+        </w:rPr>
+        <w:t>.</w:t>
+      </w:r>
+      <w:r>
+        <w:t xml:space="preserve"> </w:t>
+      </w:r>
+      <w:r>
+        <w:rPr>
+          <w:b/>
+        </w:rPr>
+        <w:t>Editar Equipamento</w:t>
+      </w:r>
+    </w:p>
+    <w:p>
+      <w:pPr>
+        <w:spacing w:after="0" w:line="259" w:lineRule="auto"/>
+        <w:ind w:left="624" w:firstLine="0"/>
+        <w:jc w:val="left"/>
+      </w:pPr>
+      <w:r>
+        <w:rPr>
+          <w:b/>
+        </w:rPr>
+        <w:t xml:space="preserve"> </w:t>
+      </w:r>
+    </w:p>
+    <w:p>
+      <w:pPr>
+        <w:ind w:left="1030"/>
+      </w:pPr>
+      <w:r>
+        <w:rPr>
+          <w:b/>
+        </w:rPr>
+        <w:t>A2</w:t>
+      </w:r>
+      <w:r>
+        <w:rPr>
+          <w:b/>
+        </w:rPr>
+        <w:t>.1.</w:t>
+      </w:r>
+      <w:r>
+        <w:t xml:space="preserve"> </w:t>
+      </w:r>
+      <w:r>
+        <w:t xml:space="preserve">O autor seleciona a opção </w:t>
+      </w:r>
+      <w:r>
+        <w:t>para editar</w:t>
+      </w:r>
+      <w:r>
+        <w:t xml:space="preserve"> equipamento e o sistema apresenta as inf</w:t>
+      </w:r>
+      <w:r>
+        <w:t>ormações que podem ser alteradas</w:t>
+      </w:r>
+      <w:r>
+        <w:t xml:space="preserve"> do equipamento, conforme </w:t>
+      </w:r>
+      <w:r>
+        <w:rPr>
+          <w:szCs w:val="20"/>
+        </w:rPr>
+        <w:t xml:space="preserve">de acordo com a regra de negócio </w:t>
+      </w:r>
+      <w:r>
+        <w:rPr>
+          <w:b/>
+          <w:bCs/>
+          <w:i/>
+          <w:iCs/>
+          <w:szCs w:val="20"/>
+        </w:rPr>
+        <w:t>Manter Informações Gerais – Regras de Inclusão/Alteração/Exclusão</w:t>
+      </w:r>
+    </w:p>
+    <w:p>
+      <w:pPr>
+        <w:spacing w:after="0" w:line="259" w:lineRule="auto"/>
+        <w:ind w:left="1020" w:firstLine="0"/>
+        <w:jc w:val="left"/>
+      </w:pPr>
+      <w:r>
+        <w:rPr>
+          <w:b/>
+        </w:rPr>
+        <w:t xml:space="preserve"> </w:t>
+      </w:r>
+    </w:p>
+    <w:p>
+      <w:pPr>
+        <w:ind w:left="1030"/>
+      </w:pPr>
+      <w:r>
+        <w:rPr>
+          <w:b/>
+        </w:rPr>
+        <w:t>A2</w:t>
+      </w:r>
+      <w:r>
+        <w:rPr>
+          <w:b/>
+        </w:rPr>
+        <w:t xml:space="preserve">.2. </w:t>
+      </w:r>
+      <w:r>
+        <w:t xml:space="preserve">O Sistema apresenta as informações necessárias à alteração do cadastro de uma Informação Geral conforme definido na regra de negócio </w:t>
+      </w:r>
+      <w:r>
+        <w:rPr>
+          <w:b/>
+          <w:i/>
+        </w:rPr>
+        <w:t>Manter Informações Gerais – Regras de Apresentação de Atributos – Parâmetros de Inclusão/Alteração</w:t>
+      </w:r>
+      <w:r>
+        <w:rPr>
+          <w:b/>
+        </w:rPr>
+        <w:t xml:space="preserve">. </w:t>
+      </w:r>
+    </w:p>
+    <w:p>
+      <w:pPr>
+        <w:spacing w:after="0" w:line="259" w:lineRule="auto"/>
+        <w:ind w:left="1020" w:firstLine="0"/>
+        <w:jc w:val="left"/>
+      </w:pPr>
+      <w:r>
+        <w:rPr>
+          <w:b/>
+        </w:rPr>
+        <w:t xml:space="preserve"> </w:t>
+      </w:r>
+    </w:p>
+    <w:p>
+      <w:pPr>
+        <w:ind w:left="1030"/>
+      </w:pPr>
+      <w:r>
+        <w:rPr>
+          <w:b/>
+        </w:rPr>
+        <w:t>A2</w:t>
+      </w:r>
+      <w:r>
+        <w:rPr>
+          <w:b/>
+        </w:rPr>
+        <w:t xml:space="preserve">.3. </w:t>
+      </w:r>
+      <w:r>
+        <w:t xml:space="preserve">O Ator preenche as informações necessárias à alteração do cadastro de uma Informação Geral. </w:t>
+      </w:r>
+    </w:p>
+    <w:p>
+      <w:pPr>
+        <w:spacing w:after="0" w:line="259" w:lineRule="auto"/>
+        <w:ind w:left="1035" w:firstLine="0"/>
+        <w:jc w:val="left"/>
+      </w:pPr>
+      <w:r>
+        <w:rPr>
+          <w:b/>
+        </w:rPr>
+        <w:t xml:space="preserve"> </w:t>
+      </w:r>
+    </w:p>
+    <w:p>
+      <w:pPr>
+        <w:ind w:left="1030"/>
+        <w:rPr>
+          <w:b/>
+        </w:rPr>
+      </w:pPr>
+      <w:r>
+        <w:rPr>
+          <w:b/>
+        </w:rPr>
+        <w:t>A2</w:t>
+      </w:r>
+      <w:r>
+        <w:rPr>
+          <w:b/>
+        </w:rPr>
+        <w:t>.4.</w:t>
+      </w:r>
+      <w:r>
+        <w:t xml:space="preserve"> O Ator confirma/cancela</w:t>
+      </w:r>
+      <w:r>
+        <w:t xml:space="preserve"> a alteração.</w:t>
+      </w:r>
+      <w:r>
+        <w:rPr>
+          <w:b/>
+        </w:rPr>
+        <w:t xml:space="preserve"> </w:t>
+      </w:r>
+      <w:r>
+        <w:rPr>
+          <w:b/>
+        </w:rPr>
+        <w:t>P2</w:t>
+      </w:r>
+    </w:p>
+    <w:p>
+      <w:pPr>
+        <w:ind w:left="1030"/>
+      </w:pPr>
+    </w:p>
+    <w:p>
+      <w:pPr>
+        <w:ind w:left="1030"/>
+      </w:pPr>
+      <w:r>
+        <w:rPr>
+          <w:b/>
+        </w:rPr>
+        <w:t>A</w:t>
+      </w:r>
+      <w:r>
+        <w:rPr>
+          <w:b/>
+        </w:rPr>
+        <w:t>2.5.</w:t>
+      </w:r>
+      <w:r>
+        <w:t xml:space="preserve"> </w:t>
+      </w:r>
+      <w:r>
+        <w:t xml:space="preserve">O Sistema inclui </w:t>
+      </w:r>
+      <w:r>
+        <w:t xml:space="preserve">as alterações realizadas </w:t>
+      </w:r>
+      <w:r>
+        <w:t xml:space="preserve">a Informação Geral, de acordo com a regra de negócio </w:t>
+      </w:r>
+      <w:r>
+        <w:rPr>
+          <w:b/>
+          <w:i/>
+        </w:rPr>
+        <w:t>Manter Registro –  Regras de Inclusão</w:t>
+      </w:r>
+      <w:r>
+        <w:rPr>
+          <w:b/>
+        </w:rPr>
+        <w:t xml:space="preserve"> </w:t>
+      </w:r>
+      <w:r>
+        <w:t xml:space="preserve">do artefato </w:t>
+      </w:r>
+      <w:r>
+        <w:rPr>
+          <w:b/>
+          <w:i/>
+          <w:color w:val="002060"/>
+        </w:rPr>
+        <w:t>[SISTEMA X]</w:t>
+      </w:r>
+      <w:r>
+        <w:rPr>
+          <w:b/>
+        </w:rPr>
+        <w:t>-ERN-Geral</w:t>
+      </w:r>
+      <w:r>
+        <w:t>.</w:t>
+      </w:r>
+    </w:p>
+    <w:p>
+      <w:pPr>
+        <w:ind w:left="1030"/>
+      </w:pPr>
+    </w:p>
+    <w:p>
+      <w:pPr>
+        <w:ind w:left="1030"/>
+      </w:pPr>
+      <w:r>
+        <w:rPr>
+          <w:b/>
+        </w:rPr>
+        <w:t>A2.6</w:t>
+      </w:r>
+      <w:r>
+        <w:rPr>
+          <w:b/>
+        </w:rPr>
+        <w:t xml:space="preserve">. </w:t>
+      </w:r>
+      <w:r>
+        <w:t xml:space="preserve">O fluxo retorna ao passo </w:t>
+      </w:r>
+      <w:r>
+        <w:rPr>
+          <w:b/>
+        </w:rPr>
+        <w:t>P2</w:t>
+      </w:r>
+      <w:r>
+        <w:t xml:space="preserve">. </w:t>
+      </w:r>
+    </w:p>
+    <w:p>
+      <w:pPr>
+        <w:ind w:left="1030"/>
+      </w:pPr>
+    </w:p>
+    <w:p>
+      <w:pPr>
+        <w:spacing w:after="0" w:line="259" w:lineRule="auto"/>
+        <w:ind w:left="619"/>
+        <w:jc w:val="left"/>
+      </w:pPr>
+      <w:r>
+        <w:rPr>
+          <w:b/>
+        </w:rPr>
+        <w:t>A3</w:t>
+      </w:r>
+      <w:r>
+        <w:rPr>
+          <w:b/>
+        </w:rPr>
+        <w:t>.</w:t>
+      </w:r>
+      <w:r>
+        <w:t xml:space="preserve"> </w:t>
+      </w:r>
+      <w:r>
+        <w:rPr>
+          <w:b/>
+        </w:rPr>
+        <w:t>Inativar</w:t>
+      </w:r>
+      <w:r>
+        <w:rPr>
+          <w:b/>
+        </w:rPr>
+        <w:t>/Ativar</w:t>
+      </w:r>
+      <w:r>
+        <w:rPr>
+          <w:b/>
+        </w:rPr>
+        <w:t xml:space="preserve"> Equipamento </w:t>
+      </w:r>
+    </w:p>
+    <w:p>
+      <w:pPr>
+        <w:spacing w:after="0" w:line="259" w:lineRule="auto"/>
+        <w:ind w:left="624" w:firstLine="0"/>
+        <w:jc w:val="left"/>
+      </w:pPr>
+      <w:r>
+        <w:t xml:space="preserve"> </w:t>
+      </w:r>
+    </w:p>
+    <w:p>
+      <w:pPr>
+        <w:ind w:left="1030"/>
+      </w:pPr>
+      <w:r>
+        <w:rPr>
+          <w:b/>
+        </w:rPr>
+        <w:t>A3</w:t>
+      </w:r>
+      <w:r>
+        <w:rPr>
+          <w:b/>
+        </w:rPr>
+        <w:t xml:space="preserve">.1. </w:t>
+      </w:r>
+      <w:r>
+        <w:t>O Ator seleciona a opção</w:t>
+      </w:r>
+      <w:r>
+        <w:t xml:space="preserve"> para inativa</w:t>
+      </w:r>
+      <w:r>
+        <w:t>r</w:t>
+      </w:r>
+      <w:r>
+        <w:t>/ativar</w:t>
+      </w:r>
+      <w:r>
+        <w:t xml:space="preserve"> uma Informação Geral específica. </w:t>
+      </w:r>
+    </w:p>
+    <w:p>
+      <w:pPr>
+        <w:spacing w:after="0" w:line="259" w:lineRule="auto"/>
+        <w:ind w:left="1020" w:firstLine="0"/>
+        <w:jc w:val="left"/>
+      </w:pPr>
+      <w:r>
+        <w:t xml:space="preserve"> </w:t>
+      </w:r>
+    </w:p>
+    <w:p>
+      <w:pPr>
+        <w:ind w:left="1030"/>
+      </w:pPr>
+      <w:r>
+        <w:rPr>
+          <w:b/>
+        </w:rPr>
+        <w:t>A3</w:t>
+      </w:r>
+      <w:r>
+        <w:rPr>
+          <w:b/>
+        </w:rPr>
+        <w:t xml:space="preserve">.2. </w:t>
+      </w:r>
+      <w:r>
+        <w:t>O Sistema so</w:t>
+      </w:r>
+      <w:r>
+        <w:t>licita a confirmação da inativação</w:t>
+      </w:r>
+      <w:r>
+        <w:t>/ativação</w:t>
+      </w:r>
+      <w:r>
+        <w:t xml:space="preserve">, de acordo com a regra de negócio </w:t>
+      </w:r>
+      <w:r>
+        <w:rPr>
+          <w:b/>
+          <w:i/>
+        </w:rPr>
+        <w:t>Manter Informações Gerais – Regras de Inclusão/Alteração/Exclusão</w:t>
+      </w:r>
+      <w:r>
+        <w:t xml:space="preserve">. </w:t>
+      </w:r>
+    </w:p>
+    <w:p>
+      <w:pPr>
+        <w:spacing w:after="0" w:line="259" w:lineRule="auto"/>
+        <w:ind w:left="1020" w:firstLine="0"/>
+        <w:jc w:val="left"/>
+      </w:pPr>
+      <w:r>
+        <w:t xml:space="preserve"> </w:t>
+      </w:r>
+    </w:p>
+    <w:p>
+      <w:pPr>
+        <w:ind w:left="1030"/>
+      </w:pPr>
+      <w:r>
+        <w:rPr>
+          <w:b/>
+        </w:rPr>
+        <w:t>A3</w:t>
+      </w:r>
+      <w:r>
+        <w:rPr>
+          <w:b/>
+        </w:rPr>
+        <w:t xml:space="preserve">.3. </w:t>
+      </w:r>
+      <w:r>
+        <w:t>O Ator confirma a inativação</w:t>
+      </w:r>
+      <w:r>
+        <w:t xml:space="preserve">. </w:t>
+      </w:r>
+      <w:r>
+        <w:rPr>
+          <w:b/>
+        </w:rPr>
+        <w:t xml:space="preserve">(A3) </w:t>
+      </w:r>
+    </w:p>
+    <w:p>
+      <w:pPr>
+        <w:spacing w:after="0" w:line="259" w:lineRule="auto"/>
+        <w:ind w:left="1020" w:firstLine="0"/>
+        <w:jc w:val="left"/>
+      </w:pPr>
+      <w:r>
+        <w:rPr>
+          <w:b/>
+        </w:rPr>
+        <w:t xml:space="preserve"> </w:t>
+      </w:r>
+    </w:p>
+    <w:p>
+      <w:pPr>
+        <w:ind w:left="1030"/>
+      </w:pPr>
+      <w:r>
+        <w:rPr>
+          <w:b/>
+        </w:rPr>
+        <w:t>A3</w:t>
+      </w:r>
+      <w:r>
+        <w:rPr>
+          <w:b/>
+        </w:rPr>
+        <w:t xml:space="preserve">.4. </w:t>
+      </w:r>
+      <w:r>
+        <w:t>O Sistema inativa</w:t>
+      </w:r>
+      <w:r>
+        <w:t>/ativa</w:t>
+      </w:r>
+      <w:r>
+        <w:t xml:space="preserve"> a Informação Geral, de acordo com a regra de negócio </w:t>
+      </w:r>
+      <w:r>
+        <w:rPr>
+          <w:b/>
+          <w:i/>
+        </w:rPr>
+        <w:t>Man</w:t>
+      </w:r>
+      <w:r>
+        <w:rPr>
+          <w:b/>
+          <w:i/>
+        </w:rPr>
+        <w:t>ter Registro –  Regras de Inativação</w:t>
+      </w:r>
+      <w:r>
+        <w:rPr>
+          <w:b/>
+        </w:rPr>
+        <w:t xml:space="preserve"> </w:t>
+      </w:r>
+      <w:r>
+        <w:t xml:space="preserve">do artefato </w:t>
+      </w:r>
+      <w:r>
+        <w:rPr>
+          <w:b/>
+          <w:i/>
+          <w:color w:val="002060"/>
+        </w:rPr>
+        <w:t>[SISTEMA X]</w:t>
+      </w:r>
+      <w:r>
+        <w:rPr>
+          <w:b/>
+        </w:rPr>
+        <w:t>-ERN-Geral</w:t>
+      </w:r>
+      <w:r>
+        <w:t>.</w:t>
+      </w:r>
+      <w:r>
+        <w:rPr>
+          <w:b/>
+          <w:i/>
+        </w:rPr>
+        <w:t xml:space="preserve"> </w:t>
+      </w:r>
+    </w:p>
+    <w:p>
+      <w:pPr>
+        <w:spacing w:after="0" w:line="259" w:lineRule="auto"/>
+        <w:ind w:left="1164" w:firstLine="0"/>
+        <w:jc w:val="left"/>
+      </w:pPr>
+      <w:r>
+        <w:rPr>
+          <w:b/>
+          <w:i/>
+        </w:rPr>
+        <w:t xml:space="preserve"> </w:t>
+      </w:r>
+    </w:p>
+    <w:p>
+      <w:pPr>
+        <w:ind w:left="1030"/>
+      </w:pPr>
+      <w:r>
+        <w:rPr>
+          <w:b/>
+        </w:rPr>
+        <w:t>A3</w:t>
+      </w:r>
+      <w:r>
+        <w:rPr>
+          <w:b/>
+        </w:rPr>
+        <w:t xml:space="preserve">.5. </w:t>
+      </w:r>
+      <w:r>
+        <w:t xml:space="preserve">O fluxo retorna ao passo </w:t>
+      </w:r>
+      <w:r>
+        <w:rPr>
+          <w:b/>
+        </w:rPr>
+        <w:t>P2</w:t>
+      </w:r>
+      <w:r>
+        <w:t xml:space="preserve">. </w:t>
+      </w:r>
+    </w:p>
+    <w:p>
+      <w:pPr>
+        <w:spacing w:after="0" w:line="259" w:lineRule="auto"/>
+        <w:ind w:left="624" w:firstLine="0"/>
+        <w:jc w:val="left"/>
+      </w:pPr>
+      <w:r>
+        <w:rPr>
+          <w:b/>
+        </w:rPr>
+        <w:t xml:space="preserve"> </w:t>
+      </w:r>
+    </w:p>
+    <w:p>
+      <w:pPr>
+        <w:spacing w:after="0" w:line="259" w:lineRule="auto"/>
+        <w:ind w:left="619"/>
+        <w:jc w:val="left"/>
+      </w:pPr>
+      <w:r>
+        <w:rPr>
+          <w:b/>
+        </w:rPr>
+        <w:t>A4</w:t>
+      </w:r>
+      <w:r>
+        <w:rPr>
+          <w:b/>
+        </w:rPr>
+        <w:t>.</w:t>
+      </w:r>
+      <w:r>
+        <w:rPr>
+          <w:b/>
+        </w:rPr>
+        <w:t xml:space="preserve"> Emprestar/devolver equipamento</w:t>
+      </w:r>
+    </w:p>
+    <w:p>
+      <w:pPr>
+        <w:spacing w:after="0" w:line="259" w:lineRule="auto"/>
+        <w:ind w:left="624" w:firstLine="0"/>
+        <w:jc w:val="left"/>
+      </w:pPr>
+      <w:r>
+        <w:rPr>
+          <w:b/>
+        </w:rPr>
+        <w:t xml:space="preserve"> </w:t>
+      </w:r>
+    </w:p>
+    <w:p>
+      <w:pPr>
+        <w:ind w:left="1030"/>
+        <w:rPr>
+          <w:b/>
+          <w:bCs/>
+          <w:i/>
+          <w:iCs/>
+          <w:szCs w:val="20"/>
+        </w:rPr>
+      </w:pPr>
+      <w:r>
+        <w:rPr>
+          <w:b/>
+        </w:rPr>
+        <w:t>A4</w:t>
+      </w:r>
+      <w:r>
+        <w:rPr>
+          <w:b/>
+        </w:rPr>
+        <w:t>.1.</w:t>
+      </w:r>
+      <w:r>
+        <w:t xml:space="preserve"> O Sistema exibe a li</w:t>
+      </w:r>
+      <w:r>
+        <w:t>sta dos equipamentos cadastrados</w:t>
+      </w:r>
+      <w:r>
+        <w:t xml:space="preserve"> para ser emprestados/devolvidos</w:t>
+      </w:r>
+      <w:r>
+        <w:t xml:space="preserve">, contendo suas informações, </w:t>
+      </w:r>
+      <w:r>
+        <w:rPr>
+          <w:szCs w:val="20"/>
+        </w:rPr>
+        <w:t xml:space="preserve">conforme definido na regra de negócio </w:t>
+      </w:r>
+      <w:r>
+        <w:rPr>
+          <w:b/>
+          <w:bCs/>
+          <w:i/>
+          <w:iCs/>
+          <w:szCs w:val="20"/>
+        </w:rPr>
+        <w:t>Manter Informações Gerais – Regras de Apresentação de Atributos – Parâmetros de Inclusão/Alteração</w:t>
+      </w:r>
+      <w:r>
+        <w:rPr>
+          <w:b/>
+          <w:bCs/>
+          <w:i/>
+          <w:iCs/>
+          <w:szCs w:val="20"/>
+        </w:rPr>
+        <w:t>.</w:t>
+      </w:r>
+      <w:r>
+        <w:rPr>
+          <w:b/>
+          <w:bCs/>
+          <w:i/>
+          <w:iCs/>
+          <w:szCs w:val="20"/>
+        </w:rPr>
+        <w:t xml:space="preserve"> // inclusão de outro caso de </w:t>
+      </w:r>
+      <w:proofErr w:type="gramStart"/>
+      <w:r>
+        <w:rPr>
+          <w:b/>
+          <w:bCs/>
+          <w:i/>
+          <w:iCs/>
+          <w:szCs w:val="20"/>
+        </w:rPr>
+        <w:t>uso E</w:t>
+      </w:r>
+      <w:r>
+        <w:rPr>
+          <w:b/>
+          <w:bCs/>
+          <w:i/>
+          <w:iCs/>
+          <w:szCs w:val="20"/>
+        </w:rPr>
+        <w:t>fetuar</w:t>
+      </w:r>
+      <w:proofErr w:type="gramEnd"/>
+      <w:r>
+        <w:rPr>
+          <w:b/>
+          <w:bCs/>
+          <w:i/>
+          <w:iCs/>
+          <w:szCs w:val="20"/>
+        </w:rPr>
+        <w:t xml:space="preserve"> empréstimo/</w:t>
+      </w:r>
+      <w:r>
+        <w:rPr>
+          <w:b/>
+          <w:bCs/>
+          <w:i/>
+          <w:iCs/>
+          <w:szCs w:val="20"/>
+        </w:rPr>
+        <w:t xml:space="preserve"> devolução.</w:t>
+      </w:r>
+    </w:p>
+    <w:p>
+      <w:pPr>
+        <w:ind w:left="1030"/>
+        <w:rPr>
+          <w:b/>
+          <w:i/>
+        </w:rPr>
+      </w:pPr>
+    </w:p>
+    <w:p>
+      <w:pPr>
+        <w:ind w:left="1030"/>
+      </w:pPr>
+      <w:r>
+        <w:rPr>
+          <w:b/>
+        </w:rPr>
+        <w:t>A4.2</w:t>
+      </w:r>
+      <w:r>
+        <w:rPr>
+          <w:b/>
+        </w:rPr>
+        <w:t xml:space="preserve"> </w:t>
+      </w:r>
+      <w:r>
+        <w:t>O sistema realiza o empréstimo/devolução.</w:t>
+      </w:r>
+    </w:p>
+    <w:p>
+      <w:pPr>
+        <w:spacing w:after="0" w:line="259" w:lineRule="auto"/>
+        <w:ind w:left="1164" w:firstLine="0"/>
+        <w:jc w:val="left"/>
+      </w:pPr>
+    </w:p>
+    <w:p>
+      <w:pPr>
+        <w:ind w:left="1030"/>
+      </w:pPr>
+      <w:r>
+        <w:rPr>
+          <w:b/>
+        </w:rPr>
+        <w:t>A</w:t>
+      </w:r>
+      <w:r>
+        <w:rPr>
+          <w:b/>
+        </w:rPr>
+        <w:t>4.3</w:t>
+      </w:r>
+      <w:r>
+        <w:rPr>
+          <w:b/>
+        </w:rPr>
+        <w:t xml:space="preserve">. </w:t>
+      </w:r>
+      <w:r>
+        <w:t xml:space="preserve">O fluxo retorna ao passo </w:t>
+      </w:r>
+      <w:r>
+        <w:rPr>
+          <w:b/>
+        </w:rPr>
+        <w:t>P2</w:t>
+      </w:r>
+      <w:r>
+        <w:t xml:space="preserve">. </w:t>
+      </w:r>
+    </w:p>
+    <w:p>
+      <w:pPr>
+        <w:spacing w:after="0" w:line="259" w:lineRule="auto"/>
+        <w:ind w:left="1172" w:firstLine="0"/>
+        <w:jc w:val="left"/>
+      </w:pPr>
+    </w:p>
+    <w:p>
+      <w:pPr>
+        <w:spacing w:after="0" w:line="259" w:lineRule="auto"/>
+        <w:ind w:left="619"/>
+        <w:jc w:val="left"/>
+      </w:pPr>
+      <w:r>
+        <w:rPr>
+          <w:b/>
+        </w:rPr>
+        <w:t>A5</w:t>
+      </w:r>
+      <w:r>
+        <w:rPr>
+          <w:b/>
+        </w:rPr>
+        <w:t xml:space="preserve">. Voltar Operação </w:t>
+      </w:r>
     </w:p>
     <w:p>
       <w:pPr>
@@ -2603,402 +3723,25 @@
     </w:p>
     <w:p>
       <w:pPr>
-        <w:spacing w:after="60" w:line="259" w:lineRule="auto"/>
-        <w:ind w:left="624" w:firstLine="0"/>
-        <w:jc w:val="left"/>
-      </w:pPr>
-      <w:r>
-        <w:t xml:space="preserve"> </w:t>
-      </w:r>
-    </w:p>
-    <w:p>
-      <w:pPr>
-        <w:pStyle w:val="Ttulo1"/>
-        <w:ind w:left="-5"/>
-      </w:pPr>
-      <w:r>
-        <w:lastRenderedPageBreak/>
-        <w:t xml:space="preserve">7. Fluxos Alternativos </w:t>
-      </w:r>
-    </w:p>
-    <w:p>
-      <w:pPr>
-        <w:spacing w:after="0" w:line="259" w:lineRule="auto"/>
-        <w:ind w:left="624" w:firstLine="0"/>
-        <w:jc w:val="left"/>
-      </w:pPr>
-      <w:r>
-        <w:t xml:space="preserve"> </w:t>
-      </w:r>
-    </w:p>
-    <w:p>
-      <w:pPr>
-        <w:spacing w:after="0" w:line="259" w:lineRule="auto"/>
-        <w:ind w:left="619"/>
-        <w:jc w:val="left"/>
-      </w:pPr>
-      <w:r>
-        <w:rPr>
-          <w:b/>
-        </w:rPr>
-        <w:t>A1.</w:t>
-      </w:r>
-      <w:r>
-        <w:t xml:space="preserve"> </w:t>
-      </w:r>
-      <w:r>
-        <w:rPr>
-          <w:b/>
-        </w:rPr>
-        <w:t xml:space="preserve">Inativar Equipamento </w:t>
-      </w:r>
-    </w:p>
-    <w:p>
-      <w:pPr>
-        <w:spacing w:after="0" w:line="259" w:lineRule="auto"/>
-        <w:ind w:left="624" w:firstLine="0"/>
-        <w:jc w:val="left"/>
-      </w:pPr>
-      <w:r>
-        <w:t xml:space="preserve"> </w:t>
-      </w:r>
-    </w:p>
-    <w:p>
-      <w:pPr>
         <w:ind w:left="1030"/>
       </w:pPr>
       <w:r>
         <w:rPr>
           <w:b/>
         </w:rPr>
-        <w:t xml:space="preserve">A1.1. </w:t>
-      </w:r>
-      <w:r>
-        <w:t>O Ator seleciona a opção</w:t>
-      </w:r>
-      <w:r>
-        <w:t xml:space="preserve"> para inativa</w:t>
-      </w:r>
-      <w:r>
-        <w:t xml:space="preserve">r uma Informação Geral específica. </w:t>
-      </w:r>
-    </w:p>
-    <w:p>
-      <w:pPr>
-        <w:spacing w:after="0" w:line="259" w:lineRule="auto"/>
-        <w:ind w:left="1020" w:firstLine="0"/>
-        <w:jc w:val="left"/>
-      </w:pPr>
-      <w:r>
-        <w:t xml:space="preserve"> </w:t>
-      </w:r>
-    </w:p>
-    <w:p>
-      <w:pPr>
-        <w:ind w:left="1030"/>
-      </w:pPr>
-      <w:r>
-        <w:rPr>
-          <w:b/>
-        </w:rPr>
-        <w:t xml:space="preserve">A1.2. </w:t>
-      </w:r>
-      <w:r>
-        <w:t>O Sistema so</w:t>
-      </w:r>
-      <w:r>
-        <w:t>licita a confirmação da inativação</w:t>
-      </w:r>
-      <w:r>
-        <w:t xml:space="preserve">, de acordo com a regra de negócio </w:t>
-      </w:r>
-      <w:r>
-        <w:rPr>
-          <w:b/>
-          <w:i/>
-        </w:rPr>
-        <w:t>Manter Informações Gerais – Regras de Inclusão/Alteração/Exclusão</w:t>
-      </w:r>
-      <w:r>
-        <w:t xml:space="preserve">. </w:t>
-      </w:r>
-    </w:p>
-    <w:p>
-      <w:pPr>
-        <w:spacing w:after="0" w:line="259" w:lineRule="auto"/>
-        <w:ind w:left="1020" w:firstLine="0"/>
-        <w:jc w:val="left"/>
-      </w:pPr>
-      <w:r>
-        <w:t xml:space="preserve"> </w:t>
-      </w:r>
-    </w:p>
-    <w:p>
-      <w:pPr>
-        <w:ind w:left="1030"/>
-      </w:pPr>
-      <w:r>
-        <w:rPr>
-          <w:b/>
-        </w:rPr>
-        <w:t xml:space="preserve">A1.3. </w:t>
-      </w:r>
-      <w:r>
-        <w:t>O Ator confirma a inativação</w:t>
-      </w:r>
-      <w:r>
-        <w:t xml:space="preserve">. </w:t>
-      </w:r>
-      <w:r>
-        <w:rPr>
-          <w:b/>
-        </w:rPr>
-        <w:t xml:space="preserve">(A3) </w:t>
-      </w:r>
-    </w:p>
-    <w:p>
-      <w:pPr>
-        <w:spacing w:after="0" w:line="259" w:lineRule="auto"/>
-        <w:ind w:left="1020" w:firstLine="0"/>
-        <w:jc w:val="left"/>
-      </w:pPr>
-      <w:r>
-        <w:rPr>
-          <w:b/>
-        </w:rPr>
-        <w:t xml:space="preserve"> </w:t>
-      </w:r>
-    </w:p>
-    <w:p>
-      <w:pPr>
-        <w:ind w:left="1030"/>
-      </w:pPr>
-      <w:r>
-        <w:rPr>
-          <w:b/>
-        </w:rPr>
-        <w:t xml:space="preserve">A1.4. </w:t>
-      </w:r>
-      <w:r>
-        <w:t>O Sistema inativa</w:t>
-      </w:r>
-      <w:r>
-        <w:t xml:space="preserve"> a Informação Geral, de acordo com a regra de negócio </w:t>
-      </w:r>
-      <w:r>
-        <w:rPr>
-          <w:b/>
-          <w:i/>
-        </w:rPr>
-        <w:t>Manter Registro –  Regras de Exclusão</w:t>
-      </w:r>
-      <w:r>
-        <w:rPr>
-          <w:b/>
-        </w:rPr>
-        <w:t xml:space="preserve"> </w:t>
-      </w:r>
-      <w:r>
-        <w:t xml:space="preserve">do artefato </w:t>
-      </w:r>
-      <w:r>
-        <w:rPr>
-          <w:b/>
-          <w:i/>
-          <w:color w:val="002060"/>
-        </w:rPr>
-        <w:t>[SISTEMA X]</w:t>
-      </w:r>
-      <w:r>
-        <w:rPr>
-          <w:b/>
-        </w:rPr>
-        <w:t>-ERN-Geral</w:t>
-      </w:r>
-      <w:r>
-        <w:t>.</w:t>
-      </w:r>
-      <w:r>
-        <w:rPr>
-          <w:b/>
-          <w:i/>
-        </w:rPr>
-        <w:t xml:space="preserve"> </w:t>
-      </w:r>
-    </w:p>
-    <w:p>
-      <w:pPr>
-        <w:spacing w:after="0" w:line="259" w:lineRule="auto"/>
-        <w:ind w:left="1164" w:firstLine="0"/>
-        <w:jc w:val="left"/>
-      </w:pPr>
-      <w:r>
-        <w:rPr>
-          <w:b/>
-          <w:i/>
-        </w:rPr>
-        <w:t xml:space="preserve"> </w:t>
-      </w:r>
-    </w:p>
-    <w:p>
-      <w:pPr>
-        <w:ind w:left="1030"/>
-      </w:pPr>
-      <w:r>
-        <w:rPr>
-          <w:b/>
-        </w:rPr>
-        <w:t xml:space="preserve">A1.5. </w:t>
-      </w:r>
-      <w:r>
-        <w:t xml:space="preserve">O fluxo retorna ao passo </w:t>
-      </w:r>
-      <w:r>
-        <w:rPr>
-          <w:b/>
-        </w:rPr>
-        <w:t>P2</w:t>
-      </w:r>
-      <w:r>
-        <w:t xml:space="preserve">. </w:t>
-      </w:r>
-    </w:p>
-    <w:p>
-      <w:pPr>
-        <w:spacing w:after="0" w:line="259" w:lineRule="auto"/>
-        <w:ind w:left="624" w:firstLine="0"/>
-        <w:jc w:val="left"/>
-      </w:pPr>
-      <w:r>
-        <w:rPr>
-          <w:b/>
-        </w:rPr>
-        <w:t xml:space="preserve"> </w:t>
-      </w:r>
-    </w:p>
-    <w:p>
-      <w:pPr>
-        <w:spacing w:after="0" w:line="259" w:lineRule="auto"/>
-        <w:ind w:left="619"/>
-        <w:jc w:val="left"/>
-      </w:pPr>
-      <w:r>
-        <w:rPr>
-          <w:b/>
-        </w:rPr>
-        <w:t>A2. Somente o usuário com permissão</w:t>
-      </w:r>
-      <w:r>
-        <w:rPr>
-          <w:b/>
-        </w:rPr>
-        <w:t>.</w:t>
-      </w:r>
-    </w:p>
-    <w:p>
-      <w:pPr>
-        <w:spacing w:after="0" w:line="259" w:lineRule="auto"/>
-        <w:ind w:left="624" w:firstLine="0"/>
-        <w:jc w:val="left"/>
-      </w:pPr>
-      <w:r>
-        <w:rPr>
-          <w:b/>
-        </w:rPr>
-        <w:t xml:space="preserve"> </w:t>
-      </w:r>
-    </w:p>
-    <w:p>
-      <w:pPr>
-        <w:ind w:left="1030"/>
-      </w:pPr>
-      <w:r>
-        <w:rPr>
-          <w:b/>
-        </w:rPr>
-        <w:t>A2.1.</w:t>
-      </w:r>
-      <w:r>
-        <w:t xml:space="preserve"> O Sistema exibe a li</w:t>
-      </w:r>
-      <w:r>
-        <w:t>sta dos equipamentos cadastrados</w:t>
-      </w:r>
-      <w:r>
-        <w:t xml:space="preserve">, contendo suas informações, conforme definido na regra de </w:t>
-      </w:r>
-      <w:proofErr w:type="gramStart"/>
-      <w:r>
-        <w:t xml:space="preserve">negócio </w:t>
-      </w:r>
-      <w:r>
-        <w:rPr>
-          <w:b/>
-          <w:i/>
-        </w:rPr>
-        <w:t>?</w:t>
-      </w:r>
-      <w:proofErr w:type="gramEnd"/>
-      <w:r>
-        <w:rPr>
-          <w:b/>
-          <w:i/>
-        </w:rPr>
-        <w:t xml:space="preserve">????????????????????. </w:t>
-      </w:r>
-    </w:p>
-    <w:p>
-      <w:pPr>
-        <w:spacing w:after="0" w:line="259" w:lineRule="auto"/>
-        <w:ind w:left="1172" w:firstLine="0"/>
-        <w:jc w:val="left"/>
-      </w:pPr>
-      <w:r>
-        <w:rPr>
-          <w:b/>
-          <w:i/>
-        </w:rPr>
-        <w:t xml:space="preserve"> </w:t>
-      </w:r>
-    </w:p>
-    <w:p>
-      <w:pPr>
-        <w:ind w:left="1030"/>
-      </w:pPr>
-      <w:r>
-        <w:rPr>
-          <w:b/>
-        </w:rPr>
-        <w:t>A2.2.</w:t>
-      </w:r>
-      <w:r>
-        <w:t xml:space="preserve"> O caso de uso é encerrado. </w:t>
-      </w:r>
-    </w:p>
-    <w:p>
-      <w:pPr>
-        <w:spacing w:after="0" w:line="259" w:lineRule="auto"/>
-        <w:ind w:left="624" w:firstLine="0"/>
-        <w:jc w:val="left"/>
-      </w:pPr>
-      <w:r>
-        <w:rPr>
-          <w:b/>
-        </w:rPr>
-        <w:t xml:space="preserve"> </w:t>
-      </w:r>
-    </w:p>
-    <w:p>
-      <w:pPr>
-        <w:spacing w:after="0" w:line="259" w:lineRule="auto"/>
-        <w:ind w:left="619"/>
-        <w:jc w:val="left"/>
-      </w:pPr>
-      <w:r>
-        <w:rPr>
-          <w:b/>
-        </w:rPr>
-        <w:t xml:space="preserve">A3. Voltar Operação </w:t>
+        <w:t>A5</w:t>
+      </w:r>
+      <w:r>
+        <w:rPr>
+          <w:b/>
+        </w:rPr>
+        <w:t>.1.</w:t>
+      </w:r>
+      <w:r>
+        <w:t xml:space="preserve"> O ator volta</w:t>
+      </w:r>
+      <w:r>
+        <w:t xml:space="preserve"> a operação. </w:t>
       </w:r>
     </w:p>
     <w:p>
@@ -3019,10 +3762,25 @@
         <w:rPr>
           <w:b/>
         </w:rPr>
-        <w:t>A3.1.</w:t>
-      </w:r>
-      <w:r>
-        <w:t xml:space="preserve"> O ator cancela a operação. </w:t>
+        <w:t>A5</w:t>
+      </w:r>
+      <w:r>
+        <w:rPr>
+          <w:b/>
+        </w:rPr>
+        <w:t>.2.</w:t>
+      </w:r>
+      <w:r>
+        <w:t xml:space="preserve"> O fluxo retorna para o passo </w:t>
+      </w:r>
+      <w:r>
+        <w:rPr>
+          <w:b/>
+        </w:rPr>
+        <w:t>P2</w:t>
+      </w:r>
+      <w:r>
+        <w:t xml:space="preserve">. </w:t>
       </w:r>
     </w:p>
     <w:p>
@@ -3031,619 +3789,11 @@
         <w:ind w:left="1013" w:firstLine="0"/>
         <w:jc w:val="left"/>
       </w:pPr>
-      <w:r>
-        <w:t xml:space="preserve"> </w:t>
-      </w:r>
     </w:p>
     <w:p>
       <w:pPr>
         <w:ind w:left="1030"/>
       </w:pPr>
-      <w:r>
-        <w:rPr>
-          <w:b/>
-        </w:rPr>
-        <w:t>A3.2.</w:t>
-      </w:r>
-      <w:r>
-        <w:t xml:space="preserve"> O fluxo retorna para o passo </w:t>
-      </w:r>
-      <w:r>
-        <w:rPr>
-          <w:b/>
-        </w:rPr>
-        <w:t>P2</w:t>
-      </w:r>
-      <w:r>
-        <w:t xml:space="preserve">. </w:t>
-      </w:r>
-    </w:p>
-    <w:p>
-      <w:pPr>
-        <w:spacing w:after="0" w:line="259" w:lineRule="auto"/>
-        <w:ind w:left="1013" w:firstLine="0"/>
-        <w:jc w:val="left"/>
-      </w:pPr>
-      <w:r>
-        <w:rPr>
-          <w:b/>
-        </w:rPr>
-        <w:t xml:space="preserve"> </w:t>
-      </w:r>
-    </w:p>
-    <w:p>
-      <w:pPr>
-        <w:spacing w:after="0" w:line="259" w:lineRule="auto"/>
-        <w:ind w:left="619"/>
-        <w:jc w:val="left"/>
-      </w:pPr>
-      <w:r>
-        <w:rPr>
-          <w:b/>
-        </w:rPr>
-        <w:t>A4.</w:t>
-      </w:r>
-      <w:r>
-        <w:t xml:space="preserve"> </w:t>
-      </w:r>
-      <w:r>
-        <w:rPr>
-          <w:b/>
-        </w:rPr>
-        <w:t xml:space="preserve">Alterar Equipamento </w:t>
-      </w:r>
-    </w:p>
-    <w:p>
-      <w:pPr>
-        <w:spacing w:after="0" w:line="259" w:lineRule="auto"/>
-        <w:ind w:left="624" w:firstLine="0"/>
-        <w:jc w:val="left"/>
-      </w:pPr>
-      <w:r>
-        <w:rPr>
-          <w:b/>
-        </w:rPr>
-        <w:t xml:space="preserve"> </w:t>
-      </w:r>
-    </w:p>
-    <w:p>
-      <w:pPr>
-        <w:ind w:left="1030"/>
-      </w:pPr>
-      <w:r>
-        <w:rPr>
-          <w:b/>
-        </w:rPr>
-        <w:t xml:space="preserve">A4.1. </w:t>
-      </w:r>
-      <w:r>
-        <w:t xml:space="preserve">O Ator seleciona a opção para alterar uma Informação Geral específica. </w:t>
-      </w:r>
-    </w:p>
-    <w:p>
-      <w:pPr>
-        <w:spacing w:after="0" w:line="259" w:lineRule="auto"/>
-        <w:ind w:left="1020" w:firstLine="0"/>
-        <w:jc w:val="left"/>
-      </w:pPr>
-      <w:r>
-        <w:rPr>
-          <w:b/>
-        </w:rPr>
-        <w:t xml:space="preserve"> </w:t>
-      </w:r>
-    </w:p>
-    <w:p>
-      <w:pPr>
-        <w:ind w:left="1030"/>
-      </w:pPr>
-      <w:r>
-        <w:rPr>
-          <w:b/>
-        </w:rPr>
-        <w:t xml:space="preserve">A4.2. </w:t>
-      </w:r>
-      <w:r>
-        <w:t xml:space="preserve">O Sistema apresenta as informações necessárias à alteração do cadastro de uma Informação Geral conforme definido na regra de negócio </w:t>
-      </w:r>
-      <w:r>
-        <w:rPr>
-          <w:b/>
-          <w:i/>
-        </w:rPr>
-        <w:t>Manter Informações Gerais – Regras de Apresentação de Atributos – Parâmetros de Inclusão/Alteração</w:t>
-      </w:r>
-      <w:r>
-        <w:rPr>
-          <w:b/>
-        </w:rPr>
-        <w:t xml:space="preserve">. </w:t>
-      </w:r>
-    </w:p>
-    <w:p>
-      <w:pPr>
-        <w:spacing w:after="0" w:line="259" w:lineRule="auto"/>
-        <w:ind w:left="1020" w:firstLine="0"/>
-        <w:jc w:val="left"/>
-      </w:pPr>
-      <w:r>
-        <w:rPr>
-          <w:b/>
-        </w:rPr>
-        <w:t xml:space="preserve"> </w:t>
-      </w:r>
-    </w:p>
-    <w:p>
-      <w:pPr>
-        <w:ind w:left="1030"/>
-      </w:pPr>
-      <w:r>
-        <w:rPr>
-          <w:b/>
-        </w:rPr>
-        <w:t xml:space="preserve">P4.3. </w:t>
-      </w:r>
-      <w:r>
-        <w:t xml:space="preserve">O Ator preenche as informações necessárias à alteração do cadastro de uma Informação Geral. </w:t>
-      </w:r>
-    </w:p>
-    <w:p>
-      <w:pPr>
-        <w:spacing w:after="0" w:line="259" w:lineRule="auto"/>
-        <w:ind w:left="1035" w:firstLine="0"/>
-        <w:jc w:val="left"/>
-      </w:pPr>
-      <w:r>
-        <w:rPr>
-          <w:b/>
-        </w:rPr>
-        <w:t xml:space="preserve"> </w:t>
-      </w:r>
-    </w:p>
-    <w:p>
-      <w:pPr>
-        <w:ind w:left="1030"/>
-      </w:pPr>
-      <w:r>
-        <w:rPr>
-          <w:b/>
-        </w:rPr>
-        <w:t>P4.4.</w:t>
-      </w:r>
-      <w:r>
-        <w:t xml:space="preserve"> O Ator aciona a alteração. </w:t>
-      </w:r>
-      <w:r>
-        <w:rPr>
-          <w:b/>
-        </w:rPr>
-        <w:t xml:space="preserve">(A3) </w:t>
-      </w:r>
-    </w:p>
-    <w:p>
-      <w:pPr>
-        <w:spacing w:after="0" w:line="259" w:lineRule="auto"/>
-        <w:ind w:left="1020" w:firstLine="0"/>
-        <w:jc w:val="left"/>
-      </w:pPr>
-      <w:r>
-        <w:rPr>
-          <w:b/>
-        </w:rPr>
-        <w:t xml:space="preserve"> </w:t>
-      </w:r>
-    </w:p>
-    <w:p>
-      <w:pPr>
-        <w:spacing w:after="2" w:line="240" w:lineRule="auto"/>
-        <w:ind w:left="1030" w:right="-13"/>
-        <w:jc w:val="left"/>
-      </w:pPr>
-      <w:r>
-        <w:rPr>
-          <w:b/>
-        </w:rPr>
-        <w:t>P4.5.</w:t>
-      </w:r>
-      <w:r>
-        <w:t xml:space="preserve"> O Sistema valida as informações, seguindo a regra de negócio </w:t>
-      </w:r>
-      <w:r>
-        <w:rPr>
-          <w:b/>
-          <w:i/>
-        </w:rPr>
-        <w:t>Manter Informações Gerais – Regra de Validação dos Atributos – Parâmetros de Inclusão/Alteração.</w:t>
-      </w:r>
-      <w:r>
-        <w:rPr>
-          <w:b/>
-        </w:rPr>
-        <w:t xml:space="preserve"> (E1)</w:t>
-      </w:r>
-      <w:r>
-        <w:t xml:space="preserve"> </w:t>
-      </w:r>
-    </w:p>
-    <w:p>
-      <w:pPr>
-        <w:spacing w:after="0" w:line="259" w:lineRule="auto"/>
-        <w:ind w:left="1020" w:firstLine="0"/>
-        <w:jc w:val="left"/>
-      </w:pPr>
-      <w:r>
-        <w:t xml:space="preserve"> </w:t>
-      </w:r>
-    </w:p>
-    <w:p>
-      <w:pPr>
-        <w:ind w:left="1030"/>
-      </w:pPr>
-      <w:r>
-        <w:rPr>
-          <w:b/>
-        </w:rPr>
-        <w:t xml:space="preserve">A4.6. </w:t>
-      </w:r>
-      <w:r>
-        <w:t xml:space="preserve">O Sistema solicita a confirmação da alteração, de acordo com a regra de negócio </w:t>
-      </w:r>
-      <w:r>
-        <w:rPr>
-          <w:b/>
-          <w:i/>
-        </w:rPr>
-        <w:t>Manter Informações Gerais – Regras de Inclusão/Alteração/Exclusão</w:t>
-      </w:r>
-      <w:r>
-        <w:t xml:space="preserve">. </w:t>
-      </w:r>
-    </w:p>
-    <w:p>
-      <w:pPr>
-        <w:spacing w:after="0" w:line="259" w:lineRule="auto"/>
-        <w:ind w:left="1020" w:firstLine="0"/>
-        <w:jc w:val="left"/>
-      </w:pPr>
-      <w:r>
-        <w:t xml:space="preserve"> </w:t>
-      </w:r>
-    </w:p>
-    <w:p>
-      <w:pPr>
-        <w:ind w:left="1030"/>
-      </w:pPr>
-      <w:r>
-        <w:rPr>
-          <w:b/>
-        </w:rPr>
-        <w:t xml:space="preserve">A4.7. </w:t>
-      </w:r>
-      <w:r>
-        <w:t>O Ator confirma a alteração.</w:t>
-      </w:r>
-      <w:r>
-        <w:rPr>
-          <w:b/>
-        </w:rPr>
-        <w:t xml:space="preserve"> </w:t>
-      </w:r>
-    </w:p>
-    <w:p>
-      <w:pPr>
-        <w:spacing w:after="0" w:line="259" w:lineRule="auto"/>
-        <w:ind w:left="1020" w:firstLine="0"/>
-        <w:jc w:val="left"/>
-      </w:pPr>
-      <w:r>
-        <w:rPr>
-          <w:b/>
-        </w:rPr>
-        <w:t xml:space="preserve"> </w:t>
-      </w:r>
-    </w:p>
-    <w:p>
-      <w:pPr>
-        <w:ind w:left="1030"/>
-      </w:pPr>
-      <w:r>
-        <w:rPr>
-          <w:b/>
-        </w:rPr>
-        <w:t xml:space="preserve">A4.8. </w:t>
-      </w:r>
-      <w:r>
-        <w:t xml:space="preserve">O Sistema altera a Informação Geral, de acordo com a regra de negócio </w:t>
-      </w:r>
-      <w:r>
-        <w:rPr>
-          <w:b/>
-          <w:i/>
-        </w:rPr>
-        <w:t>Manter Registro – Regras de Inclusão/Alteração</w:t>
-      </w:r>
-      <w:r>
-        <w:t xml:space="preserve"> do artefato </w:t>
-      </w:r>
-      <w:r>
-        <w:rPr>
-          <w:b/>
-          <w:i/>
-          <w:color w:val="002060"/>
-        </w:rPr>
-        <w:t>[SISTEMA X]</w:t>
-      </w:r>
-      <w:r>
-        <w:rPr>
-          <w:b/>
-        </w:rPr>
-        <w:t>-ERN-Geral</w:t>
-      </w:r>
-      <w:r>
-        <w:t>.</w:t>
-      </w:r>
-      <w:r>
-        <w:rPr>
-          <w:b/>
-          <w:i/>
-        </w:rPr>
-        <w:t xml:space="preserve"> </w:t>
-      </w:r>
-    </w:p>
-    <w:p>
-      <w:pPr>
-        <w:spacing w:after="0" w:line="259" w:lineRule="auto"/>
-        <w:ind w:left="1164" w:firstLine="0"/>
-        <w:jc w:val="left"/>
-      </w:pPr>
-      <w:r>
-        <w:rPr>
-          <w:b/>
-          <w:i/>
-        </w:rPr>
-        <w:t xml:space="preserve"> </w:t>
-      </w:r>
-    </w:p>
-    <w:p>
-      <w:pPr>
-        <w:ind w:left="1030"/>
-      </w:pPr>
-      <w:r>
-        <w:rPr>
-          <w:b/>
-        </w:rPr>
-        <w:t xml:space="preserve">A4.9. </w:t>
-      </w:r>
-      <w:r>
-        <w:t xml:space="preserve">O fluxo retorna ao passo </w:t>
-      </w:r>
-      <w:r>
-        <w:rPr>
-          <w:b/>
-        </w:rPr>
-        <w:t>P2</w:t>
-      </w:r>
-      <w:r>
-        <w:t xml:space="preserve">. </w:t>
-      </w:r>
-    </w:p>
-    <w:p>
-      <w:pPr>
-        <w:spacing w:after="0" w:line="259" w:lineRule="auto"/>
-        <w:ind w:left="624" w:firstLine="0"/>
-        <w:jc w:val="left"/>
-      </w:pPr>
-      <w:r>
-        <w:lastRenderedPageBreak/>
-        <w:t xml:space="preserve"> </w:t>
-      </w:r>
-    </w:p>
-    <w:p>
-      <w:pPr>
-        <w:spacing w:after="0" w:line="259" w:lineRule="auto"/>
-        <w:ind w:left="624" w:firstLine="0"/>
-        <w:jc w:val="left"/>
-      </w:pPr>
-      <w:r>
-        <w:t xml:space="preserve"> </w:t>
-      </w:r>
-    </w:p>
-    <w:p>
-      <w:pPr>
-        <w:spacing w:after="0" w:line="259" w:lineRule="auto"/>
-        <w:ind w:left="619"/>
-        <w:jc w:val="left"/>
-      </w:pPr>
-      <w:r>
-        <w:rPr>
-          <w:b/>
-        </w:rPr>
-        <w:t>A5. Inserir Novo Equipamento</w:t>
-      </w:r>
-    </w:p>
-    <w:p>
-      <w:pPr>
-        <w:spacing w:after="0" w:line="259" w:lineRule="auto"/>
-        <w:ind w:left="1013" w:firstLine="0"/>
-        <w:jc w:val="left"/>
-      </w:pPr>
-      <w:r>
-        <w:t xml:space="preserve"> </w:t>
-      </w:r>
-    </w:p>
-    <w:p>
-      <w:pPr>
-        <w:ind w:left="1030"/>
-      </w:pPr>
-      <w:r>
-        <w:rPr>
-          <w:b/>
-        </w:rPr>
-        <w:t>A5.1.</w:t>
-      </w:r>
-      <w:r>
-        <w:t xml:space="preserve"> O Ator seleciona a opção p</w:t>
-      </w:r>
-      <w:r>
-        <w:t>ara incluir o equipamento</w:t>
-      </w:r>
-      <w:r>
-        <w:t xml:space="preserve">, caso isso seja possível conforme a regra de negócio </w:t>
-      </w:r>
-      <w:r>
-        <w:rPr>
-          <w:b/>
-          <w:i/>
-        </w:rPr>
-        <w:t>Manter Informações Gerais – Regras de Apresentação de Atributos – Regras de Visualização</w:t>
-      </w:r>
-      <w:r>
-        <w:t xml:space="preserve">. </w:t>
-      </w:r>
-    </w:p>
-    <w:p>
-      <w:pPr>
-        <w:spacing w:after="0" w:line="259" w:lineRule="auto"/>
-        <w:ind w:left="1013" w:firstLine="0"/>
-        <w:jc w:val="left"/>
-      </w:pPr>
-      <w:r>
-        <w:t xml:space="preserve"> </w:t>
-      </w:r>
-    </w:p>
-    <w:p>
-      <w:pPr>
-        <w:ind w:left="1030"/>
-      </w:pPr>
-      <w:r>
-        <w:rPr>
-          <w:b/>
-        </w:rPr>
-        <w:t>A5.2.</w:t>
-      </w:r>
-      <w:r>
-        <w:t xml:space="preserve"> O Sistema disponibiliza a aba para o cadastro do novo equipamento</w:t>
-      </w:r>
-      <w:r>
-        <w:t xml:space="preserve">. </w:t>
-      </w:r>
-    </w:p>
-    <w:p>
-      <w:pPr>
-        <w:spacing w:after="0" w:line="259" w:lineRule="auto"/>
-        <w:ind w:left="1013" w:firstLine="0"/>
-        <w:jc w:val="left"/>
-      </w:pPr>
-      <w:r>
-        <w:t xml:space="preserve"> </w:t>
-      </w:r>
-    </w:p>
-    <w:p>
-      <w:pPr>
-        <w:ind w:left="1030"/>
-      </w:pPr>
-      <w:r>
-        <w:rPr>
-          <w:b/>
-        </w:rPr>
-        <w:t>A5.3.</w:t>
-      </w:r>
-      <w:r>
-        <w:rPr>
-          <w:b/>
-        </w:rPr>
-        <w:t xml:space="preserve"> </w:t>
-      </w:r>
-      <w:r>
-        <w:t xml:space="preserve"> O</w:t>
-      </w:r>
-      <w:r>
-        <w:t xml:space="preserve"> usuário com permissão </w:t>
-      </w:r>
-      <w:r>
-        <w:t xml:space="preserve">realiza o cadastro, de acordo com a regra de negócio </w:t>
-      </w:r>
-      <w:r>
-        <w:rPr>
-          <w:b/>
-          <w:i/>
-        </w:rPr>
-        <w:t>Manter Registro – Regras de Inclusão/Alteração</w:t>
-      </w:r>
-      <w:r>
-        <w:t xml:space="preserve"> do artefato </w:t>
-      </w:r>
-      <w:r>
-        <w:rPr>
-          <w:b/>
-          <w:i/>
-          <w:color w:val="002060"/>
-        </w:rPr>
-        <w:t>[SISTEMA X]</w:t>
-      </w:r>
-      <w:r>
-        <w:rPr>
-          <w:b/>
-        </w:rPr>
-        <w:t>-ERN-Geral</w:t>
-      </w:r>
-      <w:r>
-        <w:t>.</w:t>
-      </w:r>
-    </w:p>
-    <w:p>
-      <w:pPr>
-        <w:ind w:left="1030"/>
-      </w:pPr>
-    </w:p>
-    <w:p>
-      <w:pPr>
-        <w:ind w:left="1030"/>
-      </w:pPr>
-      <w:r>
-        <w:rPr>
-          <w:b/>
-        </w:rPr>
-        <w:t>A5.4.</w:t>
-      </w:r>
-      <w:r>
-        <w:t xml:space="preserve"> </w:t>
-      </w:r>
-      <w:r>
-        <w:t xml:space="preserve"> O </w:t>
-      </w:r>
-      <w:r>
-        <w:t xml:space="preserve">fluxo retorna para o passo </w:t>
-      </w:r>
-      <w:r>
-        <w:rPr>
-          <w:b/>
-        </w:rPr>
-        <w:t>P2</w:t>
-      </w:r>
-      <w:r>
-        <w:t xml:space="preserve">. </w:t>
-      </w:r>
-    </w:p>
-    <w:p>
-      <w:pPr>
-        <w:spacing w:after="0" w:line="259" w:lineRule="auto"/>
-        <w:ind w:left="0" w:firstLine="0"/>
-        <w:jc w:val="left"/>
-      </w:pPr>
-      <w:r>
-        <w:t xml:space="preserve"> </w:t>
-      </w:r>
-    </w:p>
-    <w:p>
-      <w:pPr>
-        <w:spacing w:after="60" w:line="259" w:lineRule="auto"/>
-        <w:ind w:left="624" w:firstLine="0"/>
-        <w:jc w:val="left"/>
-      </w:pPr>
-      <w:r>
-        <w:t xml:space="preserve"> </w:t>
-      </w:r>
     </w:p>
     <w:p>
       <w:pPr>
@@ -3831,7 +3981,10 @@
     </w:p>
     <w:p>
       <w:r>
-        <w:t xml:space="preserve">Nenhum ponto de extensão identificado. </w:t>
+        <w:t>Casos de uso Efetuar Empréstimo/Devolução</w:t>
+      </w:r>
+      <w:r>
+        <w:t xml:space="preserve"> </w:t>
       </w:r>
     </w:p>
     <w:p>
@@ -4008,7 +4161,10 @@
               <w:jc w:val="center"/>
             </w:pPr>
             <w:r>
-              <w:t xml:space="preserve">Fluxo Principal – incluir Informação Geral </w:t>
+              <w:t>Fluxo Principal – Pesquisar</w:t>
+            </w:r>
+            <w:r>
+              <w:t xml:space="preserve"> Informação Geral </w:t>
             </w:r>
           </w:p>
         </w:tc>
@@ -4101,7 +4257,10 @@
               <w:jc w:val="center"/>
             </w:pPr>
             <w:r>
-              <w:t>Fluxo de Inativação</w:t>
+              <w:t>Fluxo de Cria</w:t>
+            </w:r>
+            <w:r>
+              <w:t>ção</w:t>
             </w:r>
             <w:r>
               <w:t xml:space="preserve"> </w:t>
@@ -4127,7 +4286,10 @@
               <w:jc w:val="center"/>
             </w:pPr>
             <w:r>
-              <w:t xml:space="preserve">FP(1-3) – FA.1 </w:t>
+              <w:t>FP(4</w:t>
+            </w:r>
+            <w:r>
+              <w:t xml:space="preserve">) – FA.1 </w:t>
             </w:r>
           </w:p>
         </w:tc>
@@ -4149,7 +4311,10 @@
               <w:jc w:val="left"/>
             </w:pPr>
             <w:r>
-              <w:t>O ator inativa um equipamento</w:t>
+              <w:t>O ator cria novo</w:t>
+            </w:r>
+            <w:r>
+              <w:t xml:space="preserve"> equipamento</w:t>
             </w:r>
             <w:r>
               <w:t xml:space="preserve">. </w:t>
@@ -4159,7 +4324,7 @@
       </w:tr>
       <w:tr>
         <w:trPr>
-          <w:trHeight w:val="701"/>
+          <w:trHeight w:val="453"/>
         </w:trPr>
         <w:tc>
           <w:tcPr>
@@ -4179,7 +4344,7 @@
               <w:jc w:val="center"/>
             </w:pPr>
             <w:r>
-              <w:t xml:space="preserve">Fluxo de Cancelamento </w:t>
+              <w:t>Fluxo de Edição</w:t>
             </w:r>
           </w:p>
         </w:tc>
@@ -4201,36 +4366,11 @@
               <w:ind w:left="0" w:right="14" w:firstLine="0"/>
               <w:jc w:val="center"/>
             </w:pPr>
-            <w:proofErr w:type="gramStart"/>
-            <w:r>
-              <w:t>FP(</w:t>
-            </w:r>
-            <w:proofErr w:type="gramEnd"/>
-            <w:r>
-              <w:t xml:space="preserve">1-5.2) - FA.3 </w:t>
-            </w:r>
-          </w:p>
-          <w:p>
-            <w:pPr>
-              <w:spacing w:after="0" w:line="259" w:lineRule="auto"/>
-              <w:ind w:left="72" w:firstLine="0"/>
-            </w:pPr>
-            <w:proofErr w:type="gramStart"/>
-            <w:r>
-              <w:t>FP(</w:t>
-            </w:r>
-            <w:proofErr w:type="gramEnd"/>
-            <w:r>
-              <w:t xml:space="preserve">1-3) - FA(1-1.3) - FA.3 </w:t>
-            </w:r>
-          </w:p>
-          <w:p>
-            <w:pPr>
-              <w:spacing w:after="0" w:line="259" w:lineRule="auto"/>
-              <w:ind w:left="72" w:firstLine="0"/>
-            </w:pPr>
-            <w:r>
-              <w:t xml:space="preserve">FP(1-3) - FA(4-4.4) - FA.3 </w:t>
+            <w:r>
+              <w:t xml:space="preserve"> </w:t>
+            </w:r>
+            <w:r>
+              <w:t>FP(4) – FA.2</w:t>
             </w:r>
           </w:p>
         </w:tc>
@@ -4252,14 +4392,20 @@
               <w:jc w:val="left"/>
             </w:pPr>
             <w:r>
-              <w:t xml:space="preserve">O ator seleciona a opção de cancelar a operação. </w:t>
+              <w:t xml:space="preserve">O </w:t>
+            </w:r>
+            <w:r>
+              <w:t>ator seleciona a opção de edit</w:t>
+            </w:r>
+            <w:r>
+              <w:t xml:space="preserve">ar a operação. </w:t>
             </w:r>
           </w:p>
         </w:tc>
       </w:tr>
       <w:tr>
         <w:trPr>
-          <w:trHeight w:val="931"/>
+          <w:trHeight w:val="375"/>
         </w:trPr>
         <w:tc>
           <w:tcPr>
@@ -4279,7 +4425,13 @@
               <w:jc w:val="center"/>
             </w:pPr>
             <w:r>
-              <w:t xml:space="preserve">Fluxo para perfil de visualização </w:t>
+              <w:t>F</w:t>
+            </w:r>
+            <w:r>
+              <w:t>luxo de Inativação/ativação</w:t>
+            </w:r>
+            <w:r>
+              <w:t xml:space="preserve"> </w:t>
             </w:r>
           </w:p>
         </w:tc>
@@ -4302,7 +4454,7 @@
               <w:jc w:val="center"/>
             </w:pPr>
             <w:r>
-              <w:t xml:space="preserve">FP(1-2.1) -  FA.2 </w:t>
+              <w:t>FP(4) -  FA.3</w:t>
             </w:r>
           </w:p>
         </w:tc>
@@ -4323,23 +4475,19 @@
               <w:ind w:left="-2" w:right="-1" w:firstLine="0"/>
             </w:pPr>
             <w:r>
-              <w:t xml:space="preserve">O ator consulta as informações </w:t>
+              <w:t>O ator inativa/ativa</w:t>
+            </w:r>
+            <w:r>
+              <w:t xml:space="preserve"> as informações </w:t>
             </w:r>
             <w:r>
               <w:t>gerais de um determinado equipamento</w:t>
             </w:r>
             <w:r>
-              <w:t xml:space="preserve">, mas não há a opção de incluir, alterar ou excluir </w:t>
-            </w:r>
-            <w:r>
-              <w:lastRenderedPageBreak/>
-              <w:t>uma informação</w:t>
-            </w:r>
-            <w:r>
-              <w:t xml:space="preserve"> se o usuário não tiver permissão</w:t>
-            </w:r>
-            <w:r>
-              <w:t xml:space="preserve">. </w:t>
+              <w:t>.</w:t>
+            </w:r>
+            <w:r>
+              <w:t xml:space="preserve"> </w:t>
             </w:r>
           </w:p>
         </w:tc>
@@ -4366,8 +4514,10 @@
               <w:jc w:val="center"/>
             </w:pPr>
             <w:r>
-              <w:lastRenderedPageBreak/>
-              <w:t xml:space="preserve">Fluxo de Erro </w:t>
+              <w:t xml:space="preserve">Fluxo de </w:t>
+            </w:r>
+            <w:r>
+              <w:t>empréstimo/devolução</w:t>
             </w:r>
           </w:p>
         </w:tc>
@@ -4389,7 +4539,13 @@
               <w:ind w:left="72" w:firstLine="374"/>
             </w:pPr>
             <w:r>
-              <w:t xml:space="preserve">FP(1-5.3)  -  FE.1 FP(1-3) - FA(4-4.5) - FE.1 </w:t>
+              <w:t>F</w:t>
+            </w:r>
+            <w:r>
+              <w:t>P(4) – FA.4</w:t>
+            </w:r>
+            <w:r>
+              <w:t xml:space="preserve"> </w:t>
             </w:r>
           </w:p>
         </w:tc>
@@ -4411,14 +4567,14 @@
               <w:jc w:val="left"/>
             </w:pPr>
             <w:r>
-              <w:t xml:space="preserve">O sistema exibe a mensagem de erro na validação. </w:t>
+              <w:t>O ator inativa/ativa o equipamento.</w:t>
             </w:r>
           </w:p>
         </w:tc>
       </w:tr>
       <w:tr>
         <w:trPr>
-          <w:trHeight w:val="701"/>
+          <w:trHeight w:val="516"/>
         </w:trPr>
         <w:tc>
           <w:tcPr>
@@ -4438,7 +4594,7 @@
               <w:jc w:val="center"/>
             </w:pPr>
             <w:r>
-              <w:t xml:space="preserve">Fluxo de Alteração </w:t>
+              <w:t>Fluxo de voltar</w:t>
             </w:r>
           </w:p>
         </w:tc>
@@ -4461,7 +4617,7 @@
               <w:jc w:val="center"/>
             </w:pPr>
             <w:r>
-              <w:t xml:space="preserve">FP(1-3) – FA.4 </w:t>
+              <w:t>FP(4) – FA.5</w:t>
             </w:r>
           </w:p>
         </w:tc>
@@ -4482,7 +4638,13 @@
               <w:ind w:left="12" w:right="14" w:firstLine="0"/>
             </w:pPr>
             <w:r>
-              <w:t xml:space="preserve">O ator seleciona a opção para alterar um registro. O Ator altera a informação geral. O Ator confirma a alteração. </w:t>
+              <w:t>O ato</w:t>
+            </w:r>
+            <w:r>
+              <w:t>r seleciona a opção para voltar um registro</w:t>
+            </w:r>
+            <w:r>
+              <w:t xml:space="preserve">. </w:t>
             </w:r>
           </w:p>
         </w:tc>
@@ -4509,7 +4671,10 @@
               <w:jc w:val="center"/>
             </w:pPr>
             <w:r>
-              <w:t xml:space="preserve">Fluxo de visualização do arquivo anexo </w:t>
+              <w:t>Fluxo d</w:t>
+            </w:r>
+            <w:r>
+              <w:t>e cancelar</w:t>
             </w:r>
           </w:p>
         </w:tc>
@@ -4532,7 +4697,7 @@
               <w:jc w:val="center"/>
             </w:pPr>
             <w:r>
-              <w:t xml:space="preserve">FP(1-3) -  FA.5 </w:t>
+              <w:t>FP(1-2-3-4) -  FA.6</w:t>
             </w:r>
           </w:p>
         </w:tc>
@@ -4553,7 +4718,101 @@
               <w:ind w:left="12" w:firstLine="0"/>
             </w:pPr>
             <w:r>
-              <w:t xml:space="preserve">O ator seleciona a opção para visualizar o arquivo anexo de um registro. </w:t>
+              <w:t>O ator sele</w:t>
+            </w:r>
+            <w:r>
+              <w:t>ciona a opção para cancelar</w:t>
+            </w:r>
+          </w:p>
+        </w:tc>
+      </w:tr>
+      <w:tr>
+        <w:trPr>
+          <w:trHeight w:val="487"/>
+        </w:trPr>
+        <w:tc>
+          <w:tcPr>
+            <w:tcW w:w="4241" w:type="dxa"/>
+            <w:tcBorders>
+              <w:top w:val="single" w:sz="4" w:space="0" w:color="000000"/>
+              <w:left w:val="single" w:sz="4" w:space="0" w:color="000000"/>
+              <w:bottom w:val="single" w:sz="4" w:space="0" w:color="000000"/>
+              <w:right w:val="single" w:sz="4" w:space="0" w:color="000000"/>
+            </w:tcBorders>
+            <w:shd w:val="clear" w:color="auto" w:fill="auto"/>
+          </w:tcPr>
+          <w:p>
+            <w:pPr>
+              <w:pStyle w:val="Default"/>
+              <w:jc w:val="center"/>
+              <w:rPr>
+                <w:szCs w:val="20"/>
+              </w:rPr>
+            </w:pPr>
+            <w:r>
+              <w:rPr>
+                <w:sz w:val="20"/>
+                <w:szCs w:val="20"/>
+              </w:rPr>
+              <w:t xml:space="preserve">Fluxo de Erro </w:t>
+            </w:r>
+          </w:p>
+          <w:p>
+            <w:pPr>
+              <w:spacing w:after="0" w:line="259" w:lineRule="auto"/>
+              <w:ind w:left="14" w:firstLine="0"/>
+              <w:jc w:val="center"/>
+            </w:pPr>
+          </w:p>
+        </w:tc>
+        <w:tc>
+          <w:tcPr>
+            <w:tcW w:w="2462" w:type="dxa"/>
+            <w:gridSpan w:val="2"/>
+            <w:tcBorders>
+              <w:top w:val="single" w:sz="4" w:space="0" w:color="000000"/>
+              <w:left w:val="single" w:sz="4" w:space="0" w:color="000000"/>
+              <w:bottom w:val="single" w:sz="4" w:space="0" w:color="000000"/>
+              <w:right w:val="single" w:sz="4" w:space="0" w:color="000000"/>
+            </w:tcBorders>
+            <w:shd w:val="clear" w:color="auto" w:fill="auto"/>
+          </w:tcPr>
+          <w:p>
+            <w:pPr>
+              <w:spacing w:after="0" w:line="259" w:lineRule="auto"/>
+              <w:ind w:left="14" w:firstLine="0"/>
+              <w:jc w:val="center"/>
+            </w:pPr>
+            <w:r>
+              <w:t>FP(1) – FE.1</w:t>
+            </w:r>
+          </w:p>
+        </w:tc>
+        <w:tc>
+          <w:tcPr>
+            <w:tcW w:w="3635" w:type="dxa"/>
+            <w:tcBorders>
+              <w:top w:val="single" w:sz="4" w:space="0" w:color="000000"/>
+              <w:left w:val="single" w:sz="4" w:space="0" w:color="000000"/>
+              <w:bottom w:val="single" w:sz="4" w:space="0" w:color="000000"/>
+              <w:right w:val="single" w:sz="4" w:space="0" w:color="000000"/>
+            </w:tcBorders>
+            <w:shd w:val="clear" w:color="auto" w:fill="auto"/>
+          </w:tcPr>
+          <w:p>
+            <w:pPr>
+              <w:pStyle w:val="Default"/>
+              <w:jc w:val="both"/>
+              <w:rPr>
+                <w:szCs w:val="20"/>
+              </w:rPr>
+            </w:pPr>
+            <w:r>
+              <w:rPr>
+                <w:sz w:val="20"/>
+                <w:szCs w:val="20"/>
+              </w:rPr>
+              <w:t xml:space="preserve">O sistema exibe a mensagem de erro na validação. </w:t>
             </w:r>
           </w:p>
         </w:tc>
@@ -4571,6 +4830,7 @@
     </w:p>
     <w:p>
       <w:r>
+        <w:lastRenderedPageBreak/>
         <w:t xml:space="preserve">FP – Fluxo Principal </w:t>
       </w:r>
     </w:p>
@@ -4591,17 +4851,7 @@
         <w:jc w:val="left"/>
       </w:pPr>
       <w:r>
-        <w:t xml:space="preserve"> </w:t>
-      </w:r>
-    </w:p>
-    <w:p>
-      <w:pPr>
-        <w:spacing w:after="60" w:line="259" w:lineRule="auto"/>
-        <w:ind w:left="624" w:firstLine="0"/>
-        <w:jc w:val="left"/>
-      </w:pPr>
-      <w:r>
-        <w:t xml:space="preserve"> </w:t>
+        <w:t xml:space="preserve">  </w:t>
       </w:r>
     </w:p>
     <w:p>
@@ -4682,6 +4932,17 @@
       <w:r>
         <w:t xml:space="preserve">Não se aplica. </w:t>
       </w:r>
+      <w:r>
+        <w:t>//</w:t>
+      </w:r>
+      <w:proofErr w:type="spellStart"/>
+      <w:r>
+        <w:t>prints</w:t>
+      </w:r>
+      <w:proofErr w:type="spellEnd"/>
+      <w:r>
+        <w:t xml:space="preserve"> do protótipo</w:t>
+      </w:r>
     </w:p>
     <w:p>
       <w:pPr>
@@ -4783,8 +5044,6 @@
         <w:ind w:left="619"/>
         <w:jc w:val="left"/>
       </w:pPr>
-      <w:bookmarkStart w:id="0" w:name="_GoBack"/>
-      <w:bookmarkEnd w:id="0"/>
       <w:r>
         <w:rPr>
           <w:b/>
@@ -4798,12 +5057,12 @@
       </w:r>
       <w:proofErr w:type="spellStart"/>
       <w:r>
-        <w:t>ManterInformaçõesGerais</w:t>
+        <w:t>Manter</w:t>
+      </w:r>
+      <w:r>
+        <w:t>Equipamento</w:t>
       </w:r>
       <w:proofErr w:type="spellEnd"/>
-      <w:r>
-        <w:t xml:space="preserve"> </w:t>
-      </w:r>
     </w:p>
     <w:p>
       <w:pPr>
@@ -5192,7 +5451,16 @@
         <w:color w:val="1F4E79"/>
         <w:sz w:val="16"/>
       </w:rPr>
-      <w:t xml:space="preserve">[COTOLI] </w:t>
+      <w:t>[SISTEMA X</w:t>
+    </w:r>
+    <w:r>
+      <w:rPr>
+        <w:b/>
+        <w:i/>
+        <w:color w:val="1F4E79"/>
+        <w:sz w:val="16"/>
+      </w:rPr>
+      <w:t xml:space="preserve">] </w:t>
     </w:r>
     <w:r>
       <w:rPr>
@@ -5223,19 +5491,8 @@
         <w:color w:val="1F4E79"/>
         <w:sz w:val="16"/>
       </w:rPr>
-      <w:t xml:space="preserve">Sistema </w:t>
+      <w:t>Sistema X</w:t>
     </w:r>
-    <w:proofErr w:type="spellStart"/>
-    <w:r>
-      <w:rPr>
-        <w:b/>
-        <w:i/>
-        <w:color w:val="1F4E79"/>
-        <w:sz w:val="16"/>
-      </w:rPr>
-      <w:t>Cotoli</w:t>
-    </w:r>
-    <w:proofErr w:type="spellEnd"/>
     <w:r>
       <w:rPr>
         <w:sz w:val="16"/>
@@ -5302,7 +5559,7 @@
         <w:noProof/>
         <w:sz w:val="16"/>
       </w:rPr>
-      <w:t>5</w:t>
+      <w:t>4</w:t>
     </w:r>
     <w:r>
       <w:rPr>
@@ -5439,7 +5696,7 @@
         <w:color w:val="1F4E79"/>
         <w:sz w:val="16"/>
       </w:rPr>
-      <w:t>COTOLI</w:t>
+      <w:t>[NOME DO SISTEMA X]</w:t>
     </w:r>
   </w:p>
   <w:p>
@@ -7595,6 +7852,21 @@
       <w:szCs w:val="18"/>
     </w:rPr>
   </w:style>
+  <w:style w:type="paragraph" w:customStyle="1" w:styleId="Default">
+    <w:name w:val="Default"/>
+    <w:rsid w:val="00F719B4"/>
+    <w:pPr>
+      <w:autoSpaceDE w:val="0"/>
+      <w:autoSpaceDN w:val="0"/>
+      <w:adjustRightInd w:val="0"/>
+    </w:pPr>
+    <w:rPr>
+      <w:rFonts w:ascii="Arial" w:hAnsi="Arial" w:cs="Arial"/>
+      <w:color w:val="000000"/>
+      <w:sz w:val="24"/>
+      <w:szCs w:val="24"/>
+    </w:rPr>
+  </w:style>
 </w:styles>
 </file>
 

</xml_diff>